<commit_message>
zmienione funkcje w 3, zmiana wykresow w 4, sprawko do 4
</commit_message>
<xml_diff>
--- a/projekt 1/sprawozdanie.docx
+++ b/projekt 1/sprawozdanie.docx
@@ -4480,7 +4480,13 @@
                     <w:rPr>
                       <w:rFonts w:ascii="Cambria Math" w:hAnsi="Cambria Math"/>
                     </w:rPr>
-                    <m:t>sI-A</m:t>
+                    <m:t>z</m:t>
+                  </m:r>
+                  <m:r>
+                    <w:rPr>
+                      <w:rFonts w:ascii="Cambria Math" w:hAnsi="Cambria Math"/>
+                    </w:rPr>
+                    <m:t>I-A</m:t>
                   </m:r>
                 </m:e>
               </m:d>
@@ -4511,25 +4517,1595 @@
           <w:numId w:val="27"/>
         </w:numPr>
         <w:spacing w:before="240"/>
-      </w:pPr>
-      <w:r>
-        <w:t xml:space="preserve">Aby wyznaczyć transmitancję wg tego wzoru wymagane jest zadeklarowanie symbolu s w </w:t>
+        <w:rPr>
+          <w:sz w:val="24"/>
+        </w:rPr>
+      </w:pPr>
+      <w:r>
+        <w:rPr>
+          <w:sz w:val="24"/>
+        </w:rPr>
+        <w:t xml:space="preserve">Aby wyznaczyć transmitancję wg tego wzoru wymagane jest zadeklarowanie symbolu </w:t>
+      </w:r>
+      <w:r>
+        <w:rPr>
+          <w:sz w:val="24"/>
+        </w:rPr>
+        <w:t>z</w:t>
+      </w:r>
+      <w:r>
+        <w:rPr>
+          <w:sz w:val="24"/>
+        </w:rPr>
+        <w:t xml:space="preserve"> w </w:t>
       </w:r>
       <w:proofErr w:type="spellStart"/>
       <w:r>
+        <w:rPr>
+          <w:sz w:val="24"/>
+        </w:rPr>
         <w:t>workspace</w:t>
       </w:r>
       <w:proofErr w:type="spellEnd"/>
       <w:r>
+        <w:rPr>
+          <w:sz w:val="24"/>
+        </w:rPr>
         <w:t xml:space="preserve"> </w:t>
       </w:r>
       <w:proofErr w:type="spellStart"/>
       <w:r>
+        <w:rPr>
+          <w:sz w:val="24"/>
+        </w:rPr>
         <w:t>Matlaba</w:t>
       </w:r>
       <w:proofErr w:type="spellEnd"/>
       <w:r>
+        <w:rPr>
+          <w:sz w:val="24"/>
+        </w:rPr>
         <w:t>. Uzyskałem tą metodą identyczne postacie transmitancji dla obydwu modeli, jednakże ich postać była bardzo rozwlekła – zapis transmitancji był stosunkowo długi, więc postanowiłem użyć innej metody wyznaczającej transmitancję i jednocześnie zapewniającej stosowną postać wyniku. Finalnie użyłem zestawu funkcji przekształcających macierze stanu</w:t>
+      </w:r>
+      <w:r>
+        <w:rPr>
+          <w:sz w:val="24"/>
+        </w:rPr>
+        <w:t xml:space="preserve"> kolejno do postaci </w:t>
+      </w:r>
+      <w:r>
+        <w:rPr>
+          <w:sz w:val="24"/>
+        </w:rPr>
+        <w:t xml:space="preserve">klasy modelu w przestrzeni stanu( </w:t>
+      </w:r>
+      <w:proofErr w:type="spellStart"/>
+      <w:r>
+        <w:rPr>
+          <w:sz w:val="24"/>
+        </w:rPr>
+        <w:t>ss</w:t>
+      </w:r>
+      <w:proofErr w:type="spellEnd"/>
+      <w:r>
+        <w:rPr>
+          <w:sz w:val="24"/>
+        </w:rPr>
+        <w:t xml:space="preserve">() ), a następnie do postaci transmitancji dyskretnej( </w:t>
+      </w:r>
+      <w:proofErr w:type="spellStart"/>
+      <w:r>
+        <w:rPr>
+          <w:sz w:val="24"/>
+        </w:rPr>
+        <w:t>tf</w:t>
+      </w:r>
+      <w:proofErr w:type="spellEnd"/>
+      <w:r>
+        <w:rPr>
+          <w:sz w:val="24"/>
+        </w:rPr>
+        <w:t>() )</w:t>
+      </w:r>
+    </w:p>
+    <w:p>
+      <w:pPr>
+        <w:spacing w:before="240"/>
+        <w:jc w:val="center"/>
+      </w:pPr>
+      <m:oMathPara>
+        <m:oMath>
+          <m:r>
+            <w:rPr>
+              <w:rFonts w:ascii="Cambria Math" w:hAnsi="Cambria Math"/>
+            </w:rPr>
+            <m:t>t</m:t>
+          </m:r>
+          <m:r>
+            <w:rPr>
+              <w:rFonts w:ascii="Cambria Math" w:hAnsi="Cambria Math"/>
+            </w:rPr>
+            <m:t>ransmit_</m:t>
+          </m:r>
+          <m:r>
+            <w:rPr>
+              <w:rFonts w:ascii="Cambria Math" w:hAnsi="Cambria Math"/>
+            </w:rPr>
+            <m:t>1</m:t>
+          </m:r>
+          <m:r>
+            <w:rPr>
+              <w:rFonts w:ascii="Cambria Math" w:hAnsi="Cambria Math"/>
+            </w:rPr>
+            <m:t>=tf(</m:t>
+          </m:r>
+          <m:r>
+            <w:rPr>
+              <w:rFonts w:ascii="Cambria Math" w:hAnsi="Cambria Math"/>
+            </w:rPr>
+            <m:t xml:space="preserve"> </m:t>
+          </m:r>
+          <m:r>
+            <w:rPr>
+              <w:rFonts w:ascii="Cambria Math" w:hAnsi="Cambria Math"/>
+            </w:rPr>
+            <m:t>ss</m:t>
+          </m:r>
+          <m:d>
+            <m:dPr>
+              <m:ctrlPr>
+                <w:rPr>
+                  <w:rFonts w:ascii="Cambria Math" w:hAnsi="Cambria Math"/>
+                  <w:i/>
+                </w:rPr>
+              </m:ctrlPr>
+            </m:dPr>
+            <m:e>
+              <m:r>
+                <w:rPr>
+                  <w:rFonts w:ascii="Cambria Math" w:hAnsi="Cambria Math"/>
+                </w:rPr>
+                <m:t xml:space="preserve"> </m:t>
+              </m:r>
+              <m:r>
+                <w:rPr>
+                  <w:rFonts w:ascii="Cambria Math" w:hAnsi="Cambria Math"/>
+                </w:rPr>
+                <m:t>A</m:t>
+              </m:r>
+              <m:r>
+                <w:rPr>
+                  <w:rFonts w:ascii="Cambria Math" w:hAnsi="Cambria Math"/>
+                </w:rPr>
+                <m:t>1</m:t>
+              </m:r>
+              <m:r>
+                <w:rPr>
+                  <w:rFonts w:ascii="Cambria Math" w:hAnsi="Cambria Math"/>
+                </w:rPr>
+                <m:t>, B</m:t>
+              </m:r>
+              <m:r>
+                <w:rPr>
+                  <w:rFonts w:ascii="Cambria Math" w:hAnsi="Cambria Math"/>
+                </w:rPr>
+                <m:t>1</m:t>
+              </m:r>
+              <m:r>
+                <w:rPr>
+                  <w:rFonts w:ascii="Cambria Math" w:hAnsi="Cambria Math"/>
+                </w:rPr>
+                <m:t>, C</m:t>
+              </m:r>
+              <m:r>
+                <w:rPr>
+                  <w:rFonts w:ascii="Cambria Math" w:hAnsi="Cambria Math"/>
+                </w:rPr>
+                <m:t>1</m:t>
+              </m:r>
+              <m:r>
+                <w:rPr>
+                  <w:rFonts w:ascii="Cambria Math" w:hAnsi="Cambria Math"/>
+                </w:rPr>
+                <m:t>, D</m:t>
+              </m:r>
+              <m:r>
+                <w:rPr>
+                  <w:rFonts w:ascii="Cambria Math" w:hAnsi="Cambria Math"/>
+                </w:rPr>
+                <m:t>1</m:t>
+              </m:r>
+              <m:r>
+                <w:rPr>
+                  <w:rFonts w:ascii="Cambria Math" w:hAnsi="Cambria Math"/>
+                </w:rPr>
+                <m:t>, Tp</m:t>
+              </m:r>
+              <m:r>
+                <w:rPr>
+                  <w:rFonts w:ascii="Cambria Math" w:hAnsi="Cambria Math"/>
+                </w:rPr>
+                <m:t xml:space="preserve"> </m:t>
+              </m:r>
+            </m:e>
+          </m:d>
+          <m:r>
+            <w:rPr>
+              <w:rFonts w:ascii="Cambria Math" w:hAnsi="Cambria Math"/>
+            </w:rPr>
+            <m:t xml:space="preserve"> </m:t>
+          </m:r>
+          <m:r>
+            <w:rPr>
+              <w:rFonts w:ascii="Cambria Math" w:hAnsi="Cambria Math"/>
+            </w:rPr>
+            <m:t>)</m:t>
+          </m:r>
+          <m:r>
+            <w:rPr>
+              <w:rFonts w:ascii="Cambria Math" w:hAnsi="Cambria Math"/>
+            </w:rPr>
+            <w:br/>
+          </m:r>
+        </m:oMath>
+        <m:oMath>
+          <m:r>
+            <w:rPr>
+              <w:rFonts w:ascii="Cambria Math" w:hAnsi="Cambria Math"/>
+            </w:rPr>
+            <m:t>t</m:t>
+          </m:r>
+          <m:r>
+            <w:rPr>
+              <w:rFonts w:ascii="Cambria Math" w:hAnsi="Cambria Math"/>
+            </w:rPr>
+            <m:t>ransmit_</m:t>
+          </m:r>
+          <m:r>
+            <w:rPr>
+              <w:rFonts w:ascii="Cambria Math" w:hAnsi="Cambria Math"/>
+            </w:rPr>
+            <m:t>2</m:t>
+          </m:r>
+          <m:r>
+            <w:rPr>
+              <w:rFonts w:ascii="Cambria Math" w:hAnsi="Cambria Math"/>
+            </w:rPr>
+            <m:t>=tf(</m:t>
+          </m:r>
+          <m:r>
+            <w:rPr>
+              <w:rFonts w:ascii="Cambria Math" w:hAnsi="Cambria Math"/>
+            </w:rPr>
+            <m:t xml:space="preserve"> </m:t>
+          </m:r>
+          <m:r>
+            <w:rPr>
+              <w:rFonts w:ascii="Cambria Math" w:hAnsi="Cambria Math"/>
+            </w:rPr>
+            <m:t>ss</m:t>
+          </m:r>
+          <m:d>
+            <m:dPr>
+              <m:ctrlPr>
+                <w:rPr>
+                  <w:rFonts w:ascii="Cambria Math" w:hAnsi="Cambria Math"/>
+                  <w:i/>
+                </w:rPr>
+              </m:ctrlPr>
+            </m:dPr>
+            <m:e>
+              <m:r>
+                <w:rPr>
+                  <w:rFonts w:ascii="Cambria Math" w:hAnsi="Cambria Math"/>
+                </w:rPr>
+                <m:t xml:space="preserve"> </m:t>
+              </m:r>
+              <m:r>
+                <w:rPr>
+                  <w:rFonts w:ascii="Cambria Math" w:hAnsi="Cambria Math"/>
+                </w:rPr>
+                <m:t>A</m:t>
+              </m:r>
+              <m:r>
+                <w:rPr>
+                  <w:rFonts w:ascii="Cambria Math" w:hAnsi="Cambria Math"/>
+                </w:rPr>
+                <m:t>2</m:t>
+              </m:r>
+              <m:r>
+                <w:rPr>
+                  <w:rFonts w:ascii="Cambria Math" w:hAnsi="Cambria Math"/>
+                </w:rPr>
+                <m:t>, B2, C2, D2, Tp</m:t>
+              </m:r>
+              <m:r>
+                <w:rPr>
+                  <w:rFonts w:ascii="Cambria Math" w:hAnsi="Cambria Math"/>
+                </w:rPr>
+                <m:t xml:space="preserve"> </m:t>
+              </m:r>
+            </m:e>
+          </m:d>
+          <m:r>
+            <w:rPr>
+              <w:rFonts w:ascii="Cambria Math" w:hAnsi="Cambria Math"/>
+            </w:rPr>
+            <m:t xml:space="preserve"> </m:t>
+          </m:r>
+          <m:r>
+            <w:rPr>
+              <w:rFonts w:ascii="Cambria Math" w:hAnsi="Cambria Math"/>
+            </w:rPr>
+            <m:t>)</m:t>
+          </m:r>
+        </m:oMath>
+      </m:oMathPara>
+    </w:p>
+    <w:p>
+      <w:pPr>
+        <w:pStyle w:val="Akapitzlist"/>
+        <w:numPr>
+          <w:ilvl w:val="1"/>
+          <w:numId w:val="27"/>
+        </w:numPr>
+        <w:spacing w:before="240"/>
+        <w:jc w:val="center"/>
+      </w:pPr>
+      <w:r>
+        <w:rPr>
+          <w:sz w:val="24"/>
+        </w:rPr>
+        <w:t>Otrzymane tą metodą transmitancje</w:t>
+      </w:r>
+      <w:r>
+        <w:rPr>
+          <w:sz w:val="24"/>
+        </w:rPr>
+        <w:t xml:space="preserve"> dla obydwu modeli okazały się jednakowe</w:t>
+      </w:r>
+      <w:r>
+        <w:rPr>
+          <w:sz w:val="24"/>
+        </w:rPr>
+        <w:t xml:space="preserve">, a ponadto jest ona </w:t>
+      </w:r>
+      <w:r>
+        <w:rPr>
+          <w:sz w:val="24"/>
+        </w:rPr>
+        <w:t>zgodna z transmitancją dyskretną pierwotną G(z)</w:t>
+      </w:r>
+      <w:r>
+        <w:rPr>
+          <w:sz w:val="24"/>
+        </w:rPr>
+        <w:t>:</w:t>
+      </w:r>
+    </w:p>
+    <w:p>
+      <w:pPr>
+        <w:rPr>
+          <w:rFonts w:ascii="Cambria Math" w:hAnsi="Cambria Math"/>
+          <w:oMath/>
+        </w:rPr>
+      </w:pPr>
+      <m:oMathPara>
+        <m:oMathParaPr>
+          <m:jc m:val="center"/>
+        </m:oMathParaPr>
+        <m:oMath>
+          <m:r>
+            <w:rPr>
+              <w:rFonts w:ascii="Cambria Math" w:hAnsi="Cambria Math"/>
+            </w:rPr>
+            <m:t>transmit</m:t>
+          </m:r>
+          <m:r>
+            <w:rPr>
+              <w:rFonts w:ascii="Cambria Math" w:hAnsi="Cambria Math"/>
+            </w:rPr>
+            <m:t>_1</m:t>
+          </m:r>
+          <m:r>
+            <m:rPr>
+              <m:sty m:val="p"/>
+            </m:rPr>
+            <w:rPr>
+              <w:rFonts w:ascii="Cambria Math" w:hAnsi="Cambria Math"/>
+            </w:rPr>
+            <m:t xml:space="preserve">= </m:t>
+          </m:r>
+          <m:f>
+            <m:fPr>
+              <m:ctrlPr>
+                <w:rPr>
+                  <w:rFonts w:ascii="Cambria Math" w:hAnsi="Cambria Math"/>
+                </w:rPr>
+              </m:ctrlPr>
+            </m:fPr>
+            <m:num>
+              <m:r>
+                <m:rPr>
+                  <m:sty m:val="p"/>
+                </m:rPr>
+                <w:rPr>
+                  <w:rFonts w:ascii="Cambria Math" w:hAnsi="Cambria Math"/>
+                </w:rPr>
+                <m:t xml:space="preserve">0.2987 </m:t>
+              </m:r>
+              <m:sSup>
+                <m:sSupPr>
+                  <m:ctrlPr>
+                    <w:rPr>
+                      <w:rFonts w:ascii="Cambria Math" w:hAnsi="Cambria Math"/>
+                    </w:rPr>
+                  </m:ctrlPr>
+                </m:sSupPr>
+                <m:e>
+                  <m:r>
+                    <w:rPr>
+                      <w:rFonts w:ascii="Cambria Math" w:hAnsi="Cambria Math"/>
+                    </w:rPr>
+                    <m:t>z</m:t>
+                  </m:r>
+                </m:e>
+                <m:sup>
+                  <m:r>
+                    <m:rPr>
+                      <m:sty m:val="p"/>
+                    </m:rPr>
+                    <w:rPr>
+                      <w:rFonts w:ascii="Cambria Math" w:hAnsi="Cambria Math"/>
+                    </w:rPr>
+                    <m:t>2</m:t>
+                  </m:r>
+                </m:sup>
+              </m:sSup>
+              <m:r>
+                <m:rPr>
+                  <m:sty m:val="p"/>
+                </m:rPr>
+                <w:rPr>
+                  <w:rFonts w:ascii="Cambria Math" w:hAnsi="Cambria Math"/>
+                </w:rPr>
+                <m:t xml:space="preserve">- 0.3276 </m:t>
+              </m:r>
+              <m:r>
+                <w:rPr>
+                  <w:rFonts w:ascii="Cambria Math" w:hAnsi="Cambria Math"/>
+                </w:rPr>
+                <m:t>z</m:t>
+              </m:r>
+              <m:r>
+                <m:rPr>
+                  <m:sty m:val="p"/>
+                </m:rPr>
+                <w:rPr>
+                  <w:rFonts w:ascii="Cambria Math" w:hAnsi="Cambria Math"/>
+                </w:rPr>
+                <m:t xml:space="preserve"> + 0.06595</m:t>
+              </m:r>
+            </m:num>
+            <m:den>
+              <m:sSup>
+                <m:sSupPr>
+                  <m:ctrlPr>
+                    <w:rPr>
+                      <w:rFonts w:ascii="Cambria Math" w:hAnsi="Cambria Math"/>
+                    </w:rPr>
+                  </m:ctrlPr>
+                </m:sSupPr>
+                <m:e>
+                  <m:r>
+                    <w:rPr>
+                      <w:rFonts w:ascii="Cambria Math" w:hAnsi="Cambria Math"/>
+                    </w:rPr>
+                    <m:t>z</m:t>
+                  </m:r>
+                </m:e>
+                <m:sup>
+                  <m:r>
+                    <m:rPr>
+                      <m:sty m:val="p"/>
+                    </m:rPr>
+                    <w:rPr>
+                      <w:rFonts w:ascii="Cambria Math" w:hAnsi="Cambria Math"/>
+                    </w:rPr>
+                    <m:t>3</m:t>
+                  </m:r>
+                </m:sup>
+              </m:sSup>
+              <m:r>
+                <m:rPr>
+                  <m:sty m:val="p"/>
+                </m:rPr>
+                <w:rPr>
+                  <w:rFonts w:ascii="Cambria Math" w:hAnsi="Cambria Math"/>
+                </w:rPr>
+                <m:t xml:space="preserve">- 4.791 </m:t>
+              </m:r>
+              <m:sSup>
+                <m:sSupPr>
+                  <m:ctrlPr>
+                    <w:rPr>
+                      <w:rFonts w:ascii="Cambria Math" w:hAnsi="Cambria Math"/>
+                    </w:rPr>
+                  </m:ctrlPr>
+                </m:sSupPr>
+                <m:e>
+                  <m:r>
+                    <w:rPr>
+                      <w:rFonts w:ascii="Cambria Math" w:hAnsi="Cambria Math"/>
+                    </w:rPr>
+                    <m:t>z</m:t>
+                  </m:r>
+                </m:e>
+                <m:sup>
+                  <m:r>
+                    <m:rPr>
+                      <m:sty m:val="p"/>
+                    </m:rPr>
+                    <w:rPr>
+                      <w:rFonts w:ascii="Cambria Math" w:hAnsi="Cambria Math"/>
+                    </w:rPr>
+                    <m:t>2</m:t>
+                  </m:r>
+                </m:sup>
+              </m:sSup>
+              <m:r>
+                <m:rPr>
+                  <m:sty m:val="p"/>
+                </m:rPr>
+                <w:rPr>
+                  <w:rFonts w:ascii="Cambria Math" w:hAnsi="Cambria Math"/>
+                </w:rPr>
+                <m:t xml:space="preserve">+ 1.409 </m:t>
+              </m:r>
+              <m:r>
+                <w:rPr>
+                  <w:rFonts w:ascii="Cambria Math" w:hAnsi="Cambria Math"/>
+                </w:rPr>
+                <m:t>z</m:t>
+              </m:r>
+              <m:r>
+                <m:rPr>
+                  <m:sty m:val="p"/>
+                </m:rPr>
+                <w:rPr>
+                  <w:rFonts w:ascii="Cambria Math" w:hAnsi="Cambria Math"/>
+                </w:rPr>
+                <m:t xml:space="preserve"> - 0.1054</m:t>
+              </m:r>
+            </m:den>
+          </m:f>
+          <m:r>
+            <m:rPr>
+              <m:sty m:val="p"/>
+            </m:rPr>
+            <w:rPr>
+              <w:rFonts w:ascii="Cambria Math" w:hAnsi="Cambria Math"/>
+            </w:rPr>
+            <w:br/>
+          </m:r>
+        </m:oMath>
+        <m:oMath>
+          <m:r>
+            <w:rPr>
+              <w:rFonts w:ascii="Cambria Math" w:hAnsi="Cambria Math"/>
+            </w:rPr>
+            <m:t>Sample</m:t>
+          </m:r>
+          <m:r>
+            <m:rPr>
+              <m:sty m:val="p"/>
+            </m:rPr>
+            <w:rPr>
+              <w:rFonts w:ascii="Cambria Math" w:hAnsi="Cambria Math"/>
+            </w:rPr>
+            <m:t xml:space="preserve"> </m:t>
+          </m:r>
+          <m:r>
+            <w:rPr>
+              <w:rFonts w:ascii="Cambria Math" w:hAnsi="Cambria Math"/>
+            </w:rPr>
+            <m:t>time</m:t>
+          </m:r>
+          <m:r>
+            <m:rPr>
+              <m:sty m:val="p"/>
+            </m:rPr>
+            <w:rPr>
+              <w:rFonts w:ascii="Cambria Math" w:hAnsi="Cambria Math"/>
+            </w:rPr>
+            <m:t xml:space="preserve">: 0.25 </m:t>
+          </m:r>
+          <m:r>
+            <w:rPr>
+              <w:rFonts w:ascii="Cambria Math" w:hAnsi="Cambria Math"/>
+            </w:rPr>
+            <m:t>seconds</m:t>
+          </m:r>
+          <m:r>
+            <m:rPr>
+              <m:sty m:val="p"/>
+            </m:rPr>
+            <w:rPr>
+              <w:rFonts w:ascii="Cambria Math" w:hAnsi="Cambria Math"/>
+            </w:rPr>
+            <w:br/>
+          </m:r>
+        </m:oMath>
+        <m:oMath>
+          <m:r>
+            <w:rPr>
+              <w:rFonts w:ascii="Cambria Math" w:hAnsi="Cambria Math"/>
+            </w:rPr>
+            <m:t>Discrete</m:t>
+          </m:r>
+          <m:r>
+            <m:rPr>
+              <m:sty m:val="p"/>
+            </m:rPr>
+            <w:rPr>
+              <w:rFonts w:ascii="Cambria Math" w:hAnsi="Cambria Math"/>
+            </w:rPr>
+            <m:t>-</m:t>
+          </m:r>
+          <m:r>
+            <w:rPr>
+              <w:rFonts w:ascii="Cambria Math" w:hAnsi="Cambria Math"/>
+            </w:rPr>
+            <m:t>time</m:t>
+          </m:r>
+          <m:r>
+            <m:rPr>
+              <m:sty m:val="p"/>
+            </m:rPr>
+            <w:rPr>
+              <w:rFonts w:ascii="Cambria Math" w:hAnsi="Cambria Math"/>
+            </w:rPr>
+            <m:t xml:space="preserve"> </m:t>
+          </m:r>
+          <m:r>
+            <w:rPr>
+              <w:rFonts w:ascii="Cambria Math" w:hAnsi="Cambria Math"/>
+            </w:rPr>
+            <m:t>transfer</m:t>
+          </m:r>
+          <m:r>
+            <m:rPr>
+              <m:sty m:val="p"/>
+            </m:rPr>
+            <w:rPr>
+              <w:rFonts w:ascii="Cambria Math" w:hAnsi="Cambria Math"/>
+            </w:rPr>
+            <m:t xml:space="preserve"> </m:t>
+          </m:r>
+          <m:r>
+            <w:rPr>
+              <w:rFonts w:ascii="Cambria Math" w:hAnsi="Cambria Math"/>
+            </w:rPr>
+            <m:t>function</m:t>
+          </m:r>
+          <m:r>
+            <m:rPr>
+              <m:sty m:val="p"/>
+            </m:rPr>
+            <w:rPr>
+              <w:rFonts w:ascii="Cambria Math" w:hAnsi="Cambria Math"/>
+            </w:rPr>
+            <m:t>.</m:t>
+          </m:r>
+        </m:oMath>
+      </m:oMathPara>
+    </w:p>
+    <w:p>
+      <w:pPr>
+        <w:spacing w:before="240"/>
+        <w:jc w:val="center"/>
+      </w:pPr>
+    </w:p>
+    <w:p>
+      <w:pPr>
+        <w:rPr>
+          <w:rFonts w:ascii="Cambria Math" w:hAnsi="Cambria Math"/>
+          <w:oMath/>
+        </w:rPr>
+      </w:pPr>
+      <m:oMathPara>
+        <m:oMathParaPr>
+          <m:jc m:val="center"/>
+        </m:oMathParaPr>
+        <m:oMath>
+          <m:r>
+            <w:rPr>
+              <w:rFonts w:ascii="Cambria Math" w:hAnsi="Cambria Math"/>
+            </w:rPr>
+            <m:t>transmit</m:t>
+          </m:r>
+          <m:r>
+            <w:rPr>
+              <w:rFonts w:ascii="Cambria Math" w:hAnsi="Cambria Math"/>
+            </w:rPr>
+            <m:t>_</m:t>
+          </m:r>
+          <m:r>
+            <w:rPr>
+              <w:rFonts w:ascii="Cambria Math" w:hAnsi="Cambria Math"/>
+            </w:rPr>
+            <m:t>2</m:t>
+          </m:r>
+          <m:r>
+            <m:rPr>
+              <m:sty m:val="p"/>
+            </m:rPr>
+            <w:rPr>
+              <w:rFonts w:ascii="Cambria Math" w:hAnsi="Cambria Math"/>
+            </w:rPr>
+            <m:t xml:space="preserve">= </m:t>
+          </m:r>
+          <m:f>
+            <m:fPr>
+              <m:ctrlPr>
+                <w:rPr>
+                  <w:rFonts w:ascii="Cambria Math" w:hAnsi="Cambria Math"/>
+                </w:rPr>
+              </m:ctrlPr>
+            </m:fPr>
+            <m:num>
+              <m:r>
+                <m:rPr>
+                  <m:sty m:val="p"/>
+                </m:rPr>
+                <w:rPr>
+                  <w:rFonts w:ascii="Cambria Math" w:hAnsi="Cambria Math"/>
+                </w:rPr>
+                <m:t xml:space="preserve">0.2987 </m:t>
+              </m:r>
+              <m:sSup>
+                <m:sSupPr>
+                  <m:ctrlPr>
+                    <w:rPr>
+                      <w:rFonts w:ascii="Cambria Math" w:hAnsi="Cambria Math"/>
+                    </w:rPr>
+                  </m:ctrlPr>
+                </m:sSupPr>
+                <m:e>
+                  <m:r>
+                    <w:rPr>
+                      <w:rFonts w:ascii="Cambria Math" w:hAnsi="Cambria Math"/>
+                    </w:rPr>
+                    <m:t>z</m:t>
+                  </m:r>
+                </m:e>
+                <m:sup>
+                  <m:r>
+                    <m:rPr>
+                      <m:sty m:val="p"/>
+                    </m:rPr>
+                    <w:rPr>
+                      <w:rFonts w:ascii="Cambria Math" w:hAnsi="Cambria Math"/>
+                    </w:rPr>
+                    <m:t>2</m:t>
+                  </m:r>
+                </m:sup>
+              </m:sSup>
+              <m:r>
+                <m:rPr>
+                  <m:sty m:val="p"/>
+                </m:rPr>
+                <w:rPr>
+                  <w:rFonts w:ascii="Cambria Math" w:hAnsi="Cambria Math"/>
+                </w:rPr>
+                <m:t xml:space="preserve">- 0.3276 </m:t>
+              </m:r>
+              <m:r>
+                <w:rPr>
+                  <w:rFonts w:ascii="Cambria Math" w:hAnsi="Cambria Math"/>
+                </w:rPr>
+                <m:t>z</m:t>
+              </m:r>
+              <m:r>
+                <m:rPr>
+                  <m:sty m:val="p"/>
+                </m:rPr>
+                <w:rPr>
+                  <w:rFonts w:ascii="Cambria Math" w:hAnsi="Cambria Math"/>
+                </w:rPr>
+                <m:t xml:space="preserve"> + 0.06595</m:t>
+              </m:r>
+            </m:num>
+            <m:den>
+              <m:sSup>
+                <m:sSupPr>
+                  <m:ctrlPr>
+                    <w:rPr>
+                      <w:rFonts w:ascii="Cambria Math" w:hAnsi="Cambria Math"/>
+                    </w:rPr>
+                  </m:ctrlPr>
+                </m:sSupPr>
+                <m:e>
+                  <m:r>
+                    <w:rPr>
+                      <w:rFonts w:ascii="Cambria Math" w:hAnsi="Cambria Math"/>
+                    </w:rPr>
+                    <m:t>z</m:t>
+                  </m:r>
+                </m:e>
+                <m:sup>
+                  <m:r>
+                    <m:rPr>
+                      <m:sty m:val="p"/>
+                    </m:rPr>
+                    <w:rPr>
+                      <w:rFonts w:ascii="Cambria Math" w:hAnsi="Cambria Math"/>
+                    </w:rPr>
+                    <m:t>3</m:t>
+                  </m:r>
+                </m:sup>
+              </m:sSup>
+              <m:r>
+                <m:rPr>
+                  <m:sty m:val="p"/>
+                </m:rPr>
+                <w:rPr>
+                  <w:rFonts w:ascii="Cambria Math" w:hAnsi="Cambria Math"/>
+                </w:rPr>
+                <m:t xml:space="preserve">- 4.791 </m:t>
+              </m:r>
+              <m:sSup>
+                <m:sSupPr>
+                  <m:ctrlPr>
+                    <w:rPr>
+                      <w:rFonts w:ascii="Cambria Math" w:hAnsi="Cambria Math"/>
+                    </w:rPr>
+                  </m:ctrlPr>
+                </m:sSupPr>
+                <m:e>
+                  <m:r>
+                    <w:rPr>
+                      <w:rFonts w:ascii="Cambria Math" w:hAnsi="Cambria Math"/>
+                    </w:rPr>
+                    <m:t>z</m:t>
+                  </m:r>
+                </m:e>
+                <m:sup>
+                  <m:r>
+                    <m:rPr>
+                      <m:sty m:val="p"/>
+                    </m:rPr>
+                    <w:rPr>
+                      <w:rFonts w:ascii="Cambria Math" w:hAnsi="Cambria Math"/>
+                    </w:rPr>
+                    <m:t>2</m:t>
+                  </m:r>
+                </m:sup>
+              </m:sSup>
+              <m:r>
+                <m:rPr>
+                  <m:sty m:val="p"/>
+                </m:rPr>
+                <w:rPr>
+                  <w:rFonts w:ascii="Cambria Math" w:hAnsi="Cambria Math"/>
+                </w:rPr>
+                <m:t xml:space="preserve">+ 1.409 </m:t>
+              </m:r>
+              <m:r>
+                <w:rPr>
+                  <w:rFonts w:ascii="Cambria Math" w:hAnsi="Cambria Math"/>
+                </w:rPr>
+                <m:t>z</m:t>
+              </m:r>
+              <m:r>
+                <m:rPr>
+                  <m:sty m:val="p"/>
+                </m:rPr>
+                <w:rPr>
+                  <w:rFonts w:ascii="Cambria Math" w:hAnsi="Cambria Math"/>
+                </w:rPr>
+                <m:t xml:space="preserve"> - 0.1054</m:t>
+              </m:r>
+            </m:den>
+          </m:f>
+          <m:r>
+            <m:rPr>
+              <m:sty m:val="p"/>
+            </m:rPr>
+            <w:rPr>
+              <w:rFonts w:ascii="Cambria Math" w:hAnsi="Cambria Math"/>
+            </w:rPr>
+            <w:br/>
+          </m:r>
+        </m:oMath>
+        <m:oMath>
+          <m:r>
+            <w:rPr>
+              <w:rFonts w:ascii="Cambria Math" w:hAnsi="Cambria Math"/>
+            </w:rPr>
+            <m:t>Sample</m:t>
+          </m:r>
+          <m:r>
+            <m:rPr>
+              <m:sty m:val="p"/>
+            </m:rPr>
+            <w:rPr>
+              <w:rFonts w:ascii="Cambria Math" w:hAnsi="Cambria Math"/>
+            </w:rPr>
+            <m:t xml:space="preserve"> </m:t>
+          </m:r>
+          <m:r>
+            <w:rPr>
+              <w:rFonts w:ascii="Cambria Math" w:hAnsi="Cambria Math"/>
+            </w:rPr>
+            <m:t>time</m:t>
+          </m:r>
+          <m:r>
+            <m:rPr>
+              <m:sty m:val="p"/>
+            </m:rPr>
+            <w:rPr>
+              <w:rFonts w:ascii="Cambria Math" w:hAnsi="Cambria Math"/>
+            </w:rPr>
+            <m:t xml:space="preserve">: 0.25 </m:t>
+          </m:r>
+          <m:r>
+            <w:rPr>
+              <w:rFonts w:ascii="Cambria Math" w:hAnsi="Cambria Math"/>
+            </w:rPr>
+            <m:t>seconds</m:t>
+          </m:r>
+          <m:r>
+            <m:rPr>
+              <m:sty m:val="p"/>
+            </m:rPr>
+            <w:rPr>
+              <w:rFonts w:ascii="Cambria Math" w:hAnsi="Cambria Math"/>
+            </w:rPr>
+            <w:br/>
+          </m:r>
+        </m:oMath>
+        <m:oMath>
+          <m:r>
+            <w:rPr>
+              <w:rFonts w:ascii="Cambria Math" w:hAnsi="Cambria Math"/>
+            </w:rPr>
+            <m:t>Discrete</m:t>
+          </m:r>
+          <m:r>
+            <m:rPr>
+              <m:sty m:val="p"/>
+            </m:rPr>
+            <w:rPr>
+              <w:rFonts w:ascii="Cambria Math" w:hAnsi="Cambria Math"/>
+            </w:rPr>
+            <m:t>-</m:t>
+          </m:r>
+          <m:r>
+            <w:rPr>
+              <w:rFonts w:ascii="Cambria Math" w:hAnsi="Cambria Math"/>
+            </w:rPr>
+            <m:t>time</m:t>
+          </m:r>
+          <m:r>
+            <m:rPr>
+              <m:sty m:val="p"/>
+            </m:rPr>
+            <w:rPr>
+              <w:rFonts w:ascii="Cambria Math" w:hAnsi="Cambria Math"/>
+            </w:rPr>
+            <m:t xml:space="preserve"> </m:t>
+          </m:r>
+          <m:r>
+            <w:rPr>
+              <w:rFonts w:ascii="Cambria Math" w:hAnsi="Cambria Math"/>
+            </w:rPr>
+            <m:t>transfer</m:t>
+          </m:r>
+          <m:r>
+            <m:rPr>
+              <m:sty m:val="p"/>
+            </m:rPr>
+            <w:rPr>
+              <w:rFonts w:ascii="Cambria Math" w:hAnsi="Cambria Math"/>
+            </w:rPr>
+            <m:t xml:space="preserve"> </m:t>
+          </m:r>
+          <m:r>
+            <w:rPr>
+              <w:rFonts w:ascii="Cambria Math" w:hAnsi="Cambria Math"/>
+            </w:rPr>
+            <m:t>function</m:t>
+          </m:r>
+          <m:r>
+            <m:rPr>
+              <m:sty m:val="p"/>
+            </m:rPr>
+            <w:rPr>
+              <w:rFonts w:ascii="Cambria Math" w:hAnsi="Cambria Math"/>
+            </w:rPr>
+            <m:t>.</m:t>
+          </m:r>
+        </m:oMath>
+      </m:oMathPara>
+    </w:p>
+    <w:p>
+      <w:pPr>
+        <w:rPr>
+          <w:rFonts w:eastAsiaTheme="minorEastAsia"/>
+        </w:rPr>
+      </w:pPr>
+      <w:r>
+        <w:rPr>
+          <w:rFonts w:eastAsiaTheme="minorEastAsia"/>
+        </w:rPr>
+        <w:br w:type="page"/>
+      </w:r>
+    </w:p>
+    <w:p>
+      <w:pPr>
+        <w:pStyle w:val="Akapitzlist"/>
+        <w:numPr>
+          <w:ilvl w:val="0"/>
+          <w:numId w:val="27"/>
+        </w:numPr>
+        <w:spacing w:before="240"/>
+        <w:rPr>
+          <w:rFonts w:ascii="Cambria Math" w:hAnsi="Cambria Math"/>
+          <w:oMath/>
+        </w:rPr>
+      </w:pPr>
+      <w:r>
+        <w:rPr>
+          <w:rFonts w:eastAsiaTheme="minorEastAsia"/>
+          <w:sz w:val="28"/>
+        </w:rPr>
+        <w:lastRenderedPageBreak/>
+        <w:t>Porównanie odpowiedzi skokowych transmitancji dyskretnej oraz modeli w przestrzeni stanu</w:t>
+      </w:r>
+      <w:r>
+        <w:rPr>
+          <w:rFonts w:eastAsiaTheme="minorEastAsia"/>
+          <w:sz w:val="28"/>
+        </w:rPr>
+        <w:t xml:space="preserve">: </w:t>
+      </w:r>
+    </w:p>
+    <w:p>
+      <w:pPr>
+        <w:spacing w:before="240"/>
+        <w:rPr>
+          <w:rFonts w:eastAsiaTheme="minorEastAsia"/>
+        </w:rPr>
+      </w:pPr>
+    </w:p>
+    <w:p>
+      <w:pPr>
+        <w:spacing w:before="240"/>
+        <w:rPr>
+          <w:rFonts w:eastAsiaTheme="minorEastAsia"/>
+        </w:rPr>
+      </w:pPr>
+    </w:p>
+    <w:p>
+      <w:pPr>
+        <w:spacing w:before="240"/>
+        <w:rPr>
+          <w:rFonts w:eastAsiaTheme="minorEastAsia"/>
+        </w:rPr>
+      </w:pPr>
+    </w:p>
+    <w:p>
+      <w:pPr>
+        <w:spacing w:before="240"/>
+        <w:rPr>
+          <w:rFonts w:ascii="Cambria Math" w:hAnsi="Cambria Math"/>
+          <w:oMath/>
+        </w:rPr>
+      </w:pPr>
+    </w:p>
+    <w:p>
+      <w:pPr>
+        <w:spacing w:before="240"/>
+        <w:jc w:val="right"/>
+        <w:rPr>
+          <w:rFonts w:eastAsiaTheme="minorEastAsia"/>
+          <w:noProof/>
+          <w:sz w:val="20"/>
+        </w:rPr>
+      </w:pPr>
+      <w:r>
+        <w:rPr>
+          <w:rFonts w:eastAsiaTheme="minorEastAsia"/>
+          <w:noProof/>
+        </w:rPr>
+        <w:drawing>
+          <wp:inline distT="0" distB="0" distL="0" distR="0">
+            <wp:extent cx="5753100" cy="4314824"/>
+            <wp:effectExtent l="0" t="0" r="0" b="0"/>
+            <wp:docPr id="4" name="Obraz 4"/>
+            <wp:cNvGraphicFramePr>
+              <a:graphicFrameLocks xmlns:a="http://schemas.openxmlformats.org/drawingml/2006/main" noChangeAspect="1"/>
+            </wp:cNvGraphicFramePr>
+            <a:graphic xmlns:a="http://schemas.openxmlformats.org/drawingml/2006/main">
+              <a:graphicData uri="http://schemas.openxmlformats.org/drawingml/2006/picture">
+                <pic:pic xmlns:pic="http://schemas.openxmlformats.org/drawingml/2006/picture">
+                  <pic:nvPicPr>
+                    <pic:cNvPr id="0" name="Picture 4"/>
+                    <pic:cNvPicPr>
+                      <a:picLocks noChangeAspect="1" noChangeArrowheads="1"/>
+                    </pic:cNvPicPr>
+                  </pic:nvPicPr>
+                  <pic:blipFill>
+                    <a:blip r:embed="rId8">
+                      <a:extLst>
+                        <a:ext uri="{28A0092B-C50C-407E-A947-70E740481C1C}">
+                          <a14:useLocalDpi xmlns:a14="http://schemas.microsoft.com/office/drawing/2010/main" val="0"/>
+                        </a:ext>
+                      </a:extLst>
+                    </a:blip>
+                    <a:stretch>
+                      <a:fillRect/>
+                    </a:stretch>
+                  </pic:blipFill>
+                  <pic:spPr bwMode="auto">
+                    <a:xfrm>
+                      <a:off x="0" y="0"/>
+                      <a:ext cx="5753100" cy="4314824"/>
+                    </a:xfrm>
+                    <a:prstGeom prst="rect">
+                      <a:avLst/>
+                    </a:prstGeom>
+                    <a:noFill/>
+                    <a:ln>
+                      <a:noFill/>
+                    </a:ln>
+                  </pic:spPr>
+                </pic:pic>
+              </a:graphicData>
+            </a:graphic>
+          </wp:inline>
+        </w:drawing>
+      </w:r>
+      <w:r>
+        <w:rPr>
+          <w:rFonts w:eastAsiaTheme="minorEastAsia"/>
+          <w:noProof/>
+          <w:sz w:val="20"/>
+        </w:rPr>
+        <w:t xml:space="preserve">Rys. 3 </w:t>
+      </w:r>
+      <w:r>
+        <w:rPr>
+          <w:rFonts w:eastAsiaTheme="minorEastAsia"/>
+          <w:noProof/>
+          <w:sz w:val="20"/>
+        </w:rPr>
+        <w:t>–</w:t>
+      </w:r>
+      <w:r>
+        <w:rPr>
+          <w:rFonts w:eastAsiaTheme="minorEastAsia"/>
+          <w:noProof/>
+          <w:sz w:val="20"/>
+        </w:rPr>
+        <w:t xml:space="preserve"> </w:t>
+      </w:r>
+      <w:r>
+        <w:rPr>
+          <w:rFonts w:eastAsiaTheme="minorEastAsia"/>
+          <w:noProof/>
+          <w:sz w:val="20"/>
+        </w:rPr>
+        <w:t>Odpowiedź skokowa transmitancji dyskretnej i modelu wg 1 wariantu</w:t>
+      </w:r>
+    </w:p>
+    <w:p>
+      <w:pPr>
+        <w:rPr>
+          <w:rFonts w:eastAsiaTheme="minorEastAsia"/>
+          <w:noProof/>
+          <w:sz w:val="20"/>
+        </w:rPr>
+      </w:pPr>
+      <w:r>
+        <w:rPr>
+          <w:rFonts w:eastAsiaTheme="minorEastAsia"/>
+          <w:noProof/>
+          <w:sz w:val="20"/>
+        </w:rPr>
+        <w:br w:type="page"/>
+      </w:r>
+    </w:p>
+    <w:p>
+      <w:pPr>
+        <w:spacing w:before="240"/>
+        <w:jc w:val="right"/>
+        <w:rPr>
+          <w:rFonts w:eastAsiaTheme="minorEastAsia"/>
+          <w:noProof/>
+          <w:sz w:val="20"/>
+        </w:rPr>
+      </w:pPr>
+      <w:r>
+        <w:rPr>
+          <w:rFonts w:eastAsiaTheme="minorEastAsia"/>
+          <w:noProof/>
+          <w:sz w:val="20"/>
+        </w:rPr>
+        <w:lastRenderedPageBreak/>
+        <w:drawing>
+          <wp:inline distT="0" distB="0" distL="0" distR="0">
+            <wp:extent cx="5600700" cy="4200525"/>
+            <wp:effectExtent l="0" t="0" r="0" b="9525"/>
+            <wp:docPr id="5" name="Obraz 5"/>
+            <wp:cNvGraphicFramePr>
+              <a:graphicFrameLocks xmlns:a="http://schemas.openxmlformats.org/drawingml/2006/main" noChangeAspect="1"/>
+            </wp:cNvGraphicFramePr>
+            <a:graphic xmlns:a="http://schemas.openxmlformats.org/drawingml/2006/main">
+              <a:graphicData uri="http://schemas.openxmlformats.org/drawingml/2006/picture">
+                <pic:pic xmlns:pic="http://schemas.openxmlformats.org/drawingml/2006/picture">
+                  <pic:nvPicPr>
+                    <pic:cNvPr id="0" name="Picture 5"/>
+                    <pic:cNvPicPr>
+                      <a:picLocks noChangeAspect="1" noChangeArrowheads="1"/>
+                    </pic:cNvPicPr>
+                  </pic:nvPicPr>
+                  <pic:blipFill>
+                    <a:blip r:embed="rId9">
+                      <a:extLst>
+                        <a:ext uri="{28A0092B-C50C-407E-A947-70E740481C1C}">
+                          <a14:useLocalDpi xmlns:a14="http://schemas.microsoft.com/office/drawing/2010/main" val="0"/>
+                        </a:ext>
+                      </a:extLst>
+                    </a:blip>
+                    <a:stretch>
+                      <a:fillRect/>
+                    </a:stretch>
+                  </pic:blipFill>
+                  <pic:spPr bwMode="auto">
+                    <a:xfrm>
+                      <a:off x="0" y="0"/>
+                      <a:ext cx="5619547" cy="4214660"/>
+                    </a:xfrm>
+                    <a:prstGeom prst="rect">
+                      <a:avLst/>
+                    </a:prstGeom>
+                    <a:noFill/>
+                    <a:ln>
+                      <a:noFill/>
+                    </a:ln>
+                  </pic:spPr>
+                </pic:pic>
+              </a:graphicData>
+            </a:graphic>
+          </wp:inline>
+        </w:drawing>
+      </w:r>
+      <w:r>
+        <w:rPr>
+          <w:rFonts w:eastAsiaTheme="minorEastAsia"/>
+          <w:noProof/>
+          <w:sz w:val="20"/>
+        </w:rPr>
+        <w:t xml:space="preserve"> </w:t>
+      </w:r>
+      <w:r>
+        <w:rPr>
+          <w:rFonts w:eastAsiaTheme="minorEastAsia"/>
+          <w:noProof/>
+          <w:sz w:val="20"/>
+        </w:rPr>
+        <w:t xml:space="preserve">Rys. </w:t>
+      </w:r>
+      <w:r>
+        <w:rPr>
+          <w:rFonts w:eastAsiaTheme="minorEastAsia"/>
+          <w:noProof/>
+          <w:sz w:val="20"/>
+        </w:rPr>
+        <w:t>4</w:t>
+      </w:r>
+      <w:r>
+        <w:rPr>
+          <w:rFonts w:eastAsiaTheme="minorEastAsia"/>
+          <w:noProof/>
+          <w:sz w:val="20"/>
+        </w:rPr>
+        <w:t xml:space="preserve"> – Odpowiedź skokowa transmitancji dyskretnej i modelu wg 1 wariantu</w:t>
+      </w:r>
+    </w:p>
+    <w:p>
+      <w:pPr>
+        <w:spacing w:before="240"/>
+        <w:jc w:val="right"/>
+        <w:rPr>
+          <w:rFonts w:eastAsiaTheme="minorEastAsia"/>
+          <w:noProof/>
+          <w:sz w:val="20"/>
+        </w:rPr>
+      </w:pPr>
+      <w:r>
+        <w:rPr>
+          <w:rFonts w:eastAsiaTheme="minorEastAsia"/>
+          <w:noProof/>
+          <w:sz w:val="20"/>
+        </w:rPr>
+        <w:drawing>
+          <wp:inline distT="0" distB="0" distL="0" distR="0">
+            <wp:extent cx="5574453" cy="4180840"/>
+            <wp:effectExtent l="0" t="0" r="7620" b="0"/>
+            <wp:docPr id="6" name="Obraz 6"/>
+            <wp:cNvGraphicFramePr>
+              <a:graphicFrameLocks xmlns:a="http://schemas.openxmlformats.org/drawingml/2006/main" noChangeAspect="1"/>
+            </wp:cNvGraphicFramePr>
+            <a:graphic xmlns:a="http://schemas.openxmlformats.org/drawingml/2006/main">
+              <a:graphicData uri="http://schemas.openxmlformats.org/drawingml/2006/picture">
+                <pic:pic xmlns:pic="http://schemas.openxmlformats.org/drawingml/2006/picture">
+                  <pic:nvPicPr>
+                    <pic:cNvPr id="0" name="Picture 6"/>
+                    <pic:cNvPicPr>
+                      <a:picLocks noChangeAspect="1" noChangeArrowheads="1"/>
+                    </pic:cNvPicPr>
+                  </pic:nvPicPr>
+                  <pic:blipFill>
+                    <a:blip r:embed="rId10">
+                      <a:extLst>
+                        <a:ext uri="{28A0092B-C50C-407E-A947-70E740481C1C}">
+                          <a14:useLocalDpi xmlns:a14="http://schemas.microsoft.com/office/drawing/2010/main" val="0"/>
+                        </a:ext>
+                      </a:extLst>
+                    </a:blip>
+                    <a:srcRect/>
+                    <a:stretch>
+                      <a:fillRect/>
+                    </a:stretch>
+                  </pic:blipFill>
+                  <pic:spPr bwMode="auto">
+                    <a:xfrm>
+                      <a:off x="0" y="0"/>
+                      <a:ext cx="5599986" cy="4199990"/>
+                    </a:xfrm>
+                    <a:prstGeom prst="rect">
+                      <a:avLst/>
+                    </a:prstGeom>
+                    <a:noFill/>
+                    <a:ln>
+                      <a:noFill/>
+                    </a:ln>
+                  </pic:spPr>
+                </pic:pic>
+              </a:graphicData>
+            </a:graphic>
+          </wp:inline>
+        </w:drawing>
+      </w:r>
+      <w:r>
+        <w:rPr>
+          <w:rFonts w:eastAsiaTheme="minorEastAsia"/>
+          <w:noProof/>
+          <w:sz w:val="20"/>
+        </w:rPr>
+        <w:t xml:space="preserve"> </w:t>
+      </w:r>
+      <w:r>
+        <w:rPr>
+          <w:rFonts w:eastAsiaTheme="minorEastAsia"/>
+          <w:noProof/>
+          <w:sz w:val="20"/>
+        </w:rPr>
+        <w:t xml:space="preserve">Rys. </w:t>
+      </w:r>
+      <w:r>
+        <w:rPr>
+          <w:rFonts w:eastAsiaTheme="minorEastAsia"/>
+          <w:noProof/>
+          <w:sz w:val="20"/>
+        </w:rPr>
+        <w:t>5</w:t>
+      </w:r>
+      <w:r>
+        <w:rPr>
+          <w:rFonts w:eastAsiaTheme="minorEastAsia"/>
+          <w:noProof/>
+          <w:sz w:val="20"/>
+        </w:rPr>
+        <w:t xml:space="preserve"> – Odpowiedź skokowa transmitancji dyskretnej i modelu wg </w:t>
+      </w:r>
+      <w:r>
+        <w:rPr>
+          <w:rFonts w:eastAsiaTheme="minorEastAsia"/>
+          <w:noProof/>
+          <w:sz w:val="20"/>
+        </w:rPr>
+        <w:t>2</w:t>
+      </w:r>
+      <w:r>
+        <w:rPr>
+          <w:rFonts w:eastAsiaTheme="minorEastAsia"/>
+          <w:noProof/>
+          <w:sz w:val="20"/>
+        </w:rPr>
+        <w:t xml:space="preserve"> wariantu</w:t>
+      </w:r>
+    </w:p>
+    <w:p>
+      <w:pPr>
+        <w:spacing w:before="240"/>
+        <w:jc w:val="right"/>
+        <w:rPr>
+          <w:rFonts w:eastAsiaTheme="minorEastAsia"/>
+          <w:noProof/>
+          <w:sz w:val="20"/>
+        </w:rPr>
+      </w:pPr>
+      <w:r>
+        <w:rPr>
+          <w:rFonts w:eastAsiaTheme="minorEastAsia"/>
+          <w:noProof/>
+          <w:sz w:val="20"/>
+        </w:rPr>
+        <w:lastRenderedPageBreak/>
+        <w:drawing>
+          <wp:inline distT="0" distB="0" distL="0" distR="0">
+            <wp:extent cx="5753100" cy="4314825"/>
+            <wp:effectExtent l="0" t="0" r="0" b="9525"/>
+            <wp:docPr id="7" name="Obraz 7"/>
+            <wp:cNvGraphicFramePr>
+              <a:graphicFrameLocks xmlns:a="http://schemas.openxmlformats.org/drawingml/2006/main" noChangeAspect="1"/>
+            </wp:cNvGraphicFramePr>
+            <a:graphic xmlns:a="http://schemas.openxmlformats.org/drawingml/2006/main">
+              <a:graphicData uri="http://schemas.openxmlformats.org/drawingml/2006/picture">
+                <pic:pic xmlns:pic="http://schemas.openxmlformats.org/drawingml/2006/picture">
+                  <pic:nvPicPr>
+                    <pic:cNvPr id="0" name="Picture 7"/>
+                    <pic:cNvPicPr>
+                      <a:picLocks noChangeAspect="1" noChangeArrowheads="1"/>
+                    </pic:cNvPicPr>
+                  </pic:nvPicPr>
+                  <pic:blipFill>
+                    <a:blip r:embed="rId11">
+                      <a:extLst>
+                        <a:ext uri="{28A0092B-C50C-407E-A947-70E740481C1C}">
+                          <a14:useLocalDpi xmlns:a14="http://schemas.microsoft.com/office/drawing/2010/main" val="0"/>
+                        </a:ext>
+                      </a:extLst>
+                    </a:blip>
+                    <a:srcRect/>
+                    <a:stretch>
+                      <a:fillRect/>
+                    </a:stretch>
+                  </pic:blipFill>
+                  <pic:spPr bwMode="auto">
+                    <a:xfrm>
+                      <a:off x="0" y="0"/>
+                      <a:ext cx="5753100" cy="4314825"/>
+                    </a:xfrm>
+                    <a:prstGeom prst="rect">
+                      <a:avLst/>
+                    </a:prstGeom>
+                    <a:noFill/>
+                    <a:ln>
+                      <a:noFill/>
+                    </a:ln>
+                  </pic:spPr>
+                </pic:pic>
+              </a:graphicData>
+            </a:graphic>
+          </wp:inline>
+        </w:drawing>
+      </w:r>
+      <w:r>
+        <w:rPr>
+          <w:rFonts w:eastAsiaTheme="minorEastAsia"/>
+          <w:noProof/>
+          <w:sz w:val="20"/>
+        </w:rPr>
+        <w:t xml:space="preserve"> </w:t>
+      </w:r>
+      <w:r>
+        <w:rPr>
+          <w:rFonts w:eastAsiaTheme="minorEastAsia"/>
+          <w:noProof/>
+          <w:sz w:val="20"/>
+        </w:rPr>
+        <w:t xml:space="preserve">Rys. </w:t>
+      </w:r>
+      <w:r>
+        <w:rPr>
+          <w:rFonts w:eastAsiaTheme="minorEastAsia"/>
+          <w:noProof/>
+          <w:sz w:val="20"/>
+        </w:rPr>
+        <w:t>6</w:t>
+      </w:r>
+      <w:r>
+        <w:rPr>
+          <w:rFonts w:eastAsiaTheme="minorEastAsia"/>
+          <w:noProof/>
+          <w:sz w:val="20"/>
+        </w:rPr>
+        <w:t xml:space="preserve"> – Odpowiedź skokowa transmitancji dyskretnej i modelu wg </w:t>
+      </w:r>
+      <w:r>
+        <w:rPr>
+          <w:rFonts w:eastAsiaTheme="minorEastAsia"/>
+          <w:noProof/>
+          <w:sz w:val="20"/>
+        </w:rPr>
+        <w:t>2</w:t>
+      </w:r>
+      <w:r>
+        <w:rPr>
+          <w:rFonts w:eastAsiaTheme="minorEastAsia"/>
+          <w:noProof/>
+          <w:sz w:val="20"/>
+        </w:rPr>
+        <w:t xml:space="preserve"> wariantu</w:t>
+      </w:r>
+    </w:p>
+    <w:p>
+      <w:pPr>
+        <w:pStyle w:val="Akapitzlist"/>
+        <w:numPr>
+          <w:ilvl w:val="1"/>
+          <w:numId w:val="27"/>
+        </w:numPr>
+        <w:spacing w:before="240"/>
+        <w:rPr>
+          <w:rFonts w:eastAsiaTheme="minorEastAsia"/>
+          <w:noProof/>
+          <w:sz w:val="24"/>
+        </w:rPr>
+      </w:pPr>
+      <w:r>
+        <w:rPr>
+          <w:rFonts w:eastAsiaTheme="minorEastAsia"/>
+          <w:noProof/>
+          <w:sz w:val="24"/>
+        </w:rPr>
+        <w:t>Paaaanie nic nie działa…</w:t>
+      </w:r>
+    </w:p>
+    <w:p>
+      <w:pPr>
+        <w:rPr>
+          <w:rFonts w:eastAsiaTheme="minorEastAsia"/>
+          <w:noProof/>
+          <w:sz w:val="24"/>
+        </w:rPr>
+      </w:pPr>
+      <w:r>
+        <w:rPr>
+          <w:rFonts w:eastAsiaTheme="minorEastAsia"/>
+          <w:noProof/>
+          <w:sz w:val="24"/>
+        </w:rPr>
+        <w:br w:type="page"/>
+      </w:r>
+    </w:p>
+    <w:p>
+      <w:pPr>
+        <w:pStyle w:val="Akapitzlist"/>
+        <w:numPr>
+          <w:ilvl w:val="0"/>
+          <w:numId w:val="27"/>
+        </w:numPr>
+        <w:spacing w:before="240"/>
+        <w:rPr>
+          <w:rFonts w:eastAsiaTheme="minorEastAsia"/>
+          <w:noProof/>
+          <w:sz w:val="24"/>
+        </w:rPr>
+      </w:pPr>
+      <w:r>
+        <w:rPr>
+          <w:rFonts w:eastAsiaTheme="minorEastAsia"/>
+          <w:noProof/>
+          <w:sz w:val="24"/>
+        </w:rPr>
+        <w:lastRenderedPageBreak/>
+        <w:t>Sterowalność i obserwowalność modelu wg drugiego wariantu</w:t>
       </w:r>
       <w:bookmarkStart w:id="1" w:name="_GoBack"/>
       <w:bookmarkEnd w:id="1"/>
@@ -5673,7 +7249,7 @@
   <w:abstractNum w:abstractNumId="11" w15:restartNumberingAfterBreak="0">
     <w:nsid w:val="2BE244B7"/>
     <w:multiLevelType w:val="hybridMultilevel"/>
-    <w:tmpl w:val="B7AE0B96"/>
+    <w:tmpl w:val="4D7CE3C4"/>
     <w:lvl w:ilvl="0" w:tplc="0B2CF5FE">
       <w:start w:val="1"/>
       <w:numFmt w:val="decimal"/>
@@ -8211,7 +9787,7 @@
 </file>
 
 <file path=customXml/itemProps1.xml><?xml version="1.0" encoding="utf-8"?>
-<ds:datastoreItem xmlns:ds="http://schemas.openxmlformats.org/officeDocument/2006/customXml" ds:itemID="{BFBE2445-DAEA-4A30-9A8A-276F0E7D4557}">
+<ds:datastoreItem xmlns:ds="http://schemas.openxmlformats.org/officeDocument/2006/customXml" ds:itemID="{78C1A2D2-0734-4521-9356-C2636C9A84BD}">
   <ds:schemaRefs>
     <ds:schemaRef ds:uri="http://schemas.openxmlformats.org/officeDocument/2006/bibliography"/>
   </ds:schemaRefs>

</xml_diff>

<commit_message>
wykresy w sprawku do 9
</commit_message>
<xml_diff>
--- a/projekt 1/sprawozdanie.docx
+++ b/projekt 1/sprawozdanie.docx
@@ -1015,13 +1015,7 @@
             <w:rPr>
               <w:rFonts w:ascii="Cambria Math" w:hAnsi="Cambria Math"/>
             </w:rPr>
-            <m:t xml:space="preserve">den_s =[ 1,  9,  -34,  -336 </m:t>
-          </m:r>
-          <m:r>
-            <w:rPr>
-              <w:rFonts w:ascii="Cambria Math" w:hAnsi="Cambria Math"/>
-            </w:rPr>
-            <m:t>]</m:t>
+            <m:t>den_s =[ 1,  9,  -34,  -336 ]</m:t>
           </m:r>
         </m:oMath>
       </m:oMathPara>
@@ -1061,13 +1055,7 @@
             <w:rPr>
               <w:rFonts w:ascii="Cambria Math" w:hAnsi="Cambria Math"/>
             </w:rPr>
-            <m:t xml:space="preserve">[ num_z,  den_z ] = c2dm( num_s,  den_s,  Tp,  'zoh' </m:t>
-          </m:r>
-          <m:r>
-            <w:rPr>
-              <w:rFonts w:ascii="Cambria Math" w:hAnsi="Cambria Math"/>
-            </w:rPr>
-            <m:t>)</m:t>
+            <m:t>[ num_z,  den_z ] = c2dm( num_s,  den_s,  Tp,  'zoh' )</m:t>
           </m:r>
         </m:oMath>
       </m:oMathPara>
@@ -1089,13 +1077,7 @@
             <w:rPr>
               <w:rFonts w:ascii="Cambria Math" w:hAnsi="Cambria Math"/>
             </w:rPr>
-            <m:t xml:space="preserve">num_z = [ 0,  0.2987,  0.3276,  0.0660 </m:t>
-          </m:r>
-          <m:r>
-            <w:rPr>
-              <w:rFonts w:ascii="Cambria Math" w:hAnsi="Cambria Math"/>
-            </w:rPr>
-            <m:t>]</m:t>
+            <m:t>num_z = [ 0,  0.2987,  0.3276,  0.0660 ]</m:t>
           </m:r>
         </m:oMath>
       </m:oMathPara>
@@ -1117,13 +1099,7 @@
             <w:rPr>
               <w:rFonts w:ascii="Cambria Math" w:hAnsi="Cambria Math"/>
             </w:rPr>
-            <m:t xml:space="preserve">den_z = [ 1.0000,  4.7908,  1.4088,  -0.1054 </m:t>
-          </m:r>
-          <m:r>
-            <w:rPr>
-              <w:rFonts w:ascii="Cambria Math" w:hAnsi="Cambria Math"/>
-            </w:rPr>
-            <m:t>]</m:t>
+            <m:t>den_z = [ 1.0000,  4.7908,  1.4088,  -0.1054 ]</m:t>
           </m:r>
         </m:oMath>
       </m:oMathPara>
@@ -1221,13 +1197,7 @@
                     <w:rPr>
                       <w:rFonts w:ascii="Cambria Math" w:hAnsi="Cambria Math"/>
                     </w:rPr>
-                    <m:t>0.2987</m:t>
-                  </m:r>
-                  <m:r>
-                    <w:rPr>
-                      <w:rFonts w:ascii="Cambria Math" w:hAnsi="Cambria Math"/>
-                    </w:rPr>
-                    <m:t>z</m:t>
+                    <m:t>0.2987z</m:t>
                   </m:r>
                 </m:e>
                 <m:sup>
@@ -1243,19 +1213,7 @@
                 <w:rPr>
                   <w:rFonts w:ascii="Cambria Math" w:hAnsi="Cambria Math"/>
                 </w:rPr>
-                <m:t>+0.3276</m:t>
-              </m:r>
-              <m:r>
-                <w:rPr>
-                  <w:rFonts w:ascii="Cambria Math" w:hAnsi="Cambria Math"/>
-                </w:rPr>
-                <m:t>z</m:t>
-              </m:r>
-              <m:r>
-                <w:rPr>
-                  <w:rFonts w:ascii="Cambria Math" w:hAnsi="Cambria Math"/>
-                </w:rPr>
-                <m:t>+0.0660</m:t>
+                <m:t>+0.3276z+0.0660</m:t>
               </m:r>
             </m:num>
             <m:den>
@@ -1321,19 +1279,7 @@
                 <w:rPr>
                   <w:rFonts w:ascii="Cambria Math" w:hAnsi="Cambria Math"/>
                 </w:rPr>
-                <m:t>+1.4088</m:t>
-              </m:r>
-              <m:r>
-                <w:rPr>
-                  <w:rFonts w:ascii="Cambria Math" w:hAnsi="Cambria Math"/>
-                </w:rPr>
-                <m:t>z</m:t>
-              </m:r>
-              <m:r>
-                <w:rPr>
-                  <w:rFonts w:ascii="Cambria Math" w:hAnsi="Cambria Math"/>
-                </w:rPr>
-                <m:t>-0.1054</m:t>
+                <m:t>+1.4088z-0.1054</m:t>
               </m:r>
             </m:den>
           </m:f>
@@ -1482,19 +1428,7 @@
             <w:rPr>
               <w:rFonts w:ascii="Cambria Math" w:eastAsiaTheme="minorEastAsia" w:hAnsi="Cambria Math"/>
             </w:rPr>
-            <m:t xml:space="preserve">zeros_s = [ -5, </m:t>
-          </m:r>
-          <m:r>
-            <w:rPr>
-              <w:rFonts w:ascii="Cambria Math" w:eastAsiaTheme="minorEastAsia" w:hAnsi="Cambria Math"/>
-            </w:rPr>
-            <m:t xml:space="preserve"> </m:t>
-          </m:r>
-          <m:r>
-            <w:rPr>
-              <w:rFonts w:ascii="Cambria Math" w:eastAsiaTheme="minorEastAsia" w:hAnsi="Cambria Math"/>
-            </w:rPr>
-            <m:t>-1 ]</m:t>
+            <m:t>zeros_s = [ -5,  -1 ]</m:t>
           </m:r>
         </m:oMath>
       </m:oMathPara>
@@ -1515,19 +1449,7 @@
             <w:rPr>
               <w:rFonts w:ascii="Cambria Math" w:eastAsiaTheme="minorEastAsia" w:hAnsi="Cambria Math"/>
             </w:rPr>
-            <m:t xml:space="preserve">zeros_z = [ 0.8312, </m:t>
-          </m:r>
-          <m:r>
-            <w:rPr>
-              <w:rFonts w:ascii="Cambria Math" w:eastAsiaTheme="minorEastAsia" w:hAnsi="Cambria Math"/>
-            </w:rPr>
-            <m:t xml:space="preserve"> </m:t>
-          </m:r>
-          <m:r>
-            <w:rPr>
-              <w:rFonts w:ascii="Cambria Math" w:eastAsiaTheme="minorEastAsia" w:hAnsi="Cambria Math"/>
-            </w:rPr>
-            <m:t>0.2656 ]</m:t>
+            <m:t>zeros_z = [ 0.8312,  0.2656 ]</m:t>
           </m:r>
         </m:oMath>
       </m:oMathPara>
@@ -1567,37 +1489,7 @@
             <w:rPr>
               <w:rFonts w:ascii="Cambria Math" w:eastAsiaTheme="minorEastAsia" w:hAnsi="Cambria Math"/>
             </w:rPr>
-            <m:t>poles_s = [ 6.0000,</m:t>
-          </m:r>
-          <m:r>
-            <w:rPr>
-              <w:rFonts w:ascii="Cambria Math" w:eastAsiaTheme="minorEastAsia" w:hAnsi="Cambria Math"/>
-            </w:rPr>
-            <m:t xml:space="preserve"> </m:t>
-          </m:r>
-          <m:r>
-            <w:rPr>
-              <w:rFonts w:ascii="Cambria Math" w:eastAsiaTheme="minorEastAsia" w:hAnsi="Cambria Math"/>
-            </w:rPr>
-            <m:t xml:space="preserve"> -8.0000, </m:t>
-          </m:r>
-          <m:r>
-            <w:rPr>
-              <w:rFonts w:ascii="Cambria Math" w:eastAsiaTheme="minorEastAsia" w:hAnsi="Cambria Math"/>
-            </w:rPr>
-            <m:t xml:space="preserve"> </m:t>
-          </m:r>
-          <m:r>
-            <w:rPr>
-              <w:rFonts w:ascii="Cambria Math" w:eastAsiaTheme="minorEastAsia" w:hAnsi="Cambria Math"/>
-            </w:rPr>
-            <m:t xml:space="preserve">-7.0000 </m:t>
-          </m:r>
-          <m:r>
-            <w:rPr>
-              <w:rFonts w:ascii="Cambria Math" w:eastAsiaTheme="minorEastAsia" w:hAnsi="Cambria Math"/>
-            </w:rPr>
-            <m:t>]</m:t>
+            <m:t>poles_s = [ 6.0000,  -8.0000,  -7.0000 ]</m:t>
           </m:r>
         </m:oMath>
       </m:oMathPara>
@@ -1615,19 +1507,7 @@
             <w:rPr>
               <w:rFonts w:ascii="Cambria Math" w:eastAsiaTheme="minorEastAsia" w:hAnsi="Cambria Math"/>
             </w:rPr>
-            <m:t xml:space="preserve">poles_z = [ 4.4817,  0.1738, </m:t>
-          </m:r>
-          <m:r>
-            <w:rPr>
-              <w:rFonts w:ascii="Cambria Math" w:eastAsiaTheme="minorEastAsia" w:hAnsi="Cambria Math"/>
-            </w:rPr>
-            <m:t xml:space="preserve"> </m:t>
-          </m:r>
-          <m:r>
-            <w:rPr>
-              <w:rFonts w:ascii="Cambria Math" w:eastAsiaTheme="minorEastAsia" w:hAnsi="Cambria Math"/>
-            </w:rPr>
-            <m:t>0.1353 ]</m:t>
+            <m:t>poles_z = [ 4.4817,  0.1738,  0.1353 ]</m:t>
           </m:r>
         </m:oMath>
       </m:oMathPara>
@@ -2182,33 +2062,12 @@
             <w:rPr>
               <w:rFonts w:ascii="Cambria Math" w:hAnsi="Cambria Math"/>
             </w:rPr>
-            <m:t>[k+1]</m:t>
+            <m:t>[k+1]=Ax[k]+Bu[k]</m:t>
           </m:r>
           <m:r>
-            <w:rPr>
-              <w:rFonts w:ascii="Cambria Math" w:hAnsi="Cambria Math"/>
-            </w:rPr>
-            <m:t>=Ax</m:t>
-          </m:r>
-          <m:r>
-            <w:rPr>
-              <w:rFonts w:ascii="Cambria Math" w:hAnsi="Cambria Math"/>
-            </w:rPr>
-            <m:t>[k]</m:t>
-          </m:r>
-          <m:r>
-            <w:rPr>
-              <w:rFonts w:ascii="Cambria Math" w:hAnsi="Cambria Math"/>
-            </w:rPr>
-            <m:t>+Bu</m:t>
-          </m:r>
-          <m:r>
-            <w:rPr>
-              <w:rFonts w:ascii="Cambria Math" w:hAnsi="Cambria Math"/>
-            </w:rPr>
-            <m:t>[k]</m:t>
-          </m:r>
-          <m:r>
+            <m:rPr>
+              <m:sty m:val="p"/>
+            </m:rPr>
             <w:rPr>
               <w:rFonts w:ascii="Cambria Math" w:hAnsi="Cambria Math"/>
             </w:rPr>
@@ -2220,37 +2079,7 @@
             <w:rPr>
               <w:rFonts w:ascii="Cambria Math" w:hAnsi="Cambria Math"/>
             </w:rPr>
-            <m:t>y</m:t>
-          </m:r>
-          <m:r>
-            <w:rPr>
-              <w:rFonts w:ascii="Cambria Math" w:hAnsi="Cambria Math"/>
-            </w:rPr>
-            <m:t>[k]</m:t>
-          </m:r>
-          <m:r>
-            <w:rPr>
-              <w:rFonts w:ascii="Cambria Math" w:hAnsi="Cambria Math"/>
-            </w:rPr>
-            <m:t>=Cx</m:t>
-          </m:r>
-          <m:r>
-            <w:rPr>
-              <w:rFonts w:ascii="Cambria Math" w:hAnsi="Cambria Math"/>
-            </w:rPr>
-            <m:t>[k]</m:t>
-          </m:r>
-          <m:r>
-            <w:rPr>
-              <w:rFonts w:ascii="Cambria Math" w:hAnsi="Cambria Math"/>
-            </w:rPr>
-            <m:t>+D</m:t>
-          </m:r>
-          <m:r>
-            <w:rPr>
-              <w:rFonts w:ascii="Cambria Math" w:hAnsi="Cambria Math"/>
-            </w:rPr>
-            <m:t>u[k]</m:t>
+            <m:t>y[k]=Cx[k]+Du[k]</m:t>
           </m:r>
         </m:oMath>
       </m:oMathPara>
@@ -2307,13 +2136,7 @@
             <w:rPr>
               <w:rFonts w:ascii="Cambria Math" w:eastAsiaTheme="minorEastAsia" w:hAnsi="Cambria Math"/>
             </w:rPr>
-            <m:t>[k+1]</m:t>
-          </m:r>
-          <m:r>
-            <w:rPr>
-              <w:rFonts w:ascii="Cambria Math" w:eastAsiaTheme="minorEastAsia" w:hAnsi="Cambria Math"/>
-            </w:rPr>
-            <m:t>=4.7908</m:t>
+            <m:t>[k+1]=4.7908</m:t>
           </m:r>
           <m:sSub>
             <m:sSubPr>
@@ -2345,13 +2168,7 @@
             <w:rPr>
               <w:rFonts w:ascii="Cambria Math" w:eastAsiaTheme="minorEastAsia" w:hAnsi="Cambria Math"/>
             </w:rPr>
-            <m:t>[k]</m:t>
-          </m:r>
-          <m:r>
-            <w:rPr>
-              <w:rFonts w:ascii="Cambria Math" w:eastAsiaTheme="minorEastAsia" w:hAnsi="Cambria Math"/>
-            </w:rPr>
-            <m:t>-1.4088</m:t>
+            <m:t>[k]-1.4088</m:t>
           </m:r>
           <m:sSub>
             <m:sSubPr>
@@ -2383,13 +2200,7 @@
             <w:rPr>
               <w:rFonts w:ascii="Cambria Math" w:eastAsiaTheme="minorEastAsia" w:hAnsi="Cambria Math"/>
             </w:rPr>
-            <m:t>[k]</m:t>
-          </m:r>
-          <m:r>
-            <w:rPr>
-              <w:rFonts w:ascii="Cambria Math" w:eastAsiaTheme="minorEastAsia" w:hAnsi="Cambria Math"/>
-            </w:rPr>
-            <m:t>+0.1054</m:t>
+            <m:t>[k]+0.1054</m:t>
           </m:r>
           <m:sSub>
             <m:sSubPr>
@@ -2421,21 +2232,12 @@
             <w:rPr>
               <w:rFonts w:ascii="Cambria Math" w:eastAsiaTheme="minorEastAsia" w:hAnsi="Cambria Math"/>
             </w:rPr>
-            <m:t>[k]</m:t>
+            <m:t>[k]+u[k]</m:t>
           </m:r>
           <m:r>
-            <w:rPr>
-              <w:rFonts w:ascii="Cambria Math" w:eastAsiaTheme="minorEastAsia" w:hAnsi="Cambria Math"/>
-            </w:rPr>
-            <m:t>+u</m:t>
-          </m:r>
-          <m:r>
-            <w:rPr>
-              <w:rFonts w:ascii="Cambria Math" w:eastAsiaTheme="minorEastAsia" w:hAnsi="Cambria Math"/>
-            </w:rPr>
-            <m:t>[k]</m:t>
-          </m:r>
-          <m:r>
+            <m:rPr>
+              <m:sty m:val="p"/>
+            </m:rPr>
             <w:rPr>
               <w:rFonts w:ascii="Cambria Math" w:eastAsiaTheme="minorEastAsia" w:hAnsi="Cambria Math"/>
             </w:rPr>
@@ -2486,13 +2288,7 @@
             <w:rPr>
               <w:rFonts w:ascii="Cambria Math" w:eastAsiaTheme="minorEastAsia" w:hAnsi="Cambria Math"/>
             </w:rPr>
-            <m:t>[k+1]</m:t>
-          </m:r>
-          <m:r>
-            <w:rPr>
-              <w:rFonts w:ascii="Cambria Math" w:eastAsiaTheme="minorEastAsia" w:hAnsi="Cambria Math"/>
-            </w:rPr>
-            <m:t>=</m:t>
+            <m:t>[k+1]=</m:t>
           </m:r>
           <m:sSub>
             <m:sSubPr>
@@ -2527,6 +2323,9 @@
             <m:t>[k]</m:t>
           </m:r>
           <m:r>
+            <m:rPr>
+              <m:sty m:val="p"/>
+            </m:rPr>
             <w:rPr>
               <w:rFonts w:ascii="Cambria Math" w:eastAsiaTheme="minorEastAsia" w:hAnsi="Cambria Math"/>
             </w:rPr>
@@ -2577,13 +2376,7 @@
             <w:rPr>
               <w:rFonts w:ascii="Cambria Math" w:eastAsiaTheme="minorEastAsia" w:hAnsi="Cambria Math"/>
             </w:rPr>
-            <m:t>[k+1]</m:t>
-          </m:r>
-          <m:r>
-            <w:rPr>
-              <w:rFonts w:ascii="Cambria Math" w:eastAsiaTheme="minorEastAsia" w:hAnsi="Cambria Math"/>
-            </w:rPr>
-            <m:t>=</m:t>
+            <m:t>[k+1]=</m:t>
           </m:r>
           <m:sSub>
             <m:sSubPr>
@@ -2618,6 +2411,9 @@
             <m:t>[k]</m:t>
           </m:r>
           <m:r>
+            <m:rPr>
+              <m:sty m:val="p"/>
+            </m:rPr>
             <w:rPr>
               <w:rFonts w:ascii="Cambria Math" w:eastAsiaTheme="minorEastAsia" w:hAnsi="Cambria Math"/>
             </w:rPr>
@@ -2629,19 +2425,7 @@
             <w:rPr>
               <w:rFonts w:ascii="Cambria Math" w:hAnsi="Cambria Math"/>
             </w:rPr>
-            <m:t>y</m:t>
-          </m:r>
-          <m:r>
-            <w:rPr>
-              <w:rFonts w:ascii="Cambria Math" w:hAnsi="Cambria Math"/>
-            </w:rPr>
-            <m:t>[k]</m:t>
-          </m:r>
-          <m:r>
-            <w:rPr>
-              <w:rFonts w:ascii="Cambria Math" w:hAnsi="Cambria Math"/>
-            </w:rPr>
-            <m:t>=</m:t>
+            <m:t>y[k]=</m:t>
           </m:r>
           <m:sSub>
             <m:sSubPr>
@@ -3195,33 +2979,12 @@
             <w:rPr>
               <w:rFonts w:ascii="Cambria Math" w:hAnsi="Cambria Math"/>
             </w:rPr>
-            <m:t>[k+1]</m:t>
+            <m:t>[k+1]=Ax[k]+Bu[k]</m:t>
           </m:r>
           <m:r>
-            <w:rPr>
-              <w:rFonts w:ascii="Cambria Math" w:hAnsi="Cambria Math"/>
-            </w:rPr>
-            <m:t>=Ax</m:t>
-          </m:r>
-          <m:r>
-            <w:rPr>
-              <w:rFonts w:ascii="Cambria Math" w:hAnsi="Cambria Math"/>
-            </w:rPr>
-            <m:t>[k]</m:t>
-          </m:r>
-          <m:r>
-            <w:rPr>
-              <w:rFonts w:ascii="Cambria Math" w:hAnsi="Cambria Math"/>
-            </w:rPr>
-            <m:t>+Bu</m:t>
-          </m:r>
-          <m:r>
-            <w:rPr>
-              <w:rFonts w:ascii="Cambria Math" w:hAnsi="Cambria Math"/>
-            </w:rPr>
-            <m:t>[k]</m:t>
-          </m:r>
-          <m:r>
+            <m:rPr>
+              <m:sty m:val="p"/>
+            </m:rPr>
             <w:rPr>
               <w:rFonts w:ascii="Cambria Math" w:hAnsi="Cambria Math"/>
             </w:rPr>
@@ -3233,37 +2996,7 @@
             <w:rPr>
               <w:rFonts w:ascii="Cambria Math" w:hAnsi="Cambria Math"/>
             </w:rPr>
-            <m:t>y</m:t>
-          </m:r>
-          <m:r>
-            <w:rPr>
-              <w:rFonts w:ascii="Cambria Math" w:hAnsi="Cambria Math"/>
-            </w:rPr>
-            <m:t>[k]</m:t>
-          </m:r>
-          <m:r>
-            <w:rPr>
-              <w:rFonts w:ascii="Cambria Math" w:hAnsi="Cambria Math"/>
-            </w:rPr>
-            <m:t>=Cx</m:t>
-          </m:r>
-          <m:r>
-            <w:rPr>
-              <w:rFonts w:ascii="Cambria Math" w:hAnsi="Cambria Math"/>
-            </w:rPr>
-            <m:t>[k]</m:t>
-          </m:r>
-          <m:r>
-            <w:rPr>
-              <w:rFonts w:ascii="Cambria Math" w:hAnsi="Cambria Math"/>
-            </w:rPr>
-            <m:t>+Du</m:t>
-          </m:r>
-          <m:r>
-            <w:rPr>
-              <w:rFonts w:ascii="Cambria Math" w:hAnsi="Cambria Math"/>
-            </w:rPr>
-            <m:t>[k]</m:t>
+            <m:t>y[k]=Cx[k]+Du[k]</m:t>
           </m:r>
         </m:oMath>
       </m:oMathPara>
@@ -3323,13 +3056,7 @@
             <w:rPr>
               <w:rFonts w:ascii="Cambria Math" w:eastAsiaTheme="minorEastAsia" w:hAnsi="Cambria Math"/>
             </w:rPr>
-            <m:t>[k+1]</m:t>
-          </m:r>
-          <m:r>
-            <w:rPr>
-              <w:rFonts w:ascii="Cambria Math" w:eastAsiaTheme="minorEastAsia" w:hAnsi="Cambria Math"/>
-            </w:rPr>
-            <m:t>=4.7908</m:t>
+            <m:t>[k+1]=4.7908</m:t>
           </m:r>
           <m:sSub>
             <m:sSubPr>
@@ -3361,13 +3088,7 @@
             <w:rPr>
               <w:rFonts w:ascii="Cambria Math" w:eastAsiaTheme="minorEastAsia" w:hAnsi="Cambria Math"/>
             </w:rPr>
-            <m:t>[k]</m:t>
-          </m:r>
-          <m:r>
-            <w:rPr>
-              <w:rFonts w:ascii="Cambria Math" w:eastAsiaTheme="minorEastAsia" w:hAnsi="Cambria Math"/>
-            </w:rPr>
-            <m:t>+</m:t>
+            <m:t>[k]+</m:t>
           </m:r>
           <m:sSub>
             <m:sSubPr>
@@ -3399,27 +3120,12 @@
             <w:rPr>
               <w:rFonts w:ascii="Cambria Math" w:eastAsiaTheme="minorEastAsia" w:hAnsi="Cambria Math"/>
             </w:rPr>
-            <m:t>[k]</m:t>
+            <m:t>[k]+0.2987u[k]</m:t>
           </m:r>
           <m:r>
-            <w:rPr>
-              <w:rFonts w:ascii="Cambria Math" w:eastAsiaTheme="minorEastAsia" w:hAnsi="Cambria Math"/>
-            </w:rPr>
-            <m:t>+0.2987</m:t>
-          </m:r>
-          <m:r>
-            <w:rPr>
-              <w:rFonts w:ascii="Cambria Math" w:eastAsiaTheme="minorEastAsia" w:hAnsi="Cambria Math"/>
-            </w:rPr>
-            <m:t>u</m:t>
-          </m:r>
-          <m:r>
-            <w:rPr>
-              <w:rFonts w:ascii="Cambria Math" w:eastAsiaTheme="minorEastAsia" w:hAnsi="Cambria Math"/>
-            </w:rPr>
-            <m:t>[k]</m:t>
-          </m:r>
-          <m:r>
+            <m:rPr>
+              <m:sty m:val="p"/>
+            </m:rPr>
             <w:rPr>
               <w:rFonts w:ascii="Cambria Math" w:eastAsiaTheme="minorEastAsia" w:hAnsi="Cambria Math"/>
             </w:rPr>
@@ -3470,19 +3176,7 @@
             <w:rPr>
               <w:rFonts w:ascii="Cambria Math" w:eastAsiaTheme="minorEastAsia" w:hAnsi="Cambria Math"/>
             </w:rPr>
-            <m:t>[k+1]</m:t>
-          </m:r>
-          <m:r>
-            <w:rPr>
-              <w:rFonts w:ascii="Cambria Math" w:eastAsiaTheme="minorEastAsia" w:hAnsi="Cambria Math"/>
-            </w:rPr>
-            <m:t>=</m:t>
-          </m:r>
-          <m:r>
-            <w:rPr>
-              <w:rFonts w:ascii="Cambria Math" w:eastAsiaTheme="minorEastAsia" w:hAnsi="Cambria Math"/>
-            </w:rPr>
-            <m:t>-1.4088</m:t>
+            <m:t>[k+1]=-1.4088</m:t>
           </m:r>
           <m:sSub>
             <m:sSubPr>
@@ -3514,13 +3208,7 @@
             <w:rPr>
               <w:rFonts w:ascii="Cambria Math" w:eastAsiaTheme="minorEastAsia" w:hAnsi="Cambria Math"/>
             </w:rPr>
-            <m:t>[k]</m:t>
-          </m:r>
-          <m:r>
-            <w:rPr>
-              <w:rFonts w:ascii="Cambria Math" w:eastAsiaTheme="minorEastAsia" w:hAnsi="Cambria Math"/>
-            </w:rPr>
-            <m:t>+</m:t>
+            <m:t>[k]+</m:t>
           </m:r>
           <m:sSub>
             <m:sSubPr>
@@ -3552,21 +3240,12 @@
             <w:rPr>
               <w:rFonts w:ascii="Cambria Math" w:eastAsiaTheme="minorEastAsia" w:hAnsi="Cambria Math"/>
             </w:rPr>
-            <m:t>[k]</m:t>
+            <m:t>[k]-0.3276u[k]</m:t>
           </m:r>
           <m:r>
-            <w:rPr>
-              <w:rFonts w:ascii="Cambria Math" w:eastAsiaTheme="minorEastAsia" w:hAnsi="Cambria Math"/>
-            </w:rPr>
-            <m:t>-0.3276u</m:t>
-          </m:r>
-          <m:r>
-            <w:rPr>
-              <w:rFonts w:ascii="Cambria Math" w:eastAsiaTheme="minorEastAsia" w:hAnsi="Cambria Math"/>
-            </w:rPr>
-            <m:t>[k]</m:t>
-          </m:r>
-          <m:r>
+            <m:rPr>
+              <m:sty m:val="p"/>
+            </m:rPr>
             <w:rPr>
               <w:rFonts w:ascii="Cambria Math" w:eastAsiaTheme="minorEastAsia" w:hAnsi="Cambria Math"/>
             </w:rPr>
@@ -3617,13 +3296,7 @@
             <w:rPr>
               <w:rFonts w:ascii="Cambria Math" w:eastAsiaTheme="minorEastAsia" w:hAnsi="Cambria Math"/>
             </w:rPr>
-            <m:t>[k+1]</m:t>
-          </m:r>
-          <m:r>
-            <w:rPr>
-              <w:rFonts w:ascii="Cambria Math" w:eastAsiaTheme="minorEastAsia" w:hAnsi="Cambria Math"/>
-            </w:rPr>
-            <m:t>=</m:t>
+            <m:t>[k+1]=</m:t>
           </m:r>
           <m:sSub>
             <m:sSubPr>
@@ -3639,13 +3312,7 @@
                 <w:rPr>
                   <w:rFonts w:ascii="Cambria Math" w:eastAsiaTheme="minorEastAsia" w:hAnsi="Cambria Math"/>
                 </w:rPr>
-                <m:t>0.1054</m:t>
-              </m:r>
-              <m:r>
-                <w:rPr>
-                  <w:rFonts w:ascii="Cambria Math" w:eastAsiaTheme="minorEastAsia" w:hAnsi="Cambria Math"/>
-                </w:rPr>
-                <m:t>x</m:t>
+                <m:t>0.1054x</m:t>
               </m:r>
             </m:e>
             <m:sub>
@@ -3661,21 +3328,12 @@
             <w:rPr>
               <w:rFonts w:ascii="Cambria Math" w:eastAsiaTheme="minorEastAsia" w:hAnsi="Cambria Math"/>
             </w:rPr>
-            <m:t>[k]</m:t>
+            <m:t>[k]+0.0660u[k]</m:t>
           </m:r>
           <m:r>
-            <w:rPr>
-              <w:rFonts w:ascii="Cambria Math" w:eastAsiaTheme="minorEastAsia" w:hAnsi="Cambria Math"/>
-            </w:rPr>
-            <m:t>+0.0660u</m:t>
-          </m:r>
-          <m:r>
-            <w:rPr>
-              <w:rFonts w:ascii="Cambria Math" w:eastAsiaTheme="minorEastAsia" w:hAnsi="Cambria Math"/>
-            </w:rPr>
-            <m:t>[k]</m:t>
-          </m:r>
-          <m:r>
+            <m:rPr>
+              <m:sty m:val="p"/>
+            </m:rPr>
             <w:rPr>
               <w:rFonts w:ascii="Cambria Math" w:eastAsiaTheme="minorEastAsia" w:hAnsi="Cambria Math"/>
             </w:rPr>
@@ -3687,19 +3345,7 @@
             <w:rPr>
               <w:rFonts w:ascii="Cambria Math" w:hAnsi="Cambria Math"/>
             </w:rPr>
-            <m:t>y</m:t>
-          </m:r>
-          <m:r>
-            <w:rPr>
-              <w:rFonts w:ascii="Cambria Math" w:hAnsi="Cambria Math"/>
-            </w:rPr>
-            <m:t>[k]</m:t>
-          </m:r>
-          <m:r>
-            <w:rPr>
-              <w:rFonts w:ascii="Cambria Math" w:hAnsi="Cambria Math"/>
-            </w:rPr>
-            <m:t>=</m:t>
+            <m:t>y[k]=</m:t>
           </m:r>
           <m:sSub>
             <m:sSubPr>
@@ -4076,13 +3722,7 @@
                     <w:rPr>
                       <w:rFonts w:ascii="Cambria Math" w:hAnsi="Cambria Math"/>
                     </w:rPr>
-                    <m:t>z</m:t>
-                  </m:r>
-                  <m:r>
-                    <w:rPr>
-                      <w:rFonts w:ascii="Cambria Math" w:hAnsi="Cambria Math"/>
-                    </w:rPr>
-                    <m:t>I-A</m:t>
+                    <m:t>zI-A</m:t>
                   </m:r>
                 </m:e>
               </m:d>
@@ -4215,37 +3855,7 @@
             <w:rPr>
               <w:rFonts w:ascii="Cambria Math" w:hAnsi="Cambria Math"/>
             </w:rPr>
-            <m:t>t</m:t>
-          </m:r>
-          <m:r>
-            <w:rPr>
-              <w:rFonts w:ascii="Cambria Math" w:hAnsi="Cambria Math"/>
-            </w:rPr>
-            <m:t>ransmit_</m:t>
-          </m:r>
-          <m:r>
-            <w:rPr>
-              <w:rFonts w:ascii="Cambria Math" w:hAnsi="Cambria Math"/>
-            </w:rPr>
-            <m:t>1</m:t>
-          </m:r>
-          <m:r>
-            <w:rPr>
-              <w:rFonts w:ascii="Cambria Math" w:hAnsi="Cambria Math"/>
-            </w:rPr>
-            <m:t>=tf(</m:t>
-          </m:r>
-          <m:r>
-            <w:rPr>
-              <w:rFonts w:ascii="Cambria Math" w:hAnsi="Cambria Math"/>
-            </w:rPr>
-            <m:t xml:space="preserve"> </m:t>
-          </m:r>
-          <m:r>
-            <w:rPr>
-              <w:rFonts w:ascii="Cambria Math" w:hAnsi="Cambria Math"/>
-            </w:rPr>
-            <m:t>ss</m:t>
+            <m:t>transmit_1=tf( ss</m:t>
           </m:r>
           <m:d>
             <m:dPr>
@@ -4261,67 +3871,7 @@
                 <w:rPr>
                   <w:rFonts w:ascii="Cambria Math" w:hAnsi="Cambria Math"/>
                 </w:rPr>
-                <m:t xml:space="preserve"> </m:t>
-              </m:r>
-              <m:r>
-                <w:rPr>
-                  <w:rFonts w:ascii="Cambria Math" w:hAnsi="Cambria Math"/>
-                </w:rPr>
-                <m:t>A</m:t>
-              </m:r>
-              <m:r>
-                <w:rPr>
-                  <w:rFonts w:ascii="Cambria Math" w:hAnsi="Cambria Math"/>
-                </w:rPr>
-                <m:t>1</m:t>
-              </m:r>
-              <m:r>
-                <w:rPr>
-                  <w:rFonts w:ascii="Cambria Math" w:hAnsi="Cambria Math"/>
-                </w:rPr>
-                <m:t>, B</m:t>
-              </m:r>
-              <m:r>
-                <w:rPr>
-                  <w:rFonts w:ascii="Cambria Math" w:hAnsi="Cambria Math"/>
-                </w:rPr>
-                <m:t>1</m:t>
-              </m:r>
-              <m:r>
-                <w:rPr>
-                  <w:rFonts w:ascii="Cambria Math" w:hAnsi="Cambria Math"/>
-                </w:rPr>
-                <m:t>, C</m:t>
-              </m:r>
-              <m:r>
-                <w:rPr>
-                  <w:rFonts w:ascii="Cambria Math" w:hAnsi="Cambria Math"/>
-                </w:rPr>
-                <m:t>1</m:t>
-              </m:r>
-              <m:r>
-                <w:rPr>
-                  <w:rFonts w:ascii="Cambria Math" w:hAnsi="Cambria Math"/>
-                </w:rPr>
-                <m:t>, D</m:t>
-              </m:r>
-              <m:r>
-                <w:rPr>
-                  <w:rFonts w:ascii="Cambria Math" w:hAnsi="Cambria Math"/>
-                </w:rPr>
-                <m:t>1</m:t>
-              </m:r>
-              <m:r>
-                <w:rPr>
-                  <w:rFonts w:ascii="Cambria Math" w:hAnsi="Cambria Math"/>
-                </w:rPr>
-                <m:t>, Tp</m:t>
-              </m:r>
-              <m:r>
-                <w:rPr>
-                  <w:rFonts w:ascii="Cambria Math" w:hAnsi="Cambria Math"/>
-                </w:rPr>
-                <m:t xml:space="preserve"> </m:t>
+                <m:t xml:space="preserve"> A1, B1, C1, D1, Tp </m:t>
               </m:r>
             </m:e>
           </m:d>
@@ -4329,15 +3879,12 @@
             <w:rPr>
               <w:rFonts w:ascii="Cambria Math" w:hAnsi="Cambria Math"/>
             </w:rPr>
-            <m:t xml:space="preserve"> </m:t>
+            <m:t xml:space="preserve"> )</m:t>
           </m:r>
           <m:r>
-            <w:rPr>
-              <w:rFonts w:ascii="Cambria Math" w:hAnsi="Cambria Math"/>
-            </w:rPr>
-            <m:t>)</m:t>
-          </m:r>
-          <m:r>
+            <m:rPr>
+              <m:sty m:val="p"/>
+            </m:rPr>
             <w:rPr>
               <w:rFonts w:ascii="Cambria Math" w:hAnsi="Cambria Math"/>
             </w:rPr>
@@ -4349,37 +3896,7 @@
             <w:rPr>
               <w:rFonts w:ascii="Cambria Math" w:hAnsi="Cambria Math"/>
             </w:rPr>
-            <m:t>t</m:t>
-          </m:r>
-          <m:r>
-            <w:rPr>
-              <w:rFonts w:ascii="Cambria Math" w:hAnsi="Cambria Math"/>
-            </w:rPr>
-            <m:t>ransmit_</m:t>
-          </m:r>
-          <m:r>
-            <w:rPr>
-              <w:rFonts w:ascii="Cambria Math" w:hAnsi="Cambria Math"/>
-            </w:rPr>
-            <m:t>2</m:t>
-          </m:r>
-          <m:r>
-            <w:rPr>
-              <w:rFonts w:ascii="Cambria Math" w:hAnsi="Cambria Math"/>
-            </w:rPr>
-            <m:t>=tf(</m:t>
-          </m:r>
-          <m:r>
-            <w:rPr>
-              <w:rFonts w:ascii="Cambria Math" w:hAnsi="Cambria Math"/>
-            </w:rPr>
-            <m:t xml:space="preserve"> </m:t>
-          </m:r>
-          <m:r>
-            <w:rPr>
-              <w:rFonts w:ascii="Cambria Math" w:hAnsi="Cambria Math"/>
-            </w:rPr>
-            <m:t>ss</m:t>
+            <m:t>transmit_2=tf( ss</m:t>
           </m:r>
           <m:d>
             <m:dPr>
@@ -4395,31 +3912,7 @@
                 <w:rPr>
                   <w:rFonts w:ascii="Cambria Math" w:hAnsi="Cambria Math"/>
                 </w:rPr>
-                <m:t xml:space="preserve"> </m:t>
-              </m:r>
-              <m:r>
-                <w:rPr>
-                  <w:rFonts w:ascii="Cambria Math" w:hAnsi="Cambria Math"/>
-                </w:rPr>
-                <m:t>A</m:t>
-              </m:r>
-              <m:r>
-                <w:rPr>
-                  <w:rFonts w:ascii="Cambria Math" w:hAnsi="Cambria Math"/>
-                </w:rPr>
-                <m:t>2</m:t>
-              </m:r>
-              <m:r>
-                <w:rPr>
-                  <w:rFonts w:ascii="Cambria Math" w:hAnsi="Cambria Math"/>
-                </w:rPr>
-                <m:t>, B2, C2, D2, Tp</m:t>
-              </m:r>
-              <m:r>
-                <w:rPr>
-                  <w:rFonts w:ascii="Cambria Math" w:hAnsi="Cambria Math"/>
-                </w:rPr>
-                <m:t xml:space="preserve"> </m:t>
+                <m:t xml:space="preserve"> A2, B2, C2, D2, Tp </m:t>
               </m:r>
             </m:e>
           </m:d>
@@ -4427,13 +3920,7 @@
             <w:rPr>
               <w:rFonts w:ascii="Cambria Math" w:hAnsi="Cambria Math"/>
             </w:rPr>
-            <m:t xml:space="preserve"> </m:t>
-          </m:r>
-          <m:r>
-            <w:rPr>
-              <w:rFonts w:ascii="Cambria Math" w:hAnsi="Cambria Math"/>
-            </w:rPr>
-            <m:t>)</m:t>
+            <m:t xml:space="preserve"> )</m:t>
           </m:r>
         </m:oMath>
       </m:oMathPara>
@@ -4495,13 +3982,7 @@
             <w:rPr>
               <w:rFonts w:ascii="Cambria Math" w:hAnsi="Cambria Math"/>
             </w:rPr>
-            <m:t>transmit</m:t>
-          </m:r>
-          <m:r>
-            <w:rPr>
-              <w:rFonts w:ascii="Cambria Math" w:hAnsi="Cambria Math"/>
-            </w:rPr>
-            <m:t>_1</m:t>
+            <m:t>transmit_1</m:t>
           </m:r>
           <m:r>
             <m:rPr>
@@ -4818,13 +4299,7 @@
             <w:rPr>
               <w:rFonts w:ascii="Cambria Math" w:hAnsi="Cambria Math"/>
             </w:rPr>
-            <m:t>transmit</m:t>
-          </m:r>
-          <m:r>
-            <w:rPr>
-              <w:rFonts w:ascii="Cambria Math" w:hAnsi="Cambria Math"/>
-            </w:rPr>
-            <m:t>_2</m:t>
+            <m:t>transmit_2</m:t>
           </m:r>
           <m:r>
             <m:rPr>
@@ -5714,39 +5189,7 @@
                   <w:color w:val="000000"/>
                   <w:szCs w:val="16"/>
                 </w:rPr>
-                <m:t xml:space="preserve"> B</m:t>
-              </m:r>
-              <m:r>
-                <w:rPr>
-                  <w:rFonts w:ascii="Cambria Math" w:hAnsi="Cambria Math" w:cs="Courier New"/>
-                  <w:color w:val="000000"/>
-                  <w:szCs w:val="16"/>
-                </w:rPr>
-                <m:t xml:space="preserve">    </m:t>
-              </m:r>
-              <m:r>
-                <w:rPr>
-                  <w:rFonts w:ascii="Cambria Math" w:hAnsi="Cambria Math" w:cs="Courier New"/>
-                  <w:color w:val="000000"/>
-                  <w:szCs w:val="16"/>
-                </w:rPr>
-                <m:t>A*B</m:t>
-              </m:r>
-              <m:r>
-                <w:rPr>
-                  <w:rFonts w:ascii="Cambria Math" w:hAnsi="Cambria Math" w:cs="Courier New"/>
-                  <w:color w:val="000000"/>
-                  <w:szCs w:val="16"/>
-                </w:rPr>
-                <m:t xml:space="preserve">   </m:t>
-              </m:r>
-              <m:r>
-                <w:rPr>
-                  <w:rFonts w:ascii="Cambria Math" w:hAnsi="Cambria Math" w:cs="Courier New"/>
-                  <w:color w:val="000000"/>
-                  <w:szCs w:val="16"/>
-                </w:rPr>
-                <m:t xml:space="preserve"> </m:t>
+                <m:t xml:space="preserve"> B    A*B    </m:t>
               </m:r>
               <m:sSup>
                 <m:sSupPr>
@@ -5857,14 +5300,7 @@
                   <w:rFonts w:ascii="Cambria Math" w:eastAsiaTheme="minorEastAsia" w:hAnsi="Cambria Math"/>
                   <w:noProof/>
                 </w:rPr>
-                <m:t>≈</m:t>
-              </m:r>
-              <m:r>
-                <w:rPr>
-                  <w:rFonts w:ascii="Cambria Math" w:eastAsiaTheme="minorEastAsia" w:hAnsi="Cambria Math"/>
-                  <w:noProof/>
-                </w:rPr>
-                <m:t>-0.0022463</m:t>
+                <m:t>≈-0.0022463</m:t>
               </m:r>
             </m:e>
           </m:func>
@@ -5972,35 +5408,7 @@
               <w:rFonts w:ascii="Cambria Math" w:eastAsiaTheme="minorEastAsia" w:hAnsi="Cambria Math"/>
               <w:noProof/>
             </w:rPr>
-            <m:t>O = [ C</m:t>
-          </m:r>
-          <m:r>
-            <w:rPr>
-              <w:rFonts w:ascii="Cambria Math" w:eastAsiaTheme="minorEastAsia" w:hAnsi="Cambria Math"/>
-              <w:noProof/>
-            </w:rPr>
-            <m:t xml:space="preserve">; </m:t>
-          </m:r>
-          <m:r>
-            <w:rPr>
-              <w:rFonts w:ascii="Cambria Math" w:eastAsiaTheme="minorEastAsia" w:hAnsi="Cambria Math"/>
-              <w:noProof/>
-            </w:rPr>
-            <m:t>C</m:t>
-          </m:r>
-          <m:r>
-            <w:rPr>
-              <w:rFonts w:ascii="Cambria Math" w:eastAsiaTheme="minorEastAsia" w:hAnsi="Cambria Math"/>
-              <w:noProof/>
-            </w:rPr>
-            <m:t>*</m:t>
-          </m:r>
-          <m:r>
-            <w:rPr>
-              <w:rFonts w:ascii="Cambria Math" w:eastAsiaTheme="minorEastAsia" w:hAnsi="Cambria Math"/>
-              <w:noProof/>
-            </w:rPr>
-            <m:t>A; C*A^2 ]</m:t>
+            <m:t>O = [ C; C*A; C*A^2 ]</m:t>
           </m:r>
         </m:oMath>
       </m:oMathPara>
@@ -7109,28 +6517,7 @@
               <w:rFonts w:ascii="Cambria Math" w:eastAsiaTheme="minorEastAsia" w:hAnsi="Cambria Math"/>
               <w:noProof/>
             </w:rPr>
-            <m:t>K=acker(</m:t>
-          </m:r>
-          <m:r>
-            <w:rPr>
-              <w:rFonts w:ascii="Cambria Math" w:eastAsiaTheme="minorEastAsia" w:hAnsi="Cambria Math"/>
-              <w:noProof/>
-            </w:rPr>
-            <m:t xml:space="preserve"> </m:t>
-          </m:r>
-          <m:r>
-            <w:rPr>
-              <w:rFonts w:ascii="Cambria Math" w:eastAsiaTheme="minorEastAsia" w:hAnsi="Cambria Math"/>
-              <w:noProof/>
-            </w:rPr>
-            <m:t>A, B,</m:t>
-          </m:r>
-          <m:r>
-            <w:rPr>
-              <w:rFonts w:ascii="Cambria Math" w:eastAsiaTheme="minorEastAsia" w:hAnsi="Cambria Math"/>
-              <w:noProof/>
-            </w:rPr>
-            <m:t xml:space="preserve"> [ </m:t>
+            <m:t xml:space="preserve">K=acker( A, B, [ </m:t>
           </m:r>
           <m:sSub>
             <m:sSubPr>
@@ -7238,14 +6625,7 @@
               <w:rFonts w:ascii="Cambria Math" w:eastAsiaTheme="minorEastAsia" w:hAnsi="Cambria Math"/>
               <w:noProof/>
             </w:rPr>
-            <m:t>]</m:t>
-          </m:r>
-          <m:r>
-            <w:rPr>
-              <w:rFonts w:ascii="Cambria Math" w:eastAsiaTheme="minorEastAsia" w:hAnsi="Cambria Math"/>
-              <w:noProof/>
-            </w:rPr>
-            <m:t>)</m:t>
+            <m:t>])</m:t>
           </m:r>
         </m:oMath>
       </m:oMathPara>
@@ -7664,23 +7044,7 @@
           <w:noProof/>
           <w:sz w:val="20"/>
         </w:rPr>
-        <w:t>. </w:t>
-      </w:r>
-      <w:r>
-        <w:rPr>
-          <w:rFonts w:eastAsiaTheme="minorEastAsia"/>
-          <w:noProof/>
-          <w:sz w:val="20"/>
-        </w:rPr>
-        <w:t>9</w:t>
-      </w:r>
-      <w:r>
-        <w:rPr>
-          <w:rFonts w:eastAsiaTheme="minorEastAsia"/>
-          <w:noProof/>
-          <w:sz w:val="20"/>
-        </w:rPr>
-        <w:t xml:space="preserve"> – Symulacja regulatora, ujemne bieguny rzeczywiste, z</w:t>
+        <w:t>. 9 – Symulacja regulatora, ujemne bieguny rzeczywiste, z</w:t>
       </w:r>
       <w:r>
         <w:rPr>
@@ -7697,15 +7061,7 @@
           <w:noProof/>
           <w:sz w:val="20"/>
         </w:rPr>
-        <w:t>=-0.</w:t>
-      </w:r>
-      <w:r>
-        <w:rPr>
-          <w:rFonts w:eastAsiaTheme="minorEastAsia"/>
-          <w:noProof/>
-          <w:sz w:val="20"/>
-        </w:rPr>
-        <w:t>1</w:t>
+        <w:t>=-0.1</w:t>
       </w:r>
     </w:p>
     <w:p>
@@ -7795,39 +7151,7 @@
           <w:noProof/>
           <w:sz w:val="20"/>
         </w:rPr>
-        <w:t>. </w:t>
-      </w:r>
-      <w:r>
-        <w:rPr>
-          <w:rFonts w:eastAsiaTheme="minorEastAsia"/>
-          <w:noProof/>
-          <w:sz w:val="20"/>
-        </w:rPr>
-        <w:t>10</w:t>
-      </w:r>
-      <w:r>
-        <w:rPr>
-          <w:rFonts w:eastAsiaTheme="minorEastAsia"/>
-          <w:noProof/>
-          <w:sz w:val="20"/>
-        </w:rPr>
-        <w:t xml:space="preserve"> – Symulacja regulatora, </w:t>
-      </w:r>
-      <w:r>
-        <w:rPr>
-          <w:rFonts w:eastAsiaTheme="minorEastAsia"/>
-          <w:noProof/>
-          <w:sz w:val="20"/>
-        </w:rPr>
-        <w:t>dodatnie</w:t>
-      </w:r>
-      <w:r>
-        <w:rPr>
-          <w:rFonts w:eastAsiaTheme="minorEastAsia"/>
-          <w:noProof/>
-          <w:sz w:val="20"/>
-        </w:rPr>
-        <w:t xml:space="preserve"> bieguny rzeczywiste, z</w:t>
+        <w:t>. 10 – Symulacja regulatora, dodatnie bieguny rzeczywiste, z</w:t>
       </w:r>
       <w:r>
         <w:rPr>
@@ -7935,23 +7259,7 @@
           <w:noProof/>
           <w:sz w:val="20"/>
         </w:rPr>
-        <w:t>. 1</w:t>
-      </w:r>
-      <w:r>
-        <w:rPr>
-          <w:rFonts w:eastAsiaTheme="minorEastAsia"/>
-          <w:noProof/>
-          <w:sz w:val="20"/>
-        </w:rPr>
-        <w:t>1</w:t>
-      </w:r>
-      <w:r>
-        <w:rPr>
-          <w:rFonts w:eastAsiaTheme="minorEastAsia"/>
-          <w:noProof/>
-          <w:sz w:val="20"/>
-        </w:rPr>
-        <w:t xml:space="preserve"> – Symulacja regulatora, dodatnie bieguny rzeczywiste, z</w:t>
+        <w:t>. 11 – Symulacja regulatora, dodatnie bieguny rzeczywiste, z</w:t>
       </w:r>
       <w:r>
         <w:rPr>
@@ -7968,15 +7276,7 @@
           <w:noProof/>
           <w:sz w:val="20"/>
         </w:rPr>
-        <w:t>=0.</w:t>
-      </w:r>
-      <w:r>
-        <w:rPr>
-          <w:rFonts w:eastAsiaTheme="minorEastAsia"/>
-          <w:noProof/>
-          <w:sz w:val="20"/>
-        </w:rPr>
-        <w:t>1</w:t>
+        <w:t>=0.1</w:t>
       </w:r>
     </w:p>
     <w:p>
@@ -8251,31 +7551,7 @@
           <w:noProof/>
           <w:sz w:val="20"/>
         </w:rPr>
-        <w:t>. 1</w:t>
-      </w:r>
-      <w:r>
-        <w:rPr>
-          <w:rFonts w:eastAsiaTheme="minorEastAsia"/>
-          <w:noProof/>
-          <w:sz w:val="20"/>
-        </w:rPr>
-        <w:t>2</w:t>
-      </w:r>
-      <w:r>
-        <w:rPr>
-          <w:rFonts w:eastAsiaTheme="minorEastAsia"/>
-          <w:noProof/>
-          <w:sz w:val="20"/>
-        </w:rPr>
-        <w:t xml:space="preserve"> – Symulacja regulatora, </w:t>
-      </w:r>
-      <w:r>
-        <w:rPr>
-          <w:rFonts w:eastAsiaTheme="minorEastAsia"/>
-          <w:noProof/>
-          <w:sz w:val="20"/>
-        </w:rPr>
-        <w:t>duża ujemna cześć rzeczywista</w:t>
+        <w:t>. 12 – Symulacja regulatora, duża ujemna cześć rzeczywista</w:t>
       </w:r>
     </w:p>
     <w:p>
@@ -8302,31 +7578,7 @@
           <w:noProof/>
           <w:sz w:val="20"/>
         </w:rPr>
-        <w:t>. 1</w:t>
-      </w:r>
-      <w:r>
-        <w:rPr>
-          <w:rFonts w:eastAsiaTheme="minorEastAsia"/>
-          <w:noProof/>
-          <w:sz w:val="20"/>
-        </w:rPr>
-        <w:t>3</w:t>
-      </w:r>
-      <w:r>
-        <w:rPr>
-          <w:rFonts w:eastAsiaTheme="minorEastAsia"/>
-          <w:noProof/>
-          <w:sz w:val="20"/>
-        </w:rPr>
-        <w:t xml:space="preserve"> – Symulacja regulatora, </w:t>
-      </w:r>
-      <w:r>
-        <w:rPr>
-          <w:rFonts w:eastAsiaTheme="minorEastAsia"/>
-          <w:noProof/>
-          <w:sz w:val="20"/>
-        </w:rPr>
-        <w:t>mała ujemna część rzeczywista</w:t>
+        <w:t>. 13 – Symulacja regulatora, mała ujemna część rzeczywista</w:t>
       </w:r>
     </w:p>
     <w:p>
@@ -8539,39 +7791,7 @@
           <w:noProof/>
           <w:sz w:val="20"/>
         </w:rPr>
-        <w:t>. 1</w:t>
-      </w:r>
-      <w:r>
-        <w:rPr>
-          <w:rFonts w:eastAsiaTheme="minorEastAsia"/>
-          <w:noProof/>
-          <w:sz w:val="20"/>
-        </w:rPr>
-        <w:t>5</w:t>
-      </w:r>
-      <w:r>
-        <w:rPr>
-          <w:rFonts w:eastAsiaTheme="minorEastAsia"/>
-          <w:noProof/>
-          <w:sz w:val="20"/>
-        </w:rPr>
-        <w:t xml:space="preserve"> – Symulacja regulatora, mała </w:t>
-      </w:r>
-      <w:r>
-        <w:rPr>
-          <w:rFonts w:eastAsiaTheme="minorEastAsia"/>
-          <w:noProof/>
-          <w:sz w:val="20"/>
-        </w:rPr>
-        <w:t>dodatnia</w:t>
-      </w:r>
-      <w:r>
-        <w:rPr>
-          <w:rFonts w:eastAsiaTheme="minorEastAsia"/>
-          <w:noProof/>
-          <w:sz w:val="20"/>
-        </w:rPr>
-        <w:t xml:space="preserve"> część rzeczywista</w:t>
+        <w:t>. 15 – Symulacja regulatora, mała dodatnia część rzeczywista</w:t>
       </w:r>
     </w:p>
     <w:p>
@@ -8662,47 +7882,7 @@
           <w:noProof/>
           <w:sz w:val="20"/>
         </w:rPr>
-        <w:t>. 1</w:t>
-      </w:r>
-      <w:r>
-        <w:rPr>
-          <w:rFonts w:eastAsiaTheme="minorEastAsia"/>
-          <w:noProof/>
-          <w:sz w:val="20"/>
-        </w:rPr>
-        <w:t>6</w:t>
-      </w:r>
-      <w:r>
-        <w:rPr>
-          <w:rFonts w:eastAsiaTheme="minorEastAsia"/>
-          <w:noProof/>
-          <w:sz w:val="20"/>
-        </w:rPr>
-        <w:t xml:space="preserve"> – Symulacja regulatora, </w:t>
-      </w:r>
-      <w:r>
-        <w:rPr>
-          <w:rFonts w:eastAsiaTheme="minorEastAsia"/>
-          <w:noProof/>
-          <w:sz w:val="20"/>
-        </w:rPr>
-        <w:t>duża</w:t>
-      </w:r>
-      <w:r>
-        <w:rPr>
-          <w:rFonts w:eastAsiaTheme="minorEastAsia"/>
-          <w:noProof/>
-          <w:sz w:val="20"/>
-        </w:rPr>
-        <w:t xml:space="preserve"> część </w:t>
-      </w:r>
-      <w:r>
-        <w:rPr>
-          <w:rFonts w:eastAsiaTheme="minorEastAsia"/>
-          <w:noProof/>
-          <w:sz w:val="20"/>
-        </w:rPr>
-        <w:t>urojona</w:t>
+        <w:t>. 16 – Symulacja regulatora, duża część urojona</w:t>
       </w:r>
     </w:p>
     <w:p>
@@ -8792,31 +7972,7 @@
           <w:noProof/>
           <w:sz w:val="20"/>
         </w:rPr>
-        <w:t>. 1</w:t>
-      </w:r>
-      <w:r>
-        <w:rPr>
-          <w:rFonts w:eastAsiaTheme="minorEastAsia"/>
-          <w:noProof/>
-          <w:sz w:val="20"/>
-        </w:rPr>
-        <w:t>7</w:t>
-      </w:r>
-      <w:r>
-        <w:rPr>
-          <w:rFonts w:eastAsiaTheme="minorEastAsia"/>
-          <w:noProof/>
-          <w:sz w:val="20"/>
-        </w:rPr>
-        <w:t xml:space="preserve"> – Symulacja regulatora, </w:t>
-      </w:r>
-      <w:r>
-        <w:rPr>
-          <w:rFonts w:eastAsiaTheme="minorEastAsia"/>
-          <w:noProof/>
-          <w:sz w:val="20"/>
-        </w:rPr>
-        <w:t>mała część urojona</w:t>
+        <w:t>. 17 – Symulacja regulatora, mała część urojona</w:t>
       </w:r>
     </w:p>
     <w:p>
@@ -8942,7 +8098,23 @@
           <w:noProof/>
           <w:sz w:val="24"/>
         </w:rPr>
-        <w:t>Wariant 2: rzeczywisty 0.2, zespolone a=0.1 b=0.2</w:t>
+        <w:t>Wariant 2: rzeczywisty 0.</w:t>
+      </w:r>
+      <w:r>
+        <w:rPr>
+          <w:rFonts w:eastAsiaTheme="minorEastAsia"/>
+          <w:noProof/>
+          <w:sz w:val="24"/>
+        </w:rPr>
+        <w:t>1</w:t>
+      </w:r>
+      <w:r>
+        <w:rPr>
+          <w:rFonts w:eastAsiaTheme="minorEastAsia"/>
+          <w:noProof/>
+          <w:sz w:val="24"/>
+        </w:rPr>
+        <w:t>, zespolone a=0.1 b=0.2</w:t>
       </w:r>
     </w:p>
     <w:p>
@@ -9735,6 +8907,9 @@
             </m:e>
           </m:d>
           <m:r>
+            <m:rPr>
+              <m:sty m:val="p"/>
+            </m:rPr>
             <w:rPr>
               <w:rFonts w:ascii="Cambria Math" w:eastAsiaTheme="minorEastAsia" w:hAnsi="Cambria Math"/>
               <w:noProof/>
@@ -10527,14 +9702,7 @@
               <w:rFonts w:ascii="Cambria Math" w:eastAsiaTheme="minorEastAsia" w:hAnsi="Cambria Math"/>
               <w:noProof/>
             </w:rPr>
-            <m:t xml:space="preserve">, </m:t>
-          </m:r>
-          <m:r>
-            <w:rPr>
-              <w:rFonts w:ascii="Cambria Math" w:eastAsiaTheme="minorEastAsia" w:hAnsi="Cambria Math"/>
-              <w:noProof/>
-            </w:rPr>
-            <m:t>[</m:t>
+            <m:t>, [</m:t>
           </m:r>
           <m:sSub>
             <m:sSubPr>
@@ -10606,14 +9774,7 @@
               <w:rFonts w:ascii="Cambria Math" w:eastAsiaTheme="minorEastAsia" w:hAnsi="Cambria Math"/>
               <w:noProof/>
             </w:rPr>
-            <m:t>]</m:t>
-          </m:r>
-          <m:r>
-            <w:rPr>
-              <w:rFonts w:ascii="Cambria Math" w:eastAsiaTheme="minorEastAsia" w:hAnsi="Cambria Math"/>
-              <w:noProof/>
-            </w:rPr>
-            <m:t>)'</m:t>
+            <m:t>])'</m:t>
           </m:r>
         </m:oMath>
       </m:oMathPara>
@@ -10802,56 +9963,7 @@
           <w:rFonts w:eastAsiaTheme="minorEastAsia"/>
           <w:noProof/>
         </w:rPr>
-        <w:t>Rys. 1</w:t>
-      </w:r>
-      <w:r>
-        <w:rPr>
-          <w:rFonts w:eastAsiaTheme="minorEastAsia"/>
-          <w:noProof/>
-        </w:rPr>
-        <w:t>9</w:t>
-      </w:r>
-      <w:r>
-        <w:rPr>
-          <w:rFonts w:eastAsiaTheme="minorEastAsia"/>
-          <w:noProof/>
-        </w:rPr>
-        <w:t xml:space="preserve"> – </w:t>
-      </w:r>
-      <w:r>
-        <w:rPr>
-          <w:rFonts w:eastAsiaTheme="minorEastAsia"/>
-          <w:noProof/>
-        </w:rPr>
-        <w:t>Ogólna</w:t>
-      </w:r>
-      <w:r>
-        <w:rPr>
-          <w:rFonts w:eastAsiaTheme="minorEastAsia"/>
-          <w:noProof/>
-        </w:rPr>
-        <w:t xml:space="preserve"> struktura </w:t>
-      </w:r>
-      <w:r>
-        <w:rPr>
-          <w:rFonts w:eastAsiaTheme="minorEastAsia"/>
-          <w:noProof/>
-        </w:rPr>
-        <w:t xml:space="preserve">układu regulacji z </w:t>
-      </w:r>
-      <w:r>
-        <w:rPr>
-          <w:rFonts w:eastAsiaTheme="minorEastAsia"/>
-          <w:noProof/>
-        </w:rPr>
-        <w:t>obserwator</w:t>
-      </w:r>
-      <w:r>
-        <w:rPr>
-          <w:rFonts w:eastAsiaTheme="minorEastAsia"/>
-          <w:noProof/>
-        </w:rPr>
-        <w:t>em</w:t>
+        <w:t>Rys. 19 – Ogólna struktura układu regulacji z obserwatorem</w:t>
       </w:r>
     </w:p>
     <w:p>
@@ -10896,15 +10008,2691 @@
     </w:p>
     <w:p>
       <w:pPr>
+        <w:pStyle w:val="Akapitzlist"/>
+        <w:numPr>
+          <w:ilvl w:val="1"/>
+          <w:numId w:val="27"/>
+        </w:numPr>
         <w:spacing w:before="240"/>
         <w:rPr>
           <w:rFonts w:eastAsiaTheme="minorEastAsia"/>
           <w:noProof/>
           <w:sz w:val="24"/>
+        </w:rPr>
+      </w:pPr>
+      <w:r>
+        <w:rPr>
+          <w:rFonts w:eastAsiaTheme="minorEastAsia"/>
+          <w:noProof/>
+          <w:sz w:val="24"/>
+        </w:rPr>
+        <w:t>Testy działania obserwatora przy regulatorze o biegunac</w:t>
+      </w:r>
+      <w:r>
+        <w:rPr>
+          <w:rFonts w:eastAsiaTheme="minorEastAsia"/>
+          <w:noProof/>
+          <w:sz w:val="24"/>
+        </w:rPr>
+        <w:t>h</w:t>
+      </w:r>
+      <w:r>
+        <w:rPr>
+          <w:rFonts w:eastAsiaTheme="minorEastAsia"/>
+          <w:noProof/>
+          <w:sz w:val="24"/>
+        </w:rPr>
+        <w:t xml:space="preserve"> rzeczywistych</w:t>
+      </w:r>
+      <w:r>
+        <w:rPr>
+          <w:rFonts w:eastAsiaTheme="minorEastAsia"/>
+          <w:noProof/>
+          <w:sz w:val="24"/>
+        </w:rPr>
+        <w:br/>
+        <w:t>zmiana jednego z biegunów</w:t>
+      </w:r>
+      <w:r>
+        <w:rPr>
+          <w:rFonts w:eastAsiaTheme="minorEastAsia"/>
+          <w:noProof/>
+          <w:sz w:val="24"/>
+        </w:rPr>
+        <w:t>:</w:t>
+      </w:r>
+    </w:p>
+    <w:p>
+      <w:pPr>
+        <w:spacing w:before="240"/>
+        <w:jc w:val="right"/>
+        <w:rPr>
+          <w:rFonts w:eastAsiaTheme="minorEastAsia"/>
+          <w:noProof/>
+          <w:sz w:val="20"/>
+        </w:rPr>
+      </w:pPr>
+      <w:r>
+        <w:rPr>
+          <w:rFonts w:eastAsiaTheme="minorEastAsia"/>
+          <w:noProof/>
+          <w:sz w:val="24"/>
+        </w:rPr>
+        <w:drawing>
+          <wp:inline distT="0" distB="0" distL="0" distR="0">
+            <wp:extent cx="5050973" cy="3788229"/>
+            <wp:effectExtent l="0" t="0" r="0" b="3175"/>
+            <wp:docPr id="3" name="Obraz 3"/>
+            <wp:cNvGraphicFramePr>
+              <a:graphicFrameLocks xmlns:a="http://schemas.openxmlformats.org/drawingml/2006/main" noChangeAspect="1"/>
+            </wp:cNvGraphicFramePr>
+            <a:graphic xmlns:a="http://schemas.openxmlformats.org/drawingml/2006/main">
+              <a:graphicData uri="http://schemas.openxmlformats.org/drawingml/2006/picture">
+                <pic:pic xmlns:pic="http://schemas.openxmlformats.org/drawingml/2006/picture">
+                  <pic:nvPicPr>
+                    <pic:cNvPr id="0" name="Picture 1"/>
+                    <pic:cNvPicPr>
+                      <a:picLocks noChangeAspect="1" noChangeArrowheads="1"/>
+                    </pic:cNvPicPr>
+                  </pic:nvPicPr>
+                  <pic:blipFill>
+                    <a:blip r:embed="rId25">
+                      <a:extLst>
+                        <a:ext uri="{28A0092B-C50C-407E-A947-70E740481C1C}">
+                          <a14:useLocalDpi xmlns:a14="http://schemas.microsoft.com/office/drawing/2010/main" val="0"/>
+                        </a:ext>
+                      </a:extLst>
+                    </a:blip>
+                    <a:stretch>
+                      <a:fillRect/>
+                    </a:stretch>
+                  </pic:blipFill>
+                  <pic:spPr bwMode="auto">
+                    <a:xfrm>
+                      <a:off x="0" y="0"/>
+                      <a:ext cx="5075117" cy="3806337"/>
+                    </a:xfrm>
+                    <a:prstGeom prst="rect">
+                      <a:avLst/>
+                    </a:prstGeom>
+                    <a:noFill/>
+                    <a:ln>
+                      <a:noFill/>
+                    </a:ln>
+                  </pic:spPr>
+                </pic:pic>
+              </a:graphicData>
+            </a:graphic>
+          </wp:inline>
+        </w:drawing>
+      </w:r>
+      <w:r>
+        <w:rPr>
+          <w:rFonts w:eastAsiaTheme="minorEastAsia"/>
+          <w:noProof/>
+          <w:sz w:val="20"/>
+        </w:rPr>
+        <w:t>Rys.</w:t>
+      </w:r>
+      <w:r>
+        <w:rPr>
+          <w:rFonts w:eastAsiaTheme="minorEastAsia"/>
+          <w:noProof/>
+          <w:sz w:val="20"/>
+        </w:rPr>
+        <w:t> </w:t>
+      </w:r>
+      <w:r>
+        <w:rPr>
+          <w:rFonts w:eastAsiaTheme="minorEastAsia"/>
+          <w:noProof/>
+          <w:sz w:val="20"/>
+        </w:rPr>
+        <w:t>20</w:t>
+      </w:r>
+      <w:r>
+        <w:rPr>
+          <w:rFonts w:eastAsiaTheme="minorEastAsia"/>
+          <w:noProof/>
+          <w:sz w:val="20"/>
+        </w:rPr>
+        <w:t> </w:t>
+      </w:r>
+      <w:r>
+        <w:rPr>
+          <w:rFonts w:eastAsiaTheme="minorEastAsia"/>
+          <w:noProof/>
+          <w:sz w:val="20"/>
+        </w:rPr>
+        <w:t>–</w:t>
+      </w:r>
+      <w:r>
+        <w:rPr>
+          <w:rFonts w:eastAsiaTheme="minorEastAsia"/>
+          <w:noProof/>
+          <w:sz w:val="20"/>
+        </w:rPr>
+        <w:t> </w:t>
+      </w:r>
+      <w:r>
+        <w:rPr>
+          <w:rFonts w:eastAsiaTheme="minorEastAsia"/>
+          <w:noProof/>
+          <w:sz w:val="20"/>
+        </w:rPr>
+        <w:t>Odpowiedź obserwatora</w:t>
+      </w:r>
+      <w:r>
+        <w:rPr>
+          <w:rFonts w:eastAsiaTheme="minorEastAsia"/>
+          <w:noProof/>
+          <w:sz w:val="20"/>
+        </w:rPr>
+        <w:t xml:space="preserve"> </w:t>
+      </w:r>
+      <w:r>
+        <w:rPr>
+          <w:rFonts w:eastAsiaTheme="minorEastAsia"/>
+          <w:noProof/>
+          <w:sz w:val="20"/>
+        </w:rPr>
+        <w:t>wolnego</w:t>
+      </w:r>
+      <w:r>
+        <w:rPr>
+          <w:rFonts w:eastAsiaTheme="minorEastAsia"/>
+          <w:noProof/>
+          <w:sz w:val="20"/>
+        </w:rPr>
+        <w:t>, wariant 1, z</w:t>
+      </w:r>
+      <w:r>
+        <w:rPr>
+          <w:rFonts w:eastAsiaTheme="minorEastAsia"/>
+          <w:noProof/>
+          <w:sz w:val="20"/>
+          <w:vertAlign w:val="subscript"/>
+        </w:rPr>
+        <w:t>2</w:t>
+      </w:r>
+      <w:r>
+        <w:rPr>
+          <w:rFonts w:eastAsiaTheme="minorEastAsia"/>
+          <w:noProof/>
+          <w:sz w:val="20"/>
+        </w:rPr>
+        <w:t>=</w:t>
+      </w:r>
+      <w:r>
+        <w:rPr>
+          <w:rFonts w:eastAsiaTheme="minorEastAsia"/>
+          <w:noProof/>
+          <w:sz w:val="20"/>
+        </w:rPr>
+        <w:t>-</w:t>
+      </w:r>
+      <w:r>
+        <w:rPr>
+          <w:rFonts w:eastAsiaTheme="minorEastAsia"/>
+          <w:noProof/>
+          <w:sz w:val="20"/>
+        </w:rPr>
+        <w:t>0</w:t>
+      </w:r>
+      <w:r>
+        <w:rPr>
+          <w:rFonts w:eastAsiaTheme="minorEastAsia"/>
+          <w:noProof/>
+          <w:sz w:val="20"/>
+        </w:rPr>
+        <w:t>.9</w:t>
+      </w:r>
+      <w:r>
+        <w:rPr>
+          <w:rFonts w:eastAsiaTheme="minorEastAsia"/>
+          <w:noProof/>
+          <w:sz w:val="20"/>
+        </w:rPr>
+        <w:t>, z</w:t>
+      </w:r>
+      <w:r>
+        <w:rPr>
+          <w:rFonts w:eastAsiaTheme="minorEastAsia"/>
+          <w:noProof/>
+          <w:sz w:val="20"/>
+          <w:vertAlign w:val="subscript"/>
+        </w:rPr>
+        <w:t>3</w:t>
+      </w:r>
+      <w:r>
+        <w:rPr>
+          <w:rFonts w:eastAsiaTheme="minorEastAsia"/>
+          <w:noProof/>
+          <w:sz w:val="20"/>
+        </w:rPr>
+        <w:t>=0.5</w:t>
+      </w:r>
+    </w:p>
+    <w:p>
+      <w:pPr>
+        <w:spacing w:before="240"/>
+        <w:jc w:val="right"/>
+        <w:rPr>
+          <w:rFonts w:eastAsiaTheme="minorEastAsia"/>
+          <w:noProof/>
+          <w:sz w:val="20"/>
+        </w:rPr>
+      </w:pPr>
+      <w:r>
+        <w:rPr>
+          <w:rFonts w:eastAsiaTheme="minorEastAsia"/>
+          <w:noProof/>
+        </w:rPr>
+        <w:drawing>
+          <wp:inline distT="0" distB="0" distL="0" distR="0">
+            <wp:extent cx="5062330" cy="3796747"/>
+            <wp:effectExtent l="0" t="0" r="5080" b="0"/>
+            <wp:docPr id="22" name="Obraz 22"/>
+            <wp:cNvGraphicFramePr>
+              <a:graphicFrameLocks xmlns:a="http://schemas.openxmlformats.org/drawingml/2006/main" noChangeAspect="1"/>
+            </wp:cNvGraphicFramePr>
+            <a:graphic xmlns:a="http://schemas.openxmlformats.org/drawingml/2006/main">
+              <a:graphicData uri="http://schemas.openxmlformats.org/drawingml/2006/picture">
+                <pic:pic xmlns:pic="http://schemas.openxmlformats.org/drawingml/2006/picture">
+                  <pic:nvPicPr>
+                    <pic:cNvPr id="0" name="Picture 3"/>
+                    <pic:cNvPicPr>
+                      <a:picLocks noChangeAspect="1" noChangeArrowheads="1"/>
+                    </pic:cNvPicPr>
+                  </pic:nvPicPr>
+                  <pic:blipFill>
+                    <a:blip r:embed="rId26">
+                      <a:extLst>
+                        <a:ext uri="{28A0092B-C50C-407E-A947-70E740481C1C}">
+                          <a14:useLocalDpi xmlns:a14="http://schemas.microsoft.com/office/drawing/2010/main" val="0"/>
+                        </a:ext>
+                      </a:extLst>
+                    </a:blip>
+                    <a:stretch>
+                      <a:fillRect/>
+                    </a:stretch>
+                  </pic:blipFill>
+                  <pic:spPr bwMode="auto">
+                    <a:xfrm>
+                      <a:off x="0" y="0"/>
+                      <a:ext cx="5063644" cy="3797733"/>
+                    </a:xfrm>
+                    <a:prstGeom prst="rect">
+                      <a:avLst/>
+                    </a:prstGeom>
+                    <a:noFill/>
+                    <a:ln>
+                      <a:noFill/>
+                    </a:ln>
+                  </pic:spPr>
+                </pic:pic>
+              </a:graphicData>
+            </a:graphic>
+          </wp:inline>
+        </w:drawing>
+      </w:r>
+      <w:r>
+        <w:rPr>
+          <w:rFonts w:eastAsiaTheme="minorEastAsia"/>
+          <w:noProof/>
+          <w:sz w:val="20"/>
+        </w:rPr>
+        <w:t>Rys.</w:t>
+      </w:r>
+      <w:r>
+        <w:rPr>
+          <w:rFonts w:eastAsiaTheme="minorEastAsia"/>
+          <w:noProof/>
+          <w:sz w:val="20"/>
+        </w:rPr>
+        <w:t> </w:t>
+      </w:r>
+      <w:r>
+        <w:rPr>
+          <w:rFonts w:eastAsiaTheme="minorEastAsia"/>
+          <w:noProof/>
+          <w:sz w:val="20"/>
+        </w:rPr>
+        <w:t>21</w:t>
+      </w:r>
+      <w:r>
+        <w:rPr>
+          <w:rFonts w:eastAsiaTheme="minorEastAsia"/>
+          <w:noProof/>
+          <w:sz w:val="20"/>
+        </w:rPr>
+        <w:t> </w:t>
+      </w:r>
+      <w:r>
+        <w:rPr>
+          <w:rFonts w:eastAsiaTheme="minorEastAsia"/>
+          <w:noProof/>
+          <w:sz w:val="20"/>
+        </w:rPr>
+        <w:t>–</w:t>
+      </w:r>
+      <w:r>
+        <w:rPr>
+          <w:rFonts w:eastAsiaTheme="minorEastAsia"/>
+          <w:noProof/>
+          <w:sz w:val="20"/>
+        </w:rPr>
+        <w:t> </w:t>
+      </w:r>
+      <w:r>
+        <w:rPr>
+          <w:rFonts w:eastAsiaTheme="minorEastAsia"/>
+          <w:noProof/>
+          <w:sz w:val="20"/>
+        </w:rPr>
+        <w:t>Odpowiedź obserwatora</w:t>
+      </w:r>
+      <w:r>
+        <w:rPr>
+          <w:rFonts w:eastAsiaTheme="minorEastAsia"/>
+          <w:noProof/>
+          <w:sz w:val="20"/>
+        </w:rPr>
+        <w:t xml:space="preserve"> </w:t>
+      </w:r>
+      <w:r>
+        <w:rPr>
+          <w:rFonts w:eastAsiaTheme="minorEastAsia"/>
+          <w:noProof/>
+          <w:sz w:val="20"/>
+        </w:rPr>
+        <w:t>szybkiego</w:t>
+      </w:r>
+      <w:r>
+        <w:rPr>
+          <w:rFonts w:eastAsiaTheme="minorEastAsia"/>
+          <w:noProof/>
+          <w:sz w:val="20"/>
+        </w:rPr>
+        <w:t>, wariant 1, z</w:t>
+      </w:r>
+      <w:r>
+        <w:rPr>
+          <w:rFonts w:eastAsiaTheme="minorEastAsia"/>
+          <w:noProof/>
+          <w:sz w:val="20"/>
+          <w:vertAlign w:val="subscript"/>
+        </w:rPr>
+        <w:t>2</w:t>
+      </w:r>
+      <w:r>
+        <w:rPr>
+          <w:rFonts w:eastAsiaTheme="minorEastAsia"/>
+          <w:noProof/>
+          <w:sz w:val="20"/>
+        </w:rPr>
+        <w:t>=0.</w:t>
+      </w:r>
+      <w:r>
+        <w:rPr>
+          <w:rFonts w:eastAsiaTheme="minorEastAsia"/>
+          <w:noProof/>
+          <w:sz w:val="20"/>
+        </w:rPr>
+        <w:t>0</w:t>
+      </w:r>
+      <w:r>
+        <w:rPr>
+          <w:rFonts w:eastAsiaTheme="minorEastAsia"/>
+          <w:noProof/>
+          <w:sz w:val="20"/>
+        </w:rPr>
+        <w:t>, z</w:t>
+      </w:r>
+      <w:r>
+        <w:rPr>
+          <w:rFonts w:eastAsiaTheme="minorEastAsia"/>
+          <w:noProof/>
+          <w:sz w:val="20"/>
+          <w:vertAlign w:val="subscript"/>
+        </w:rPr>
+        <w:t>3</w:t>
+      </w:r>
+      <w:r>
+        <w:rPr>
+          <w:rFonts w:eastAsiaTheme="minorEastAsia"/>
+          <w:noProof/>
+          <w:sz w:val="20"/>
+        </w:rPr>
+        <w:t>=0.5</w:t>
+      </w:r>
+    </w:p>
+    <w:p>
+      <w:pPr>
+        <w:spacing w:before="240"/>
+        <w:jc w:val="right"/>
+        <w:rPr>
+          <w:rFonts w:eastAsiaTheme="minorEastAsia"/>
+          <w:noProof/>
+          <w:sz w:val="20"/>
+        </w:rPr>
+      </w:pPr>
+      <w:r>
+        <w:rPr>
+          <w:rFonts w:eastAsiaTheme="minorEastAsia"/>
+          <w:noProof/>
+          <w:sz w:val="24"/>
+        </w:rPr>
+        <w:lastRenderedPageBreak/>
+        <w:drawing>
+          <wp:inline distT="0" distB="0" distL="0" distR="0" wp14:anchorId="3A7454E6" wp14:editId="1BE9BBD8">
+            <wp:extent cx="5193476" cy="3895106"/>
+            <wp:effectExtent l="0" t="0" r="7620" b="0"/>
+            <wp:docPr id="23" name="Obraz 23"/>
+            <wp:cNvGraphicFramePr>
+              <a:graphicFrameLocks xmlns:a="http://schemas.openxmlformats.org/drawingml/2006/main" noChangeAspect="1"/>
+            </wp:cNvGraphicFramePr>
+            <a:graphic xmlns:a="http://schemas.openxmlformats.org/drawingml/2006/main">
+              <a:graphicData uri="http://schemas.openxmlformats.org/drawingml/2006/picture">
+                <pic:pic xmlns:pic="http://schemas.openxmlformats.org/drawingml/2006/picture">
+                  <pic:nvPicPr>
+                    <pic:cNvPr id="0" name="Picture 4"/>
+                    <pic:cNvPicPr>
+                      <a:picLocks noChangeAspect="1" noChangeArrowheads="1"/>
+                    </pic:cNvPicPr>
+                  </pic:nvPicPr>
+                  <pic:blipFill>
+                    <a:blip r:embed="rId27">
+                      <a:extLst>
+                        <a:ext uri="{28A0092B-C50C-407E-A947-70E740481C1C}">
+                          <a14:useLocalDpi xmlns:a14="http://schemas.microsoft.com/office/drawing/2010/main" val="0"/>
+                        </a:ext>
+                      </a:extLst>
+                    </a:blip>
+                    <a:stretch>
+                      <a:fillRect/>
+                    </a:stretch>
+                  </pic:blipFill>
+                  <pic:spPr bwMode="auto">
+                    <a:xfrm>
+                      <a:off x="0" y="0"/>
+                      <a:ext cx="5198280" cy="3898709"/>
+                    </a:xfrm>
+                    <a:prstGeom prst="rect">
+                      <a:avLst/>
+                    </a:prstGeom>
+                    <a:noFill/>
+                    <a:ln>
+                      <a:noFill/>
+                    </a:ln>
+                  </pic:spPr>
+                </pic:pic>
+              </a:graphicData>
+            </a:graphic>
+          </wp:inline>
+        </w:drawing>
+      </w:r>
+      <w:r>
+        <w:rPr>
+          <w:rFonts w:eastAsiaTheme="minorEastAsia"/>
+          <w:noProof/>
+          <w:sz w:val="20"/>
+        </w:rPr>
+        <w:t>Rys.</w:t>
+      </w:r>
+      <w:r>
+        <w:rPr>
+          <w:rFonts w:eastAsiaTheme="minorEastAsia"/>
+          <w:noProof/>
+          <w:sz w:val="20"/>
+        </w:rPr>
+        <w:t> </w:t>
+      </w:r>
+      <w:r>
+        <w:rPr>
+          <w:rFonts w:eastAsiaTheme="minorEastAsia"/>
+          <w:noProof/>
+          <w:sz w:val="20"/>
+        </w:rPr>
+        <w:t>22</w:t>
+      </w:r>
+      <w:r>
+        <w:rPr>
+          <w:rFonts w:eastAsiaTheme="minorEastAsia"/>
+          <w:noProof/>
+          <w:sz w:val="20"/>
+        </w:rPr>
+        <w:t> </w:t>
+      </w:r>
+      <w:r>
+        <w:rPr>
+          <w:rFonts w:eastAsiaTheme="minorEastAsia"/>
+          <w:noProof/>
+          <w:sz w:val="20"/>
+        </w:rPr>
+        <w:t>–</w:t>
+      </w:r>
+      <w:r>
+        <w:rPr>
+          <w:rFonts w:eastAsiaTheme="minorEastAsia"/>
+          <w:noProof/>
+          <w:sz w:val="20"/>
+        </w:rPr>
+        <w:t> </w:t>
+      </w:r>
+      <w:r>
+        <w:rPr>
+          <w:rFonts w:eastAsiaTheme="minorEastAsia"/>
+          <w:noProof/>
+          <w:sz w:val="20"/>
+        </w:rPr>
+        <w:t>Odpowiedź obserwatora wolnego, wariant 1, z</w:t>
+      </w:r>
+      <w:r>
+        <w:rPr>
+          <w:rFonts w:eastAsiaTheme="minorEastAsia"/>
+          <w:noProof/>
+          <w:sz w:val="20"/>
+          <w:vertAlign w:val="subscript"/>
+        </w:rPr>
+        <w:t>2</w:t>
+      </w:r>
+      <w:r>
+        <w:rPr>
+          <w:rFonts w:eastAsiaTheme="minorEastAsia"/>
+          <w:noProof/>
+          <w:sz w:val="20"/>
+        </w:rPr>
+        <w:t>=0.9, z</w:t>
+      </w:r>
+      <w:r>
+        <w:rPr>
+          <w:rFonts w:eastAsiaTheme="minorEastAsia"/>
+          <w:noProof/>
+          <w:sz w:val="20"/>
+          <w:vertAlign w:val="subscript"/>
+        </w:rPr>
+        <w:t>3</w:t>
+      </w:r>
+      <w:r>
+        <w:rPr>
+          <w:rFonts w:eastAsiaTheme="minorEastAsia"/>
+          <w:noProof/>
+          <w:sz w:val="20"/>
+        </w:rPr>
+        <w:t>=0.5</w:t>
+      </w:r>
+    </w:p>
+    <w:p>
+      <w:pPr>
+        <w:pStyle w:val="Akapitzlist"/>
+        <w:numPr>
+          <w:ilvl w:val="1"/>
+          <w:numId w:val="27"/>
+        </w:numPr>
+        <w:spacing w:before="240"/>
+        <w:rPr>
+          <w:rFonts w:eastAsiaTheme="minorEastAsia"/>
+          <w:noProof/>
+          <w:sz w:val="24"/>
+        </w:rPr>
+      </w:pPr>
+      <w:r>
+        <w:rPr>
+          <w:rFonts w:eastAsiaTheme="minorEastAsia"/>
+          <w:noProof/>
+          <w:sz w:val="24"/>
+        </w:rPr>
+        <w:t>Testy działania obserwatora przy regulatorze o biegunach rzeczywistych</w:t>
+      </w:r>
+      <w:r>
+        <w:rPr>
+          <w:rFonts w:eastAsiaTheme="minorEastAsia"/>
+          <w:noProof/>
+          <w:sz w:val="24"/>
+        </w:rPr>
+        <w:br/>
+      </w:r>
+      <w:r>
+        <w:rPr>
+          <w:rFonts w:eastAsiaTheme="minorEastAsia"/>
+          <w:noProof/>
+          <w:sz w:val="24"/>
+        </w:rPr>
+        <w:t>zmieniane obydwa bieguny na raz</w:t>
+      </w:r>
+      <w:r>
+        <w:rPr>
+          <w:rFonts w:eastAsiaTheme="minorEastAsia"/>
+          <w:noProof/>
+          <w:sz w:val="24"/>
+        </w:rPr>
+        <w:t>:</w:t>
+      </w:r>
+    </w:p>
+    <w:p>
+      <w:pPr>
+        <w:spacing w:before="240"/>
+        <w:jc w:val="right"/>
+        <w:rPr>
+          <w:rFonts w:eastAsiaTheme="minorEastAsia"/>
+          <w:noProof/>
+          <w:sz w:val="20"/>
+        </w:rPr>
+      </w:pPr>
+      <w:r>
+        <w:rPr>
+          <w:rFonts w:eastAsiaTheme="minorEastAsia"/>
+          <w:noProof/>
+        </w:rPr>
+        <w:drawing>
+          <wp:inline distT="0" distB="0" distL="0" distR="0">
+            <wp:extent cx="5225481" cy="3921703"/>
+            <wp:effectExtent l="0" t="0" r="0" b="3175"/>
+            <wp:docPr id="25" name="Obraz 25"/>
+            <wp:cNvGraphicFramePr>
+              <a:graphicFrameLocks xmlns:a="http://schemas.openxmlformats.org/drawingml/2006/main" noChangeAspect="1"/>
+            </wp:cNvGraphicFramePr>
+            <a:graphic xmlns:a="http://schemas.openxmlformats.org/drawingml/2006/main">
+              <a:graphicData uri="http://schemas.openxmlformats.org/drawingml/2006/picture">
+                <pic:pic xmlns:pic="http://schemas.openxmlformats.org/drawingml/2006/picture">
+                  <pic:nvPicPr>
+                    <pic:cNvPr id="0" name="Picture 10"/>
+                    <pic:cNvPicPr>
+                      <a:picLocks noChangeAspect="1" noChangeArrowheads="1"/>
+                    </pic:cNvPicPr>
+                  </pic:nvPicPr>
+                  <pic:blipFill>
+                    <a:blip r:embed="rId28">
+                      <a:extLst>
+                        <a:ext uri="{28A0092B-C50C-407E-A947-70E740481C1C}">
+                          <a14:useLocalDpi xmlns:a14="http://schemas.microsoft.com/office/drawing/2010/main" val="0"/>
+                        </a:ext>
+                      </a:extLst>
+                    </a:blip>
+                    <a:srcRect/>
+                    <a:stretch>
+                      <a:fillRect/>
+                    </a:stretch>
+                  </pic:blipFill>
+                  <pic:spPr bwMode="auto">
+                    <a:xfrm>
+                      <a:off x="0" y="0"/>
+                      <a:ext cx="5252704" cy="3942134"/>
+                    </a:xfrm>
+                    <a:prstGeom prst="rect">
+                      <a:avLst/>
+                    </a:prstGeom>
+                    <a:noFill/>
+                    <a:ln>
+                      <a:noFill/>
+                    </a:ln>
+                  </pic:spPr>
+                </pic:pic>
+              </a:graphicData>
+            </a:graphic>
+          </wp:inline>
+        </w:drawing>
+      </w:r>
+      <w:r>
+        <w:rPr>
+          <w:rFonts w:eastAsiaTheme="minorEastAsia"/>
+          <w:noProof/>
+          <w:sz w:val="20"/>
+        </w:rPr>
+        <w:t xml:space="preserve"> </w:t>
+      </w:r>
+      <w:r>
+        <w:rPr>
+          <w:rFonts w:eastAsiaTheme="minorEastAsia"/>
+          <w:noProof/>
+          <w:sz w:val="20"/>
+        </w:rPr>
+        <w:t>Rys.</w:t>
+      </w:r>
+      <w:r>
+        <w:rPr>
+          <w:rFonts w:eastAsiaTheme="minorEastAsia"/>
+          <w:noProof/>
+          <w:sz w:val="20"/>
+        </w:rPr>
+        <w:t> </w:t>
+      </w:r>
+      <w:r>
+        <w:rPr>
+          <w:rFonts w:eastAsiaTheme="minorEastAsia"/>
+          <w:noProof/>
+          <w:sz w:val="20"/>
+        </w:rPr>
+        <w:t>2</w:t>
+      </w:r>
+      <w:r>
+        <w:rPr>
+          <w:rFonts w:eastAsiaTheme="minorEastAsia"/>
+          <w:noProof/>
+          <w:sz w:val="20"/>
+        </w:rPr>
+        <w:t>3</w:t>
+      </w:r>
+      <w:r>
+        <w:rPr>
+          <w:rFonts w:eastAsiaTheme="minorEastAsia"/>
+          <w:noProof/>
+          <w:sz w:val="20"/>
+        </w:rPr>
+        <w:t> </w:t>
+      </w:r>
+      <w:r>
+        <w:rPr>
+          <w:rFonts w:eastAsiaTheme="minorEastAsia"/>
+          <w:noProof/>
+          <w:sz w:val="20"/>
+        </w:rPr>
+        <w:t>–</w:t>
+      </w:r>
+      <w:r>
+        <w:rPr>
+          <w:rFonts w:eastAsiaTheme="minorEastAsia"/>
+          <w:noProof/>
+          <w:sz w:val="20"/>
+        </w:rPr>
+        <w:t> </w:t>
+      </w:r>
+      <w:r>
+        <w:rPr>
+          <w:rFonts w:eastAsiaTheme="minorEastAsia"/>
+          <w:noProof/>
+          <w:sz w:val="20"/>
+        </w:rPr>
+        <w:t>Odpowiedź obserwatora wolnego, wariant 1, z</w:t>
+      </w:r>
+      <w:r>
+        <w:rPr>
+          <w:rFonts w:eastAsiaTheme="minorEastAsia"/>
+          <w:noProof/>
+          <w:sz w:val="20"/>
+          <w:vertAlign w:val="subscript"/>
+        </w:rPr>
+        <w:t>2</w:t>
+      </w:r>
+      <w:r>
+        <w:rPr>
+          <w:rFonts w:eastAsiaTheme="minorEastAsia"/>
+          <w:noProof/>
+          <w:sz w:val="20"/>
+        </w:rPr>
+        <w:t>=-0.</w:t>
+      </w:r>
+      <w:r>
+        <w:rPr>
+          <w:rFonts w:eastAsiaTheme="minorEastAsia"/>
+          <w:noProof/>
+          <w:sz w:val="20"/>
+        </w:rPr>
+        <w:t>8</w:t>
+      </w:r>
+      <w:r>
+        <w:rPr>
+          <w:rFonts w:eastAsiaTheme="minorEastAsia"/>
+          <w:noProof/>
+          <w:sz w:val="20"/>
+        </w:rPr>
+        <w:t>, z</w:t>
+      </w:r>
+      <w:r>
+        <w:rPr>
+          <w:rFonts w:eastAsiaTheme="minorEastAsia"/>
+          <w:noProof/>
+          <w:sz w:val="20"/>
+          <w:vertAlign w:val="subscript"/>
+        </w:rPr>
+        <w:t>3</w:t>
+      </w:r>
+      <w:r>
+        <w:rPr>
+          <w:rFonts w:eastAsiaTheme="minorEastAsia"/>
+          <w:noProof/>
+          <w:sz w:val="20"/>
+        </w:rPr>
+        <w:t>=</w:t>
+      </w:r>
+      <w:r>
+        <w:rPr>
+          <w:rFonts w:eastAsiaTheme="minorEastAsia"/>
+          <w:noProof/>
+          <w:sz w:val="20"/>
+        </w:rPr>
+        <w:t>-</w:t>
+      </w:r>
+      <w:r>
+        <w:rPr>
+          <w:rFonts w:eastAsiaTheme="minorEastAsia"/>
+          <w:noProof/>
+          <w:sz w:val="20"/>
+        </w:rPr>
+        <w:t>0.</w:t>
+      </w:r>
+      <w:r>
+        <w:rPr>
+          <w:rFonts w:eastAsiaTheme="minorEastAsia"/>
+          <w:noProof/>
+          <w:sz w:val="20"/>
+        </w:rPr>
+        <w:t>8</w:t>
+      </w:r>
+      <w:r>
+        <w:rPr>
+          <w:rFonts w:eastAsiaTheme="minorEastAsia"/>
+          <w:noProof/>
+          <w:sz w:val="20"/>
+        </w:rPr>
+        <w:lastRenderedPageBreak/>
+        <w:drawing>
+          <wp:inline distT="0" distB="0" distL="0" distR="0">
+            <wp:extent cx="5680564" cy="4263241"/>
+            <wp:effectExtent l="0" t="0" r="0" b="4445"/>
+            <wp:docPr id="26" name="Obraz 26"/>
+            <wp:cNvGraphicFramePr>
+              <a:graphicFrameLocks xmlns:a="http://schemas.openxmlformats.org/drawingml/2006/main" noChangeAspect="1"/>
+            </wp:cNvGraphicFramePr>
+            <a:graphic xmlns:a="http://schemas.openxmlformats.org/drawingml/2006/main">
+              <a:graphicData uri="http://schemas.openxmlformats.org/drawingml/2006/picture">
+                <pic:pic xmlns:pic="http://schemas.openxmlformats.org/drawingml/2006/picture">
+                  <pic:nvPicPr>
+                    <pic:cNvPr id="0" name="Picture 11"/>
+                    <pic:cNvPicPr>
+                      <a:picLocks noChangeAspect="1" noChangeArrowheads="1"/>
+                    </pic:cNvPicPr>
+                  </pic:nvPicPr>
+                  <pic:blipFill>
+                    <a:blip r:embed="rId29">
+                      <a:extLst>
+                        <a:ext uri="{28A0092B-C50C-407E-A947-70E740481C1C}">
+                          <a14:useLocalDpi xmlns:a14="http://schemas.microsoft.com/office/drawing/2010/main" val="0"/>
+                        </a:ext>
+                      </a:extLst>
+                    </a:blip>
+                    <a:srcRect/>
+                    <a:stretch>
+                      <a:fillRect/>
+                    </a:stretch>
+                  </pic:blipFill>
+                  <pic:spPr bwMode="auto">
+                    <a:xfrm>
+                      <a:off x="0" y="0"/>
+                      <a:ext cx="5691403" cy="4271376"/>
+                    </a:xfrm>
+                    <a:prstGeom prst="rect">
+                      <a:avLst/>
+                    </a:prstGeom>
+                    <a:noFill/>
+                    <a:ln>
+                      <a:noFill/>
+                    </a:ln>
+                  </pic:spPr>
+                </pic:pic>
+              </a:graphicData>
+            </a:graphic>
+          </wp:inline>
+        </w:drawing>
+      </w:r>
+      <w:r>
+        <w:rPr>
+          <w:rFonts w:eastAsiaTheme="minorEastAsia"/>
+          <w:noProof/>
+          <w:sz w:val="20"/>
+        </w:rPr>
+        <w:t xml:space="preserve"> </w:t>
+      </w:r>
+      <w:r>
+        <w:rPr>
+          <w:rFonts w:eastAsiaTheme="minorEastAsia"/>
+          <w:noProof/>
+          <w:sz w:val="20"/>
+        </w:rPr>
+        <w:t>Rys. 2</w:t>
+      </w:r>
+      <w:r>
+        <w:rPr>
+          <w:rFonts w:eastAsiaTheme="minorEastAsia"/>
+          <w:noProof/>
+          <w:sz w:val="20"/>
+        </w:rPr>
+        <w:t>4</w:t>
+      </w:r>
+      <w:r>
+        <w:rPr>
+          <w:rFonts w:eastAsiaTheme="minorEastAsia"/>
+          <w:noProof/>
+          <w:sz w:val="20"/>
+        </w:rPr>
+        <w:t xml:space="preserve"> – Odpowiedź obserwatora </w:t>
+      </w:r>
+      <w:r>
+        <w:rPr>
+          <w:rFonts w:eastAsiaTheme="minorEastAsia"/>
+          <w:noProof/>
+          <w:sz w:val="20"/>
+        </w:rPr>
+        <w:t>szybkiego</w:t>
+      </w:r>
+      <w:r>
+        <w:rPr>
+          <w:rFonts w:eastAsiaTheme="minorEastAsia"/>
+          <w:noProof/>
+          <w:sz w:val="20"/>
+        </w:rPr>
+        <w:t>, wariant 1, z</w:t>
+      </w:r>
+      <w:r>
+        <w:rPr>
+          <w:rFonts w:eastAsiaTheme="minorEastAsia"/>
+          <w:noProof/>
+          <w:sz w:val="20"/>
+          <w:vertAlign w:val="subscript"/>
+        </w:rPr>
+        <w:t>2</w:t>
+      </w:r>
+      <w:r>
+        <w:rPr>
+          <w:rFonts w:eastAsiaTheme="minorEastAsia"/>
+          <w:noProof/>
+          <w:sz w:val="20"/>
+        </w:rPr>
+        <w:t>=0.0</w:t>
+      </w:r>
+      <w:r>
+        <w:rPr>
+          <w:rFonts w:eastAsiaTheme="minorEastAsia"/>
+          <w:noProof/>
+          <w:sz w:val="20"/>
+        </w:rPr>
+        <w:t>, z</w:t>
+      </w:r>
+      <w:r>
+        <w:rPr>
+          <w:rFonts w:eastAsiaTheme="minorEastAsia"/>
+          <w:noProof/>
+          <w:sz w:val="20"/>
+          <w:vertAlign w:val="subscript"/>
+        </w:rPr>
+        <w:t>3</w:t>
+      </w:r>
+      <w:r>
+        <w:rPr>
+          <w:rFonts w:eastAsiaTheme="minorEastAsia"/>
+          <w:noProof/>
+          <w:sz w:val="20"/>
+        </w:rPr>
+        <w:t>=0.</w:t>
+      </w:r>
+      <w:r>
+        <w:rPr>
+          <w:rFonts w:eastAsiaTheme="minorEastAsia"/>
+          <w:noProof/>
+          <w:sz w:val="20"/>
+        </w:rPr>
+        <w:t>0</w:t>
+      </w:r>
+      <w:r>
+        <w:rPr>
+          <w:rFonts w:eastAsiaTheme="minorEastAsia"/>
+          <w:noProof/>
+          <w:sz w:val="20"/>
+        </w:rPr>
+        <w:drawing>
+          <wp:inline distT="0" distB="0" distL="0" distR="0">
+            <wp:extent cx="5696387" cy="4275117"/>
+            <wp:effectExtent l="0" t="0" r="0" b="0"/>
+            <wp:docPr id="27" name="Obraz 27"/>
+            <wp:cNvGraphicFramePr>
+              <a:graphicFrameLocks xmlns:a="http://schemas.openxmlformats.org/drawingml/2006/main" noChangeAspect="1"/>
+            </wp:cNvGraphicFramePr>
+            <a:graphic xmlns:a="http://schemas.openxmlformats.org/drawingml/2006/main">
+              <a:graphicData uri="http://schemas.openxmlformats.org/drawingml/2006/picture">
+                <pic:pic xmlns:pic="http://schemas.openxmlformats.org/drawingml/2006/picture">
+                  <pic:nvPicPr>
+                    <pic:cNvPr id="0" name="Picture 12"/>
+                    <pic:cNvPicPr>
+                      <a:picLocks noChangeAspect="1" noChangeArrowheads="1"/>
+                    </pic:cNvPicPr>
+                  </pic:nvPicPr>
+                  <pic:blipFill>
+                    <a:blip r:embed="rId30">
+                      <a:extLst>
+                        <a:ext uri="{28A0092B-C50C-407E-A947-70E740481C1C}">
+                          <a14:useLocalDpi xmlns:a14="http://schemas.microsoft.com/office/drawing/2010/main" val="0"/>
+                        </a:ext>
+                      </a:extLst>
+                    </a:blip>
+                    <a:srcRect/>
+                    <a:stretch>
+                      <a:fillRect/>
+                    </a:stretch>
+                  </pic:blipFill>
+                  <pic:spPr bwMode="auto">
+                    <a:xfrm>
+                      <a:off x="0" y="0"/>
+                      <a:ext cx="5707610" cy="4283540"/>
+                    </a:xfrm>
+                    <a:prstGeom prst="rect">
+                      <a:avLst/>
+                    </a:prstGeom>
+                    <a:noFill/>
+                    <a:ln>
+                      <a:noFill/>
+                    </a:ln>
+                  </pic:spPr>
+                </pic:pic>
+              </a:graphicData>
+            </a:graphic>
+          </wp:inline>
+        </w:drawing>
+      </w:r>
+      <w:r>
+        <w:rPr>
+          <w:rFonts w:eastAsiaTheme="minorEastAsia"/>
+          <w:noProof/>
+          <w:sz w:val="20"/>
+        </w:rPr>
+        <w:t xml:space="preserve"> </w:t>
+      </w:r>
+      <w:r>
+        <w:rPr>
+          <w:rFonts w:eastAsiaTheme="minorEastAsia"/>
+          <w:noProof/>
+          <w:sz w:val="20"/>
+        </w:rPr>
+        <w:t>Rys. 2</w:t>
+      </w:r>
+      <w:r>
+        <w:rPr>
+          <w:rFonts w:eastAsiaTheme="minorEastAsia"/>
+          <w:noProof/>
+          <w:sz w:val="20"/>
+        </w:rPr>
+        <w:t>5</w:t>
+      </w:r>
+      <w:r>
+        <w:rPr>
+          <w:rFonts w:eastAsiaTheme="minorEastAsia"/>
+          <w:noProof/>
+          <w:sz w:val="20"/>
+        </w:rPr>
+        <w:t xml:space="preserve"> – Odpowiedź obserwatora wolnego, wariant 1, z</w:t>
+      </w:r>
+      <w:r>
+        <w:rPr>
+          <w:rFonts w:eastAsiaTheme="minorEastAsia"/>
+          <w:noProof/>
+          <w:sz w:val="20"/>
+          <w:vertAlign w:val="subscript"/>
+        </w:rPr>
+        <w:t>2</w:t>
+      </w:r>
+      <w:r>
+        <w:rPr>
+          <w:rFonts w:eastAsiaTheme="minorEastAsia"/>
+          <w:noProof/>
+          <w:sz w:val="20"/>
+        </w:rPr>
+        <w:t>=0.</w:t>
+      </w:r>
+      <w:r>
+        <w:rPr>
+          <w:rFonts w:eastAsiaTheme="minorEastAsia"/>
+          <w:noProof/>
+          <w:sz w:val="20"/>
+        </w:rPr>
+        <w:t>8</w:t>
+      </w:r>
+      <w:r>
+        <w:rPr>
+          <w:rFonts w:eastAsiaTheme="minorEastAsia"/>
+          <w:noProof/>
+          <w:sz w:val="20"/>
+        </w:rPr>
+        <w:t>, z</w:t>
+      </w:r>
+      <w:r>
+        <w:rPr>
+          <w:rFonts w:eastAsiaTheme="minorEastAsia"/>
+          <w:noProof/>
+          <w:sz w:val="20"/>
+          <w:vertAlign w:val="subscript"/>
+        </w:rPr>
+        <w:t>3</w:t>
+      </w:r>
+      <w:r>
+        <w:rPr>
+          <w:rFonts w:eastAsiaTheme="minorEastAsia"/>
+          <w:noProof/>
+          <w:sz w:val="20"/>
+        </w:rPr>
+        <w:t>=0.</w:t>
+      </w:r>
+      <w:r>
+        <w:rPr>
+          <w:rFonts w:eastAsiaTheme="minorEastAsia"/>
+          <w:noProof/>
+          <w:sz w:val="20"/>
+        </w:rPr>
+        <w:t>8</w:t>
+      </w:r>
+    </w:p>
+    <w:p>
+      <w:pPr>
+        <w:pStyle w:val="Akapitzlist"/>
+        <w:numPr>
+          <w:ilvl w:val="1"/>
+          <w:numId w:val="27"/>
+        </w:numPr>
+        <w:spacing w:before="240"/>
+        <w:rPr>
+          <w:rFonts w:eastAsiaTheme="minorEastAsia"/>
+          <w:noProof/>
+          <w:sz w:val="24"/>
+        </w:rPr>
+      </w:pPr>
+      <w:r>
+        <w:rPr>
+          <w:rFonts w:eastAsiaTheme="minorEastAsia"/>
+          <w:noProof/>
+          <w:sz w:val="24"/>
+        </w:rPr>
+        <w:lastRenderedPageBreak/>
+        <w:t xml:space="preserve">Testy działania obserwatora przy regulatorze o biegunach </w:t>
+      </w:r>
+      <w:r>
+        <w:rPr>
+          <w:rFonts w:eastAsiaTheme="minorEastAsia"/>
+          <w:noProof/>
+          <w:sz w:val="24"/>
+        </w:rPr>
+        <w:t>zespolonych</w:t>
+      </w:r>
+      <w:r>
+        <w:rPr>
+          <w:rFonts w:eastAsiaTheme="minorEastAsia"/>
+          <w:noProof/>
+          <w:sz w:val="24"/>
+        </w:rPr>
+        <w:br/>
+        <w:t>zmienian</w:t>
+      </w:r>
+      <w:r>
+        <w:rPr>
+          <w:rFonts w:eastAsiaTheme="minorEastAsia"/>
+          <w:noProof/>
+          <w:sz w:val="24"/>
+        </w:rPr>
+        <w:t>y</w:t>
+      </w:r>
+      <w:r>
+        <w:rPr>
+          <w:rFonts w:eastAsiaTheme="minorEastAsia"/>
+          <w:noProof/>
+          <w:sz w:val="24"/>
+        </w:rPr>
+        <w:t xml:space="preserve"> </w:t>
+      </w:r>
+      <w:r>
+        <w:rPr>
+          <w:rFonts w:eastAsiaTheme="minorEastAsia"/>
+          <w:noProof/>
+          <w:sz w:val="24"/>
+        </w:rPr>
+        <w:t xml:space="preserve">jeden biegun </w:t>
+      </w:r>
+      <w:r>
+        <w:rPr>
+          <w:rFonts w:eastAsiaTheme="minorEastAsia"/>
+          <w:noProof/>
+          <w:sz w:val="24"/>
+        </w:rPr>
+        <w:t>na raz:</w:t>
+      </w:r>
+    </w:p>
+    <w:p>
+      <w:pPr>
+        <w:spacing w:before="240"/>
+        <w:jc w:val="right"/>
+        <w:rPr>
+          <w:rFonts w:eastAsiaTheme="minorEastAsia"/>
+          <w:noProof/>
+          <w:sz w:val="20"/>
+        </w:rPr>
+      </w:pPr>
+      <w:r>
+        <w:rPr>
+          <w:rFonts w:eastAsiaTheme="minorEastAsia"/>
+          <w:noProof/>
+          <w:sz w:val="24"/>
+        </w:rPr>
+        <w:drawing>
+          <wp:inline distT="0" distB="0" distL="0" distR="0" wp14:anchorId="5394D873" wp14:editId="10409988">
+            <wp:extent cx="5174218" cy="3883231"/>
+            <wp:effectExtent l="0" t="0" r="7620" b="3175"/>
+            <wp:docPr id="28" name="Obraz 28"/>
+            <wp:cNvGraphicFramePr>
+              <a:graphicFrameLocks xmlns:a="http://schemas.openxmlformats.org/drawingml/2006/main" noChangeAspect="1"/>
+            </wp:cNvGraphicFramePr>
+            <a:graphic xmlns:a="http://schemas.openxmlformats.org/drawingml/2006/main">
+              <a:graphicData uri="http://schemas.openxmlformats.org/drawingml/2006/picture">
+                <pic:pic xmlns:pic="http://schemas.openxmlformats.org/drawingml/2006/picture">
+                  <pic:nvPicPr>
+                    <pic:cNvPr id="0" name="Picture 13"/>
+                    <pic:cNvPicPr>
+                      <a:picLocks noChangeAspect="1" noChangeArrowheads="1"/>
+                    </pic:cNvPicPr>
+                  </pic:nvPicPr>
+                  <pic:blipFill>
+                    <a:blip r:embed="rId31">
+                      <a:extLst>
+                        <a:ext uri="{28A0092B-C50C-407E-A947-70E740481C1C}">
+                          <a14:useLocalDpi xmlns:a14="http://schemas.microsoft.com/office/drawing/2010/main" val="0"/>
+                        </a:ext>
+                      </a:extLst>
+                    </a:blip>
+                    <a:srcRect/>
+                    <a:stretch>
+                      <a:fillRect/>
+                    </a:stretch>
+                  </pic:blipFill>
+                  <pic:spPr bwMode="auto">
+                    <a:xfrm>
+                      <a:off x="0" y="0"/>
+                      <a:ext cx="5230060" cy="3925140"/>
+                    </a:xfrm>
+                    <a:prstGeom prst="rect">
+                      <a:avLst/>
+                    </a:prstGeom>
+                    <a:noFill/>
+                    <a:ln>
+                      <a:noFill/>
+                    </a:ln>
+                  </pic:spPr>
+                </pic:pic>
+              </a:graphicData>
+            </a:graphic>
+          </wp:inline>
+        </w:drawing>
+      </w:r>
+      <w:r>
+        <w:rPr>
+          <w:rFonts w:eastAsiaTheme="minorEastAsia"/>
+          <w:noProof/>
+          <w:sz w:val="20"/>
+        </w:rPr>
+        <w:t xml:space="preserve"> </w:t>
+      </w:r>
+      <w:r>
+        <w:rPr>
+          <w:rFonts w:eastAsiaTheme="minorEastAsia"/>
+          <w:noProof/>
+          <w:sz w:val="20"/>
+        </w:rPr>
+        <w:t>Rys.</w:t>
+      </w:r>
+      <w:r>
+        <w:rPr>
+          <w:rFonts w:eastAsiaTheme="minorEastAsia"/>
+          <w:noProof/>
+          <w:sz w:val="20"/>
+        </w:rPr>
+        <w:t> </w:t>
+      </w:r>
+      <w:r>
+        <w:rPr>
+          <w:rFonts w:eastAsiaTheme="minorEastAsia"/>
+          <w:noProof/>
+          <w:sz w:val="20"/>
+        </w:rPr>
+        <w:t>2</w:t>
+      </w:r>
+      <w:r>
+        <w:rPr>
+          <w:rFonts w:eastAsiaTheme="minorEastAsia"/>
+          <w:noProof/>
+          <w:sz w:val="20"/>
+        </w:rPr>
+        <w:t>6</w:t>
+      </w:r>
+      <w:r>
+        <w:rPr>
+          <w:rFonts w:eastAsiaTheme="minorEastAsia"/>
+          <w:noProof/>
+          <w:sz w:val="20"/>
+        </w:rPr>
+        <w:t> </w:t>
+      </w:r>
+      <w:r>
+        <w:rPr>
+          <w:rFonts w:eastAsiaTheme="minorEastAsia"/>
+          <w:noProof/>
+          <w:sz w:val="20"/>
+        </w:rPr>
+        <w:t>–</w:t>
+      </w:r>
+      <w:r>
+        <w:rPr>
+          <w:rFonts w:eastAsiaTheme="minorEastAsia"/>
+          <w:noProof/>
+          <w:sz w:val="20"/>
+        </w:rPr>
+        <w:t> </w:t>
+      </w:r>
+      <w:r>
+        <w:rPr>
+          <w:rFonts w:eastAsiaTheme="minorEastAsia"/>
+          <w:noProof/>
+          <w:sz w:val="20"/>
+        </w:rPr>
+        <w:t xml:space="preserve">Odpowiedź obserwatora wolnego, wariant </w:t>
+      </w:r>
+      <w:r>
+        <w:rPr>
+          <w:rFonts w:eastAsiaTheme="minorEastAsia"/>
+          <w:noProof/>
+          <w:sz w:val="20"/>
+        </w:rPr>
+        <w:t>2</w:t>
+      </w:r>
+      <w:r>
+        <w:rPr>
+          <w:rFonts w:eastAsiaTheme="minorEastAsia"/>
+          <w:noProof/>
+          <w:sz w:val="20"/>
+        </w:rPr>
+        <w:t>, z</w:t>
+      </w:r>
+      <w:r>
+        <w:rPr>
+          <w:rFonts w:eastAsiaTheme="minorEastAsia"/>
+          <w:noProof/>
+          <w:sz w:val="20"/>
+          <w:vertAlign w:val="subscript"/>
+        </w:rPr>
+        <w:t>2</w:t>
+      </w:r>
+      <w:r>
+        <w:rPr>
+          <w:rFonts w:eastAsiaTheme="minorEastAsia"/>
+          <w:noProof/>
+          <w:sz w:val="20"/>
+        </w:rPr>
+        <w:t>=</w:t>
+      </w:r>
+      <w:r>
+        <w:rPr>
+          <w:rFonts w:eastAsiaTheme="minorEastAsia"/>
+          <w:noProof/>
+          <w:sz w:val="20"/>
+        </w:rPr>
+        <w:t>-</w:t>
+      </w:r>
+      <w:r>
+        <w:rPr>
+          <w:rFonts w:eastAsiaTheme="minorEastAsia"/>
+          <w:noProof/>
+          <w:sz w:val="20"/>
+        </w:rPr>
+        <w:t>0.</w:t>
+      </w:r>
+      <w:r>
+        <w:rPr>
+          <w:rFonts w:eastAsiaTheme="minorEastAsia"/>
+          <w:noProof/>
+          <w:sz w:val="20"/>
+        </w:rPr>
+        <w:t>9</w:t>
+      </w:r>
+      <w:r>
+        <w:rPr>
+          <w:rFonts w:eastAsiaTheme="minorEastAsia"/>
+          <w:noProof/>
+          <w:sz w:val="20"/>
+        </w:rPr>
+        <w:t>, z</w:t>
+      </w:r>
+      <w:r>
+        <w:rPr>
+          <w:rFonts w:eastAsiaTheme="minorEastAsia"/>
+          <w:noProof/>
+          <w:sz w:val="20"/>
+          <w:vertAlign w:val="subscript"/>
+        </w:rPr>
+        <w:t>3</w:t>
+      </w:r>
+      <w:r>
+        <w:rPr>
+          <w:rFonts w:eastAsiaTheme="minorEastAsia"/>
+          <w:noProof/>
+          <w:sz w:val="20"/>
+        </w:rPr>
+        <w:t>=0.</w:t>
+      </w:r>
+      <w:r>
+        <w:rPr>
+          <w:rFonts w:eastAsiaTheme="minorEastAsia"/>
+          <w:noProof/>
+          <w:sz w:val="20"/>
+        </w:rPr>
+        <w:t>5</w:t>
+      </w:r>
+    </w:p>
+    <w:p>
+      <w:pPr>
+        <w:spacing w:before="240"/>
+        <w:jc w:val="right"/>
+        <w:rPr>
+          <w:rFonts w:eastAsiaTheme="minorEastAsia"/>
+          <w:noProof/>
+          <w:sz w:val="20"/>
+        </w:rPr>
+      </w:pPr>
+      <w:r>
+        <w:rPr>
+          <w:rFonts w:eastAsiaTheme="minorEastAsia"/>
+          <w:noProof/>
+          <w:sz w:val="20"/>
+        </w:rPr>
+        <w:drawing>
+          <wp:inline distT="0" distB="0" distL="0" distR="0">
+            <wp:extent cx="5211293" cy="3911054"/>
+            <wp:effectExtent l="0" t="0" r="8890" b="0"/>
+            <wp:docPr id="29" name="Obraz 29"/>
+            <wp:cNvGraphicFramePr>
+              <a:graphicFrameLocks xmlns:a="http://schemas.openxmlformats.org/drawingml/2006/main" noChangeAspect="1"/>
+            </wp:cNvGraphicFramePr>
+            <a:graphic xmlns:a="http://schemas.openxmlformats.org/drawingml/2006/main">
+              <a:graphicData uri="http://schemas.openxmlformats.org/drawingml/2006/picture">
+                <pic:pic xmlns:pic="http://schemas.openxmlformats.org/drawingml/2006/picture">
+                  <pic:nvPicPr>
+                    <pic:cNvPr id="0" name="Picture 14"/>
+                    <pic:cNvPicPr>
+                      <a:picLocks noChangeAspect="1" noChangeArrowheads="1"/>
+                    </pic:cNvPicPr>
+                  </pic:nvPicPr>
+                  <pic:blipFill>
+                    <a:blip r:embed="rId32">
+                      <a:extLst>
+                        <a:ext uri="{28A0092B-C50C-407E-A947-70E740481C1C}">
+                          <a14:useLocalDpi xmlns:a14="http://schemas.microsoft.com/office/drawing/2010/main" val="0"/>
+                        </a:ext>
+                      </a:extLst>
+                    </a:blip>
+                    <a:srcRect/>
+                    <a:stretch>
+                      <a:fillRect/>
+                    </a:stretch>
+                  </pic:blipFill>
+                  <pic:spPr bwMode="auto">
+                    <a:xfrm>
+                      <a:off x="0" y="0"/>
+                      <a:ext cx="5242817" cy="3934713"/>
+                    </a:xfrm>
+                    <a:prstGeom prst="rect">
+                      <a:avLst/>
+                    </a:prstGeom>
+                    <a:noFill/>
+                    <a:ln>
+                      <a:noFill/>
+                    </a:ln>
+                  </pic:spPr>
+                </pic:pic>
+              </a:graphicData>
+            </a:graphic>
+          </wp:inline>
+        </w:drawing>
+      </w:r>
+      <w:r>
+        <w:rPr>
+          <w:rFonts w:eastAsiaTheme="minorEastAsia"/>
+          <w:noProof/>
+          <w:sz w:val="20"/>
+        </w:rPr>
+        <w:t xml:space="preserve"> </w:t>
+      </w:r>
+      <w:r>
+        <w:rPr>
+          <w:rFonts w:eastAsiaTheme="minorEastAsia"/>
+          <w:noProof/>
+          <w:sz w:val="20"/>
+        </w:rPr>
+        <w:t>Rys.</w:t>
+      </w:r>
+      <w:r>
+        <w:rPr>
+          <w:rFonts w:eastAsiaTheme="minorEastAsia"/>
+          <w:noProof/>
+          <w:sz w:val="20"/>
+        </w:rPr>
+        <w:t> </w:t>
+      </w:r>
+      <w:r>
+        <w:rPr>
+          <w:rFonts w:eastAsiaTheme="minorEastAsia"/>
+          <w:noProof/>
+          <w:sz w:val="20"/>
+        </w:rPr>
+        <w:t>2</w:t>
+      </w:r>
+      <w:r>
+        <w:rPr>
+          <w:rFonts w:eastAsiaTheme="minorEastAsia"/>
+          <w:noProof/>
+          <w:sz w:val="20"/>
+        </w:rPr>
+        <w:t>7</w:t>
+      </w:r>
+      <w:r>
+        <w:rPr>
+          <w:rFonts w:eastAsiaTheme="minorEastAsia"/>
+          <w:noProof/>
+          <w:sz w:val="20"/>
+        </w:rPr>
+        <w:t> </w:t>
+      </w:r>
+      <w:r>
+        <w:rPr>
+          <w:rFonts w:eastAsiaTheme="minorEastAsia"/>
+          <w:noProof/>
+          <w:sz w:val="20"/>
+        </w:rPr>
+        <w:t>–</w:t>
+      </w:r>
+      <w:r>
+        <w:rPr>
+          <w:rFonts w:eastAsiaTheme="minorEastAsia"/>
+          <w:noProof/>
+          <w:sz w:val="20"/>
+        </w:rPr>
+        <w:t> </w:t>
+      </w:r>
+      <w:r>
+        <w:rPr>
+          <w:rFonts w:eastAsiaTheme="minorEastAsia"/>
+          <w:noProof/>
+          <w:sz w:val="20"/>
+        </w:rPr>
+        <w:t xml:space="preserve">Odpowiedź obserwatora </w:t>
+      </w:r>
+      <w:r>
+        <w:rPr>
+          <w:rFonts w:eastAsiaTheme="minorEastAsia"/>
+          <w:noProof/>
+          <w:sz w:val="20"/>
+        </w:rPr>
+        <w:t>szybkiego</w:t>
+      </w:r>
+      <w:r>
+        <w:rPr>
+          <w:rFonts w:eastAsiaTheme="minorEastAsia"/>
+          <w:noProof/>
+          <w:sz w:val="20"/>
+        </w:rPr>
+        <w:t xml:space="preserve">, wariant </w:t>
+      </w:r>
+      <w:r>
+        <w:rPr>
+          <w:rFonts w:eastAsiaTheme="minorEastAsia"/>
+          <w:noProof/>
+          <w:sz w:val="20"/>
+        </w:rPr>
+        <w:t>2</w:t>
+      </w:r>
+      <w:r>
+        <w:rPr>
+          <w:rFonts w:eastAsiaTheme="minorEastAsia"/>
+          <w:noProof/>
+          <w:sz w:val="20"/>
+        </w:rPr>
+        <w:t>, z</w:t>
+      </w:r>
+      <w:r>
+        <w:rPr>
+          <w:rFonts w:eastAsiaTheme="minorEastAsia"/>
+          <w:noProof/>
+          <w:sz w:val="20"/>
+          <w:vertAlign w:val="subscript"/>
+        </w:rPr>
+        <w:t>2</w:t>
+      </w:r>
+      <w:r>
+        <w:rPr>
+          <w:rFonts w:eastAsiaTheme="minorEastAsia"/>
+          <w:noProof/>
+          <w:sz w:val="20"/>
+        </w:rPr>
+        <w:t>=0.</w:t>
+      </w:r>
+      <w:r>
+        <w:rPr>
+          <w:rFonts w:eastAsiaTheme="minorEastAsia"/>
+          <w:noProof/>
+          <w:sz w:val="20"/>
+        </w:rPr>
+        <w:t>0</w:t>
+      </w:r>
+      <w:r>
+        <w:rPr>
+          <w:rFonts w:eastAsiaTheme="minorEastAsia"/>
+          <w:noProof/>
+          <w:sz w:val="20"/>
+        </w:rPr>
+        <w:t>, z</w:t>
+      </w:r>
+      <w:r>
+        <w:rPr>
+          <w:rFonts w:eastAsiaTheme="minorEastAsia"/>
+          <w:noProof/>
+          <w:sz w:val="20"/>
+          <w:vertAlign w:val="subscript"/>
+        </w:rPr>
+        <w:t>3</w:t>
+      </w:r>
+      <w:r>
+        <w:rPr>
+          <w:rFonts w:eastAsiaTheme="minorEastAsia"/>
+          <w:noProof/>
+          <w:sz w:val="20"/>
+        </w:rPr>
+        <w:t>=0.</w:t>
+      </w:r>
+      <w:r>
+        <w:rPr>
+          <w:rFonts w:eastAsiaTheme="minorEastAsia"/>
+          <w:noProof/>
+          <w:sz w:val="20"/>
+        </w:rPr>
+        <w:t>5</w:t>
+      </w:r>
+    </w:p>
+    <w:p>
+      <w:pPr>
+        <w:spacing w:before="240"/>
+        <w:jc w:val="right"/>
+        <w:rPr>
+          <w:rFonts w:eastAsiaTheme="minorEastAsia"/>
+          <w:noProof/>
+          <w:sz w:val="20"/>
+        </w:rPr>
+      </w:pPr>
+      <w:r>
+        <w:rPr>
+          <w:rFonts w:eastAsiaTheme="minorEastAsia"/>
+          <w:noProof/>
+          <w:sz w:val="20"/>
+        </w:rPr>
+        <w:lastRenderedPageBreak/>
+        <w:drawing>
+          <wp:inline distT="0" distB="0" distL="0" distR="0">
+            <wp:extent cx="5759450" cy="4322445"/>
+            <wp:effectExtent l="0" t="0" r="0" b="1905"/>
+            <wp:docPr id="31" name="Obraz 31"/>
+            <wp:cNvGraphicFramePr>
+              <a:graphicFrameLocks xmlns:a="http://schemas.openxmlformats.org/drawingml/2006/main" noChangeAspect="1"/>
+            </wp:cNvGraphicFramePr>
+            <a:graphic xmlns:a="http://schemas.openxmlformats.org/drawingml/2006/main">
+              <a:graphicData uri="http://schemas.openxmlformats.org/drawingml/2006/picture">
+                <pic:pic xmlns:pic="http://schemas.openxmlformats.org/drawingml/2006/picture">
+                  <pic:nvPicPr>
+                    <pic:cNvPr id="0" name="Picture 16"/>
+                    <pic:cNvPicPr>
+                      <a:picLocks noChangeAspect="1" noChangeArrowheads="1"/>
+                    </pic:cNvPicPr>
+                  </pic:nvPicPr>
+                  <pic:blipFill>
+                    <a:blip r:embed="rId33">
+                      <a:extLst>
+                        <a:ext uri="{28A0092B-C50C-407E-A947-70E740481C1C}">
+                          <a14:useLocalDpi xmlns:a14="http://schemas.microsoft.com/office/drawing/2010/main" val="0"/>
+                        </a:ext>
+                      </a:extLst>
+                    </a:blip>
+                    <a:srcRect/>
+                    <a:stretch>
+                      <a:fillRect/>
+                    </a:stretch>
+                  </pic:blipFill>
+                  <pic:spPr bwMode="auto">
+                    <a:xfrm>
+                      <a:off x="0" y="0"/>
+                      <a:ext cx="5759450" cy="4322445"/>
+                    </a:xfrm>
+                    <a:prstGeom prst="rect">
+                      <a:avLst/>
+                    </a:prstGeom>
+                    <a:noFill/>
+                    <a:ln>
+                      <a:noFill/>
+                    </a:ln>
+                  </pic:spPr>
+                </pic:pic>
+              </a:graphicData>
+            </a:graphic>
+          </wp:inline>
+        </w:drawing>
+      </w:r>
+      <w:r>
+        <w:rPr>
+          <w:rFonts w:eastAsiaTheme="minorEastAsia"/>
+          <w:noProof/>
+          <w:sz w:val="20"/>
+        </w:rPr>
+        <w:t xml:space="preserve"> </w:t>
+      </w:r>
+      <w:r>
+        <w:rPr>
+          <w:rFonts w:eastAsiaTheme="minorEastAsia"/>
+          <w:noProof/>
+          <w:sz w:val="20"/>
+        </w:rPr>
+        <w:t>Rys. 2</w:t>
+      </w:r>
+      <w:r>
+        <w:rPr>
+          <w:rFonts w:eastAsiaTheme="minorEastAsia"/>
+          <w:noProof/>
+          <w:sz w:val="20"/>
+        </w:rPr>
+        <w:t>8</w:t>
+      </w:r>
+      <w:r>
+        <w:rPr>
+          <w:rFonts w:eastAsiaTheme="minorEastAsia"/>
+          <w:noProof/>
+          <w:sz w:val="20"/>
+        </w:rPr>
+        <w:t xml:space="preserve"> – Odpowiedź obserwatora </w:t>
+      </w:r>
+      <w:r>
+        <w:rPr>
+          <w:rFonts w:eastAsiaTheme="minorEastAsia"/>
+          <w:noProof/>
+          <w:sz w:val="20"/>
+        </w:rPr>
+        <w:t>wolnego</w:t>
+      </w:r>
+      <w:r>
+        <w:rPr>
+          <w:rFonts w:eastAsiaTheme="minorEastAsia"/>
+          <w:noProof/>
+          <w:sz w:val="20"/>
+        </w:rPr>
+        <w:t xml:space="preserve">, wariant </w:t>
+      </w:r>
+      <w:r>
+        <w:rPr>
+          <w:rFonts w:eastAsiaTheme="minorEastAsia"/>
+          <w:noProof/>
+          <w:sz w:val="20"/>
+        </w:rPr>
+        <w:t>2</w:t>
+      </w:r>
+      <w:r>
+        <w:rPr>
+          <w:rFonts w:eastAsiaTheme="minorEastAsia"/>
+          <w:noProof/>
+          <w:sz w:val="20"/>
+        </w:rPr>
+        <w:t>, z</w:t>
+      </w:r>
+      <w:r>
+        <w:rPr>
+          <w:rFonts w:eastAsiaTheme="minorEastAsia"/>
+          <w:noProof/>
+          <w:sz w:val="20"/>
+          <w:vertAlign w:val="subscript"/>
+        </w:rPr>
+        <w:t>2</w:t>
+      </w:r>
+      <w:r>
+        <w:rPr>
+          <w:rFonts w:eastAsiaTheme="minorEastAsia"/>
+          <w:noProof/>
+          <w:sz w:val="20"/>
+        </w:rPr>
+        <w:t>=0.</w:t>
+      </w:r>
+      <w:r>
+        <w:rPr>
+          <w:rFonts w:eastAsiaTheme="minorEastAsia"/>
+          <w:noProof/>
+          <w:sz w:val="20"/>
+        </w:rPr>
+        <w:t>9</w:t>
+      </w:r>
+      <w:r>
+        <w:rPr>
+          <w:rFonts w:eastAsiaTheme="minorEastAsia"/>
+          <w:noProof/>
+          <w:sz w:val="20"/>
+        </w:rPr>
+        <w:t>, z</w:t>
+      </w:r>
+      <w:r>
+        <w:rPr>
+          <w:rFonts w:eastAsiaTheme="minorEastAsia"/>
+          <w:noProof/>
+          <w:sz w:val="20"/>
+          <w:vertAlign w:val="subscript"/>
+        </w:rPr>
+        <w:t>3</w:t>
+      </w:r>
+      <w:r>
+        <w:rPr>
+          <w:rFonts w:eastAsiaTheme="minorEastAsia"/>
+          <w:noProof/>
+          <w:sz w:val="20"/>
+        </w:rPr>
+        <w:t>=0.</w:t>
+      </w:r>
+      <w:r>
+        <w:rPr>
+          <w:rFonts w:eastAsiaTheme="minorEastAsia"/>
+          <w:noProof/>
+          <w:sz w:val="20"/>
+        </w:rPr>
+        <w:t>5</w:t>
+      </w:r>
+    </w:p>
+    <w:p>
+      <w:r>
+        <w:br w:type="page"/>
+      </w:r>
+    </w:p>
+    <w:p>
+      <w:pPr>
+        <w:pStyle w:val="Akapitzlist"/>
+        <w:numPr>
+          <w:ilvl w:val="1"/>
+          <w:numId w:val="27"/>
+        </w:numPr>
+        <w:spacing w:before="240"/>
+        <w:rPr>
+          <w:rFonts w:eastAsiaTheme="minorEastAsia"/>
+          <w:noProof/>
+          <w:sz w:val="24"/>
+        </w:rPr>
+      </w:pPr>
+      <w:r>
+        <w:rPr>
+          <w:rFonts w:eastAsiaTheme="minorEastAsia"/>
+          <w:noProof/>
+          <w:sz w:val="24"/>
+        </w:rPr>
+        <w:lastRenderedPageBreak/>
+        <w:t>Testy działania obserwatora przy regulatorze o biegunach zespolonych</w:t>
+      </w:r>
+      <w:r>
+        <w:rPr>
+          <w:rFonts w:eastAsiaTheme="minorEastAsia"/>
+          <w:noProof/>
+          <w:sz w:val="24"/>
+        </w:rPr>
+        <w:br/>
+      </w:r>
+      <w:r>
+        <w:rPr>
+          <w:rFonts w:eastAsiaTheme="minorEastAsia"/>
+          <w:noProof/>
+          <w:sz w:val="24"/>
+        </w:rPr>
+        <w:t>zmieniane oba bieguny</w:t>
+      </w:r>
+      <w:r>
+        <w:rPr>
+          <w:rFonts w:eastAsiaTheme="minorEastAsia"/>
+          <w:noProof/>
+          <w:sz w:val="24"/>
+        </w:rPr>
+        <w:t xml:space="preserve"> na raz:</w:t>
+      </w:r>
+    </w:p>
+    <w:p>
+      <w:pPr>
+        <w:spacing w:before="240"/>
+        <w:jc w:val="right"/>
+        <w:rPr>
+          <w:rFonts w:eastAsiaTheme="minorEastAsia"/>
+          <w:noProof/>
+          <w:sz w:val="20"/>
+        </w:rPr>
+      </w:pPr>
+      <w:r>
+        <w:rPr>
+          <w:noProof/>
+        </w:rPr>
+        <w:drawing>
+          <wp:inline distT="0" distB="0" distL="0" distR="0">
+            <wp:extent cx="5164521" cy="3875953"/>
+            <wp:effectExtent l="0" t="0" r="0" b="0"/>
+            <wp:docPr id="33" name="Obraz 33"/>
+            <wp:cNvGraphicFramePr>
+              <a:graphicFrameLocks xmlns:a="http://schemas.openxmlformats.org/drawingml/2006/main" noChangeAspect="1"/>
+            </wp:cNvGraphicFramePr>
+            <a:graphic xmlns:a="http://schemas.openxmlformats.org/drawingml/2006/main">
+              <a:graphicData uri="http://schemas.openxmlformats.org/drawingml/2006/picture">
+                <pic:pic xmlns:pic="http://schemas.openxmlformats.org/drawingml/2006/picture">
+                  <pic:nvPicPr>
+                    <pic:cNvPr id="0" name="Picture 22"/>
+                    <pic:cNvPicPr>
+                      <a:picLocks noChangeAspect="1" noChangeArrowheads="1"/>
+                    </pic:cNvPicPr>
+                  </pic:nvPicPr>
+                  <pic:blipFill>
+                    <a:blip r:embed="rId34">
+                      <a:extLst>
+                        <a:ext uri="{28A0092B-C50C-407E-A947-70E740481C1C}">
+                          <a14:useLocalDpi xmlns:a14="http://schemas.microsoft.com/office/drawing/2010/main" val="0"/>
+                        </a:ext>
+                      </a:extLst>
+                    </a:blip>
+                    <a:srcRect/>
+                    <a:stretch>
+                      <a:fillRect/>
+                    </a:stretch>
+                  </pic:blipFill>
+                  <pic:spPr bwMode="auto">
+                    <a:xfrm>
+                      <a:off x="0" y="0"/>
+                      <a:ext cx="5191889" cy="3896493"/>
+                    </a:xfrm>
+                    <a:prstGeom prst="rect">
+                      <a:avLst/>
+                    </a:prstGeom>
+                    <a:noFill/>
+                    <a:ln>
+                      <a:noFill/>
+                    </a:ln>
+                  </pic:spPr>
+                </pic:pic>
+              </a:graphicData>
+            </a:graphic>
+          </wp:inline>
+        </w:drawing>
+      </w:r>
+      <w:r>
+        <w:rPr>
+          <w:rFonts w:eastAsiaTheme="minorEastAsia"/>
+          <w:noProof/>
+          <w:sz w:val="20"/>
+        </w:rPr>
+        <w:t xml:space="preserve"> </w:t>
+      </w:r>
+      <w:r>
+        <w:rPr>
+          <w:rFonts w:eastAsiaTheme="minorEastAsia"/>
+          <w:noProof/>
+          <w:sz w:val="20"/>
+        </w:rPr>
+        <w:t>Rys.</w:t>
+      </w:r>
+      <w:r>
+        <w:rPr>
+          <w:rFonts w:eastAsiaTheme="minorEastAsia"/>
+          <w:noProof/>
+          <w:sz w:val="20"/>
+        </w:rPr>
+        <w:t> </w:t>
+      </w:r>
+      <w:r>
+        <w:rPr>
+          <w:rFonts w:eastAsiaTheme="minorEastAsia"/>
+          <w:noProof/>
+          <w:sz w:val="20"/>
+        </w:rPr>
+        <w:t>2</w:t>
+      </w:r>
+      <w:r>
+        <w:rPr>
+          <w:rFonts w:eastAsiaTheme="minorEastAsia"/>
+          <w:noProof/>
+          <w:sz w:val="20"/>
+        </w:rPr>
+        <w:t>9</w:t>
+      </w:r>
+      <w:r>
+        <w:rPr>
+          <w:rFonts w:eastAsiaTheme="minorEastAsia"/>
+          <w:noProof/>
+          <w:sz w:val="20"/>
+        </w:rPr>
+        <w:t> </w:t>
+      </w:r>
+      <w:r>
+        <w:rPr>
+          <w:rFonts w:eastAsiaTheme="minorEastAsia"/>
+          <w:noProof/>
+          <w:sz w:val="20"/>
+        </w:rPr>
+        <w:t>–</w:t>
+      </w:r>
+      <w:r>
+        <w:rPr>
+          <w:rFonts w:eastAsiaTheme="minorEastAsia"/>
+          <w:noProof/>
+          <w:sz w:val="20"/>
+        </w:rPr>
+        <w:t> </w:t>
+      </w:r>
+      <w:r>
+        <w:rPr>
+          <w:rFonts w:eastAsiaTheme="minorEastAsia"/>
+          <w:noProof/>
+          <w:sz w:val="20"/>
+        </w:rPr>
+        <w:t xml:space="preserve">Odpowiedź obserwatora </w:t>
+      </w:r>
+      <w:r>
+        <w:rPr>
+          <w:rFonts w:eastAsiaTheme="minorEastAsia"/>
+          <w:noProof/>
+          <w:sz w:val="20"/>
+        </w:rPr>
+        <w:t>wolnego</w:t>
+      </w:r>
+      <w:r>
+        <w:rPr>
+          <w:rFonts w:eastAsiaTheme="minorEastAsia"/>
+          <w:noProof/>
+          <w:sz w:val="20"/>
+        </w:rPr>
+        <w:t xml:space="preserve">, wariant </w:t>
+      </w:r>
+      <w:r>
+        <w:rPr>
+          <w:rFonts w:eastAsiaTheme="minorEastAsia"/>
+          <w:noProof/>
+          <w:sz w:val="20"/>
+        </w:rPr>
+        <w:t>2</w:t>
+      </w:r>
+      <w:r>
+        <w:rPr>
+          <w:rFonts w:eastAsiaTheme="minorEastAsia"/>
+          <w:noProof/>
+          <w:sz w:val="20"/>
+        </w:rPr>
+        <w:t>, z</w:t>
+      </w:r>
+      <w:r>
+        <w:rPr>
+          <w:rFonts w:eastAsiaTheme="minorEastAsia"/>
+          <w:noProof/>
+          <w:sz w:val="20"/>
+          <w:vertAlign w:val="subscript"/>
+        </w:rPr>
+        <w:t>2</w:t>
+      </w:r>
+      <w:r>
+        <w:rPr>
+          <w:rFonts w:eastAsiaTheme="minorEastAsia"/>
+          <w:noProof/>
+          <w:sz w:val="20"/>
+        </w:rPr>
+        <w:t>=</w:t>
+      </w:r>
+      <w:r>
+        <w:rPr>
+          <w:rFonts w:eastAsiaTheme="minorEastAsia"/>
+          <w:noProof/>
+          <w:sz w:val="20"/>
+        </w:rPr>
+        <w:t>-</w:t>
+      </w:r>
+      <w:r>
+        <w:rPr>
+          <w:rFonts w:eastAsiaTheme="minorEastAsia"/>
+          <w:noProof/>
+          <w:sz w:val="20"/>
+        </w:rPr>
+        <w:t>0.</w:t>
+      </w:r>
+      <w:r>
+        <w:rPr>
+          <w:rFonts w:eastAsiaTheme="minorEastAsia"/>
+          <w:noProof/>
+          <w:sz w:val="20"/>
+        </w:rPr>
+        <w:t>9</w:t>
+      </w:r>
+      <w:r>
+        <w:rPr>
+          <w:rFonts w:eastAsiaTheme="minorEastAsia"/>
+          <w:noProof/>
+          <w:sz w:val="20"/>
+        </w:rPr>
+        <w:t>, z</w:t>
+      </w:r>
+      <w:r>
+        <w:rPr>
+          <w:rFonts w:eastAsiaTheme="minorEastAsia"/>
+          <w:noProof/>
+          <w:sz w:val="20"/>
+          <w:vertAlign w:val="subscript"/>
+        </w:rPr>
+        <w:t>3</w:t>
+      </w:r>
+      <w:r>
+        <w:rPr>
+          <w:rFonts w:eastAsiaTheme="minorEastAsia"/>
+          <w:noProof/>
+          <w:sz w:val="20"/>
+        </w:rPr>
+        <w:t>=</w:t>
+      </w:r>
+      <w:r>
+        <w:rPr>
+          <w:rFonts w:eastAsiaTheme="minorEastAsia"/>
+          <w:noProof/>
+          <w:sz w:val="20"/>
+        </w:rPr>
+        <w:t>-</w:t>
+      </w:r>
+      <w:r>
+        <w:rPr>
+          <w:rFonts w:eastAsiaTheme="minorEastAsia"/>
+          <w:noProof/>
+          <w:sz w:val="20"/>
+        </w:rPr>
+        <w:t>0.</w:t>
+      </w:r>
+      <w:r>
+        <w:rPr>
+          <w:rFonts w:eastAsiaTheme="minorEastAsia"/>
+          <w:noProof/>
+          <w:sz w:val="20"/>
+        </w:rPr>
+        <w:t>9</w:t>
+      </w:r>
+    </w:p>
+    <w:p>
+      <w:pPr>
+        <w:spacing w:before="240"/>
+        <w:jc w:val="right"/>
+        <w:rPr>
+          <w:rFonts w:eastAsiaTheme="minorEastAsia"/>
+          <w:noProof/>
+          <w:sz w:val="20"/>
+        </w:rPr>
+      </w:pPr>
+      <w:r>
+        <w:rPr>
+          <w:rFonts w:eastAsiaTheme="minorEastAsia"/>
+          <w:noProof/>
+          <w:sz w:val="20"/>
+        </w:rPr>
+        <w:drawing>
+          <wp:inline distT="0" distB="0" distL="0" distR="0">
+            <wp:extent cx="5177287" cy="3885534"/>
+            <wp:effectExtent l="0" t="0" r="4445" b="1270"/>
+            <wp:docPr id="35" name="Obraz 35"/>
+            <wp:cNvGraphicFramePr>
+              <a:graphicFrameLocks xmlns:a="http://schemas.openxmlformats.org/drawingml/2006/main" noChangeAspect="1"/>
+            </wp:cNvGraphicFramePr>
+            <a:graphic xmlns:a="http://schemas.openxmlformats.org/drawingml/2006/main">
+              <a:graphicData uri="http://schemas.openxmlformats.org/drawingml/2006/picture">
+                <pic:pic xmlns:pic="http://schemas.openxmlformats.org/drawingml/2006/picture">
+                  <pic:nvPicPr>
+                    <pic:cNvPr id="0" name="Picture 24"/>
+                    <pic:cNvPicPr>
+                      <a:picLocks noChangeAspect="1" noChangeArrowheads="1"/>
+                    </pic:cNvPicPr>
+                  </pic:nvPicPr>
+                  <pic:blipFill>
+                    <a:blip r:embed="rId35">
+                      <a:extLst>
+                        <a:ext uri="{28A0092B-C50C-407E-A947-70E740481C1C}">
+                          <a14:useLocalDpi xmlns:a14="http://schemas.microsoft.com/office/drawing/2010/main" val="0"/>
+                        </a:ext>
+                      </a:extLst>
+                    </a:blip>
+                    <a:srcRect/>
+                    <a:stretch>
+                      <a:fillRect/>
+                    </a:stretch>
+                  </pic:blipFill>
+                  <pic:spPr bwMode="auto">
+                    <a:xfrm>
+                      <a:off x="0" y="0"/>
+                      <a:ext cx="5187357" cy="3893091"/>
+                    </a:xfrm>
+                    <a:prstGeom prst="rect">
+                      <a:avLst/>
+                    </a:prstGeom>
+                    <a:noFill/>
+                    <a:ln>
+                      <a:noFill/>
+                    </a:ln>
+                  </pic:spPr>
+                </pic:pic>
+              </a:graphicData>
+            </a:graphic>
+          </wp:inline>
+        </w:drawing>
+      </w:r>
+      <w:r>
+        <w:rPr>
+          <w:rFonts w:eastAsiaTheme="minorEastAsia"/>
+          <w:noProof/>
+          <w:sz w:val="20"/>
+        </w:rPr>
+        <w:t>Rys.</w:t>
+      </w:r>
+      <w:r>
+        <w:rPr>
+          <w:rFonts w:eastAsiaTheme="minorEastAsia"/>
+          <w:noProof/>
+          <w:sz w:val="20"/>
+        </w:rPr>
+        <w:t> </w:t>
+      </w:r>
+      <w:r>
+        <w:rPr>
+          <w:rFonts w:eastAsiaTheme="minorEastAsia"/>
+          <w:noProof/>
+          <w:sz w:val="20"/>
+        </w:rPr>
+        <w:t>30</w:t>
+      </w:r>
+      <w:r>
+        <w:rPr>
+          <w:rFonts w:eastAsiaTheme="minorEastAsia"/>
+          <w:noProof/>
+          <w:sz w:val="20"/>
+        </w:rPr>
+        <w:t> </w:t>
+      </w:r>
+      <w:r>
+        <w:rPr>
+          <w:rFonts w:eastAsiaTheme="minorEastAsia"/>
+          <w:noProof/>
+          <w:sz w:val="20"/>
+        </w:rPr>
+        <w:t>–</w:t>
+      </w:r>
+      <w:r>
+        <w:rPr>
+          <w:rFonts w:eastAsiaTheme="minorEastAsia"/>
+          <w:noProof/>
+          <w:sz w:val="20"/>
+        </w:rPr>
+        <w:t> </w:t>
+      </w:r>
+      <w:r>
+        <w:rPr>
+          <w:rFonts w:eastAsiaTheme="minorEastAsia"/>
+          <w:noProof/>
+          <w:sz w:val="20"/>
+        </w:rPr>
+        <w:t xml:space="preserve">Odpowiedź obserwatora </w:t>
+      </w:r>
+      <w:r>
+        <w:rPr>
+          <w:rFonts w:eastAsiaTheme="minorEastAsia"/>
+          <w:noProof/>
+          <w:sz w:val="20"/>
+        </w:rPr>
+        <w:t>szybkiego</w:t>
+      </w:r>
+      <w:r>
+        <w:rPr>
+          <w:rFonts w:eastAsiaTheme="minorEastAsia"/>
+          <w:noProof/>
+          <w:sz w:val="20"/>
+        </w:rPr>
+        <w:t xml:space="preserve">, wariant </w:t>
+      </w:r>
+      <w:r>
+        <w:rPr>
+          <w:rFonts w:eastAsiaTheme="minorEastAsia"/>
+          <w:noProof/>
+          <w:sz w:val="20"/>
+        </w:rPr>
+        <w:t>2</w:t>
+      </w:r>
+      <w:r>
+        <w:rPr>
+          <w:rFonts w:eastAsiaTheme="minorEastAsia"/>
+          <w:noProof/>
+          <w:sz w:val="20"/>
+        </w:rPr>
+        <w:t xml:space="preserve">, </w:t>
+      </w:r>
+      <w:r>
+        <w:rPr>
+          <w:rFonts w:eastAsiaTheme="minorEastAsia"/>
+          <w:noProof/>
+          <w:sz w:val="20"/>
+        </w:rPr>
+        <w:t>z2</w:t>
+      </w:r>
+      <w:r>
+        <w:rPr>
+          <w:rFonts w:eastAsiaTheme="minorEastAsia"/>
+          <w:noProof/>
+          <w:sz w:val="20"/>
+        </w:rPr>
+        <w:t>=</w:t>
+      </w:r>
+      <w:r>
+        <w:rPr>
+          <w:rFonts w:eastAsiaTheme="minorEastAsia"/>
+          <w:noProof/>
+          <w:sz w:val="20"/>
+        </w:rPr>
+        <w:t>0</w:t>
+      </w:r>
+      <w:r>
+        <w:rPr>
+          <w:rFonts w:eastAsiaTheme="minorEastAsia"/>
+          <w:noProof/>
+          <w:sz w:val="20"/>
+        </w:rPr>
+        <w:t>.0</w:t>
+      </w:r>
+      <w:r>
+        <w:rPr>
+          <w:rFonts w:eastAsiaTheme="minorEastAsia"/>
+          <w:noProof/>
+          <w:sz w:val="20"/>
+        </w:rPr>
+        <w:t>, z</w:t>
+      </w:r>
+      <w:r>
+        <w:rPr>
+          <w:rFonts w:eastAsiaTheme="minorEastAsia"/>
+          <w:noProof/>
+          <w:sz w:val="20"/>
+          <w:vertAlign w:val="subscript"/>
+        </w:rPr>
+        <w:t>3</w:t>
+      </w:r>
+      <w:r>
+        <w:rPr>
+          <w:rFonts w:eastAsiaTheme="minorEastAsia"/>
+          <w:noProof/>
+          <w:sz w:val="20"/>
+        </w:rPr>
+        <w:t>=</w:t>
+      </w:r>
+      <w:r>
+        <w:rPr>
+          <w:rFonts w:eastAsiaTheme="minorEastAsia"/>
+          <w:noProof/>
+          <w:sz w:val="20"/>
+        </w:rPr>
+        <w:t>0.0</w:t>
+      </w:r>
+      <w:r>
+        <w:rPr>
+          <w:rFonts w:eastAsiaTheme="minorEastAsia"/>
+          <w:noProof/>
+          <w:sz w:val="20"/>
+        </w:rPr>
+        <w:lastRenderedPageBreak/>
+        <w:drawing>
+          <wp:inline distT="0" distB="0" distL="0" distR="0">
+            <wp:extent cx="5450692" cy="4090723"/>
+            <wp:effectExtent l="0" t="0" r="0" b="5080"/>
+            <wp:docPr id="36" name="Obraz 36"/>
+            <wp:cNvGraphicFramePr>
+              <a:graphicFrameLocks xmlns:a="http://schemas.openxmlformats.org/drawingml/2006/main" noChangeAspect="1"/>
+            </wp:cNvGraphicFramePr>
+            <a:graphic xmlns:a="http://schemas.openxmlformats.org/drawingml/2006/main">
+              <a:graphicData uri="http://schemas.openxmlformats.org/drawingml/2006/picture">
+                <pic:pic xmlns:pic="http://schemas.openxmlformats.org/drawingml/2006/picture">
+                  <pic:nvPicPr>
+                    <pic:cNvPr id="0" name="Picture 25"/>
+                    <pic:cNvPicPr>
+                      <a:picLocks noChangeAspect="1" noChangeArrowheads="1"/>
+                    </pic:cNvPicPr>
+                  </pic:nvPicPr>
+                  <pic:blipFill>
+                    <a:blip r:embed="rId36">
+                      <a:extLst>
+                        <a:ext uri="{28A0092B-C50C-407E-A947-70E740481C1C}">
+                          <a14:useLocalDpi xmlns:a14="http://schemas.microsoft.com/office/drawing/2010/main" val="0"/>
+                        </a:ext>
+                      </a:extLst>
+                    </a:blip>
+                    <a:srcRect/>
+                    <a:stretch>
+                      <a:fillRect/>
+                    </a:stretch>
+                  </pic:blipFill>
+                  <pic:spPr bwMode="auto">
+                    <a:xfrm>
+                      <a:off x="0" y="0"/>
+                      <a:ext cx="5465014" cy="4101472"/>
+                    </a:xfrm>
+                    <a:prstGeom prst="rect">
+                      <a:avLst/>
+                    </a:prstGeom>
+                    <a:noFill/>
+                    <a:ln>
+                      <a:noFill/>
+                    </a:ln>
+                  </pic:spPr>
+                </pic:pic>
+              </a:graphicData>
+            </a:graphic>
+          </wp:inline>
+        </w:drawing>
+      </w:r>
+      <w:r>
+        <w:rPr>
+          <w:rFonts w:eastAsiaTheme="minorEastAsia"/>
+          <w:noProof/>
+          <w:sz w:val="20"/>
+        </w:rPr>
+        <w:t xml:space="preserve"> </w:t>
+      </w:r>
+      <w:r>
+        <w:rPr>
+          <w:rFonts w:eastAsiaTheme="minorEastAsia"/>
+          <w:noProof/>
+          <w:sz w:val="20"/>
+        </w:rPr>
+        <w:t xml:space="preserve">Rys. </w:t>
+      </w:r>
+      <w:r>
+        <w:rPr>
+          <w:rFonts w:eastAsiaTheme="minorEastAsia"/>
+          <w:noProof/>
+          <w:sz w:val="20"/>
+        </w:rPr>
+        <w:t>31</w:t>
+      </w:r>
+      <w:r>
+        <w:rPr>
+          <w:rFonts w:eastAsiaTheme="minorEastAsia"/>
+          <w:noProof/>
+          <w:sz w:val="20"/>
+        </w:rPr>
+        <w:t xml:space="preserve"> – Odpowiedź obserwatora </w:t>
+      </w:r>
+      <w:r>
+        <w:rPr>
+          <w:rFonts w:eastAsiaTheme="minorEastAsia"/>
+          <w:noProof/>
+          <w:sz w:val="20"/>
+        </w:rPr>
+        <w:t>wolnego</w:t>
+      </w:r>
+      <w:r>
+        <w:rPr>
+          <w:rFonts w:eastAsiaTheme="minorEastAsia"/>
+          <w:noProof/>
+          <w:sz w:val="20"/>
+        </w:rPr>
+        <w:t xml:space="preserve">, wariant </w:t>
+      </w:r>
+      <w:r>
+        <w:rPr>
+          <w:rFonts w:eastAsiaTheme="minorEastAsia"/>
+          <w:noProof/>
+          <w:sz w:val="20"/>
+        </w:rPr>
+        <w:t>2</w:t>
+      </w:r>
+      <w:r>
+        <w:rPr>
+          <w:rFonts w:eastAsiaTheme="minorEastAsia"/>
+          <w:noProof/>
+          <w:sz w:val="20"/>
+        </w:rPr>
+        <w:t>, z</w:t>
+      </w:r>
+      <w:r>
+        <w:rPr>
+          <w:rFonts w:eastAsiaTheme="minorEastAsia"/>
+          <w:noProof/>
+          <w:sz w:val="20"/>
+          <w:vertAlign w:val="subscript"/>
+        </w:rPr>
+        <w:t>2</w:t>
+      </w:r>
+      <w:r>
+        <w:rPr>
+          <w:rFonts w:eastAsiaTheme="minorEastAsia"/>
+          <w:noProof/>
+          <w:sz w:val="20"/>
+        </w:rPr>
+        <w:t>=0.</w:t>
+      </w:r>
+      <w:r>
+        <w:rPr>
+          <w:rFonts w:eastAsiaTheme="minorEastAsia"/>
+          <w:noProof/>
+          <w:sz w:val="20"/>
+        </w:rPr>
+        <w:t>8</w:t>
+      </w:r>
+      <w:r>
+        <w:rPr>
+          <w:rFonts w:eastAsiaTheme="minorEastAsia"/>
+          <w:noProof/>
+          <w:sz w:val="20"/>
+        </w:rPr>
+        <w:t>, z</w:t>
+      </w:r>
+      <w:r>
+        <w:rPr>
+          <w:rFonts w:eastAsiaTheme="minorEastAsia"/>
+          <w:noProof/>
+          <w:sz w:val="20"/>
+          <w:vertAlign w:val="subscript"/>
+        </w:rPr>
+        <w:t>3</w:t>
+      </w:r>
+      <w:r>
+        <w:rPr>
+          <w:rFonts w:eastAsiaTheme="minorEastAsia"/>
+          <w:noProof/>
+          <w:sz w:val="20"/>
+        </w:rPr>
+        <w:t>=0.</w:t>
+      </w:r>
+      <w:r>
+        <w:rPr>
+          <w:rFonts w:eastAsiaTheme="minorEastAsia"/>
+          <w:noProof/>
+          <w:sz w:val="20"/>
+        </w:rPr>
+        <w:t>8</w:t>
+      </w:r>
+    </w:p>
+    <w:p>
+      <w:pPr>
+        <w:spacing w:before="240"/>
+        <w:jc w:val="right"/>
+        <w:rPr>
+          <w:rFonts w:eastAsiaTheme="minorEastAsia"/>
+          <w:noProof/>
+          <w:sz w:val="20"/>
         </w:rPr>
       </w:pPr>
       <w:bookmarkStart w:id="1" w:name="_GoBack"/>
       <w:bookmarkEnd w:id="1"/>
+    </w:p>
+    <w:p>
+      <w:pPr>
+        <w:spacing w:before="240"/>
+        <w:jc w:val="right"/>
+        <w:rPr>
+          <w:rFonts w:eastAsiaTheme="minorEastAsia"/>
+          <w:noProof/>
+          <w:sz w:val="20"/>
+        </w:rPr>
+      </w:pPr>
+    </w:p>
+    <w:p>
+      <w:pPr>
+        <w:spacing w:before="240"/>
+        <w:jc w:val="right"/>
+      </w:pPr>
+    </w:p>
+    <w:p>
+      <w:pPr>
+        <w:spacing w:before="240"/>
+        <w:rPr>
+          <w:rFonts w:eastAsiaTheme="minorEastAsia"/>
+          <w:noProof/>
+          <w:sz w:val="20"/>
+        </w:rPr>
+      </w:pPr>
+    </w:p>
+    <w:p>
+      <w:pPr>
+        <w:pStyle w:val="Akapitzlist"/>
+        <w:numPr>
+          <w:ilvl w:val="1"/>
+          <w:numId w:val="27"/>
+        </w:numPr>
+        <w:spacing w:before="240"/>
+        <w:rPr>
+          <w:rFonts w:eastAsiaTheme="minorEastAsia"/>
+          <w:noProof/>
+          <w:sz w:val="24"/>
+        </w:rPr>
+      </w:pPr>
+    </w:p>
+    <w:p>
+      <w:pPr>
+        <w:pStyle w:val="Akapitzlist"/>
+        <w:numPr>
+          <w:ilvl w:val="1"/>
+          <w:numId w:val="27"/>
+        </w:numPr>
+        <w:spacing w:before="240"/>
+        <w:rPr>
+          <w:rFonts w:eastAsiaTheme="minorEastAsia"/>
+          <w:noProof/>
+          <w:sz w:val="24"/>
+        </w:rPr>
+      </w:pPr>
+      <w:r>
+        <w:rPr>
+          <w:rFonts w:eastAsiaTheme="minorEastAsia"/>
+          <w:noProof/>
+          <w:sz w:val="24"/>
+        </w:rPr>
+        <w:t>e</w:t>
+      </w:r>
+    </w:p>
+    <w:p>
+      <w:pPr>
+        <w:spacing w:before="240"/>
+        <w:rPr>
+          <w:rFonts w:eastAsiaTheme="minorEastAsia"/>
+          <w:noProof/>
+          <w:sz w:val="24"/>
+        </w:rPr>
+      </w:pPr>
     </w:p>
     <w:p>
       <w:pPr>
@@ -15423,7 +17211,7 @@
 </file>
 
 <file path=customXml/itemProps1.xml><?xml version="1.0" encoding="utf-8"?>
-<ds:datastoreItem xmlns:ds="http://schemas.openxmlformats.org/officeDocument/2006/customXml" ds:itemID="{61388B86-042F-4F19-8C45-1F9C4EB8D0D7}">
+<ds:datastoreItem xmlns:ds="http://schemas.openxmlformats.org/officeDocument/2006/customXml" ds:itemID="{62BE280C-6809-40BA-9786-DB863C43796A}">
   <ds:schemaRefs>
     <ds:schemaRef ds:uri="http://schemas.openxmlformats.org/officeDocument/2006/bibliography"/>
   </ds:schemaRefs>

</xml_diff>

<commit_message>
wykonczone sprawko do 7
</commit_message>
<xml_diff>
--- a/projekt 1/sprawozdanie.docx
+++ b/projekt 1/sprawozdanie.docx
@@ -5049,7 +5049,130 @@
           <w:noProof/>
           <w:sz w:val="24"/>
         </w:rPr>
-        <w:t>Paaaanie nic nie działa…</w:t>
+        <w:t>Przedstawione odpowiedzi skokowe dążą do nieskończoności co jest skutkiem:</w:t>
+      </w:r>
+    </w:p>
+    <w:p>
+      <w:pPr>
+        <w:pStyle w:val="Akapitzlist"/>
+        <w:numPr>
+          <w:ilvl w:val="2"/>
+          <w:numId w:val="27"/>
+        </w:numPr>
+        <w:spacing w:before="240"/>
+        <w:rPr>
+          <w:rFonts w:eastAsiaTheme="minorEastAsia"/>
+          <w:noProof/>
+          <w:sz w:val="24"/>
+        </w:rPr>
+      </w:pPr>
+      <w:r>
+        <w:rPr>
+          <w:rFonts w:eastAsiaTheme="minorEastAsia"/>
+          <w:noProof/>
+          <w:sz w:val="24"/>
+        </w:rPr>
+        <w:t xml:space="preserve"> W przypadku modeli dyskretnych:</w:t>
+      </w:r>
+    </w:p>
+    <w:p>
+      <w:pPr>
+        <w:pStyle w:val="Akapitzlist"/>
+        <w:numPr>
+          <w:ilvl w:val="3"/>
+          <w:numId w:val="27"/>
+        </w:numPr>
+        <w:spacing w:before="240"/>
+        <w:rPr>
+          <w:rFonts w:eastAsiaTheme="minorEastAsia"/>
+          <w:noProof/>
+          <w:sz w:val="24"/>
+        </w:rPr>
+      </w:pPr>
+      <w:r>
+        <w:rPr>
+          <w:rFonts w:eastAsiaTheme="minorEastAsia"/>
+          <w:noProof/>
+          <w:sz w:val="24"/>
+        </w:rPr>
+        <w:t>występowania biegunów spoza koła jednostkowego(moduł zera mianownika transmitancji dyskretnej większy od jedności</w:t>
+      </w:r>
+      <w:r>
+        <w:rPr>
+          <w:rFonts w:eastAsiaTheme="minorEastAsia"/>
+          <w:noProof/>
+          <w:sz w:val="24"/>
+        </w:rPr>
+        <w:t>)</w:t>
+      </w:r>
+    </w:p>
+    <w:p>
+      <w:pPr>
+        <w:pStyle w:val="Akapitzlist"/>
+        <w:numPr>
+          <w:ilvl w:val="2"/>
+          <w:numId w:val="27"/>
+        </w:numPr>
+        <w:spacing w:before="240"/>
+        <w:rPr>
+          <w:rFonts w:eastAsiaTheme="minorEastAsia"/>
+          <w:noProof/>
+          <w:sz w:val="24"/>
+        </w:rPr>
+      </w:pPr>
+      <w:r>
+        <w:rPr>
+          <w:rFonts w:eastAsiaTheme="minorEastAsia"/>
+          <w:noProof/>
+          <w:sz w:val="24"/>
+        </w:rPr>
+        <w:t>A w przypadku transmitancji ciągłej:</w:t>
+      </w:r>
+    </w:p>
+    <w:p>
+      <w:pPr>
+        <w:pStyle w:val="Akapitzlist"/>
+        <w:numPr>
+          <w:ilvl w:val="3"/>
+          <w:numId w:val="27"/>
+        </w:numPr>
+        <w:spacing w:before="240"/>
+        <w:rPr>
+          <w:rFonts w:eastAsiaTheme="minorEastAsia"/>
+          <w:noProof/>
+          <w:sz w:val="24"/>
+        </w:rPr>
+      </w:pPr>
+      <w:r>
+        <w:rPr>
+          <w:rFonts w:eastAsiaTheme="minorEastAsia"/>
+          <w:noProof/>
+          <w:sz w:val="24"/>
+        </w:rPr>
+        <w:t>Występowanie zer mianownika(biegunów) na prawej półpłaszczyźnie(dodatnie bieguny)</w:t>
+      </w:r>
+    </w:p>
+    <w:p>
+      <w:pPr>
+        <w:pStyle w:val="Akapitzlist"/>
+        <w:numPr>
+          <w:ilvl w:val="1"/>
+          <w:numId w:val="27"/>
+        </w:numPr>
+        <w:spacing w:before="240"/>
+        <w:rPr>
+          <w:rFonts w:eastAsiaTheme="minorEastAsia"/>
+          <w:noProof/>
+          <w:sz w:val="24"/>
+        </w:rPr>
+      </w:pPr>
+      <w:r>
+        <w:rPr>
+          <w:rFonts w:eastAsiaTheme="minorEastAsia"/>
+          <w:noProof/>
+          <w:sz w:val="24"/>
+        </w:rPr>
+        <w:t>Dążenie do nieskończoności odpowiedzi skokowych świadczy o niestabilności modeli.</w:t>
       </w:r>
     </w:p>
     <w:p>
@@ -7299,15 +7422,49 @@
           <w:noProof/>
           <w:sz w:val="24"/>
         </w:rPr>
-        <w:t>O</w:t>
-      </w:r>
-      <w:r>
-        <w:rPr>
-          <w:rFonts w:eastAsiaTheme="minorEastAsia"/>
-          <w:noProof/>
-          <w:sz w:val="24"/>
-        </w:rPr>
-        <w:t>pis</w:t>
+        <w:t>Symulacje wykazały</w:t>
+      </w:r>
+      <w:r>
+        <w:rPr>
+          <w:rFonts w:eastAsiaTheme="minorEastAsia"/>
+          <w:noProof/>
+          <w:sz w:val="24"/>
+        </w:rPr>
+        <w:t xml:space="preserve"> niestabilność lub wartości ponad ustaloną granicę(wartości ponad 10</w:t>
+      </w:r>
+      <w:r>
+        <w:rPr>
+          <w:rFonts w:eastAsiaTheme="minorEastAsia"/>
+          <w:noProof/>
+          <w:sz w:val="24"/>
+          <w:vertAlign w:val="superscript"/>
+        </w:rPr>
+        <w:t>3</w:t>
+      </w:r>
+      <w:r>
+        <w:rPr>
+          <w:rFonts w:eastAsiaTheme="minorEastAsia"/>
+          <w:noProof/>
+          <w:sz w:val="24"/>
+        </w:rPr>
+        <w:t xml:space="preserve"> dla zmiennych stanu i 10</w:t>
+      </w:r>
+      <w:r>
+        <w:rPr>
+          <w:rFonts w:eastAsiaTheme="minorEastAsia"/>
+          <w:noProof/>
+          <w:sz w:val="24"/>
+          <w:vertAlign w:val="superscript"/>
+        </w:rPr>
+        <w:t>6</w:t>
+      </w:r>
+      <w:r>
+        <w:rPr>
+          <w:rFonts w:eastAsiaTheme="minorEastAsia"/>
+          <w:noProof/>
+          <w:sz w:val="24"/>
+        </w:rPr>
+        <w:t xml:space="preserve"> dla sygnału sterujacego) dla biegunów mniejszych od -0.6 i większych od 0.8 </w:t>
       </w:r>
     </w:p>
     <w:p>
@@ -7330,7 +7487,228 @@
           <w:noProof/>
           <w:sz w:val="24"/>
         </w:rPr>
-        <w:t>Można przyjąć bieguny zerowe</w:t>
+        <w:t>T</w:t>
+      </w:r>
+      <w:r>
+        <w:rPr>
+          <w:rFonts w:eastAsiaTheme="minorEastAsia"/>
+          <w:noProof/>
+          <w:sz w:val="24"/>
+          <w:vertAlign w:val="subscript"/>
+        </w:rPr>
+        <w:t>konc</w:t>
+      </w:r>
+      <w:r>
+        <w:rPr>
+          <w:rFonts w:eastAsiaTheme="minorEastAsia"/>
+          <w:noProof/>
+          <w:sz w:val="24"/>
+        </w:rPr>
+        <w:t xml:space="preserve"> dobrany doświadczalnie – czas 5 sekund</w:t>
+      </w:r>
+    </w:p>
+    <w:p>
+      <w:pPr>
+        <w:pStyle w:val="Akapitzlist"/>
+        <w:numPr>
+          <w:ilvl w:val="1"/>
+          <w:numId w:val="27"/>
+        </w:numPr>
+        <w:spacing w:before="240"/>
+        <w:rPr>
+          <w:rFonts w:eastAsiaTheme="minorEastAsia"/>
+          <w:noProof/>
+          <w:sz w:val="24"/>
+        </w:rPr>
+      </w:pPr>
+      <w:r>
+        <w:rPr>
+          <w:rFonts w:eastAsiaTheme="minorEastAsia"/>
+          <w:noProof/>
+          <w:sz w:val="24"/>
+        </w:rPr>
+        <w:t xml:space="preserve">Ujemne bieguny wraz ze wzrostem wartości ich modułu skutkują coraz wolniej gasnącymi </w:t>
+      </w:r>
+      <w:r>
+        <w:rPr>
+          <w:rFonts w:eastAsiaTheme="minorEastAsia"/>
+          <w:noProof/>
+          <w:sz w:val="24"/>
+        </w:rPr>
+        <w:t xml:space="preserve">szybkozmiennymi </w:t>
+      </w:r>
+      <w:r>
+        <w:rPr>
+          <w:rFonts w:eastAsiaTheme="minorEastAsia"/>
+          <w:noProof/>
+          <w:sz w:val="24"/>
+        </w:rPr>
+        <w:t xml:space="preserve">oscylacjami o </w:t>
+      </w:r>
+      <w:r>
+        <w:rPr>
+          <w:rFonts w:eastAsiaTheme="minorEastAsia"/>
+          <w:noProof/>
+          <w:sz w:val="24"/>
+        </w:rPr>
+        <w:t>większej</w:t>
+      </w:r>
+      <w:r>
+        <w:rPr>
+          <w:rFonts w:eastAsiaTheme="minorEastAsia"/>
+          <w:noProof/>
+          <w:sz w:val="24"/>
+        </w:rPr>
+        <w:t xml:space="preserve"> amplitudzie</w:t>
+      </w:r>
+      <w:r>
+        <w:rPr>
+          <w:rFonts w:eastAsiaTheme="minorEastAsia"/>
+          <w:noProof/>
+          <w:sz w:val="24"/>
+        </w:rPr>
+        <w:t xml:space="preserve"> – wzrost przeregulowania oraz czasu regulacji</w:t>
+      </w:r>
+      <w:r>
+        <w:rPr>
+          <w:rFonts w:eastAsiaTheme="minorEastAsia"/>
+          <w:noProof/>
+          <w:sz w:val="24"/>
+        </w:rPr>
+        <w:t xml:space="preserve">, dodatkowo dla </w:t>
+      </w:r>
+      <w:r>
+        <w:rPr>
+          <w:rFonts w:eastAsiaTheme="minorEastAsia"/>
+          <w:noProof/>
+          <w:sz w:val="24"/>
+        </w:rPr>
+        <w:t>wzrastających</w:t>
+      </w:r>
+      <w:r>
+        <w:rPr>
+          <w:rFonts w:eastAsiaTheme="minorEastAsia"/>
+          <w:noProof/>
+          <w:sz w:val="24"/>
+        </w:rPr>
+        <w:t xml:space="preserve"> wartości modułu biegunów obserwuję </w:t>
+      </w:r>
+      <w:r>
+        <w:rPr>
+          <w:rFonts w:eastAsiaTheme="minorEastAsia"/>
+          <w:noProof/>
+          <w:sz w:val="24"/>
+        </w:rPr>
+        <w:t>wzrastające</w:t>
+      </w:r>
+      <w:r>
+        <w:rPr>
+          <w:rFonts w:eastAsiaTheme="minorEastAsia"/>
+          <w:noProof/>
+          <w:sz w:val="24"/>
+        </w:rPr>
+        <w:t xml:space="preserve"> wartości sygnału sterującego i zmiennych stanu</w:t>
+      </w:r>
+    </w:p>
+    <w:p>
+      <w:pPr>
+        <w:pStyle w:val="Akapitzlist"/>
+        <w:numPr>
+          <w:ilvl w:val="2"/>
+          <w:numId w:val="27"/>
+        </w:numPr>
+        <w:spacing w:before="240"/>
+        <w:rPr>
+          <w:rFonts w:eastAsiaTheme="minorEastAsia"/>
+          <w:noProof/>
+          <w:sz w:val="24"/>
+        </w:rPr>
+      </w:pPr>
+      <w:r>
+        <w:rPr>
+          <w:rFonts w:eastAsiaTheme="minorEastAsia"/>
+          <w:noProof/>
+          <w:sz w:val="24"/>
+        </w:rPr>
+        <w:t>Pogorszenie jakości regulacji dla rosnących wartości modułów biegunów</w:t>
+      </w:r>
+    </w:p>
+    <w:p>
+      <w:pPr>
+        <w:pStyle w:val="Akapitzlist"/>
+        <w:numPr>
+          <w:ilvl w:val="1"/>
+          <w:numId w:val="27"/>
+        </w:numPr>
+        <w:spacing w:before="240"/>
+        <w:rPr>
+          <w:rFonts w:eastAsiaTheme="minorEastAsia"/>
+          <w:noProof/>
+          <w:sz w:val="24"/>
+        </w:rPr>
+      </w:pPr>
+      <w:r>
+        <w:rPr>
+          <w:rFonts w:eastAsiaTheme="minorEastAsia"/>
+          <w:noProof/>
+          <w:sz w:val="24"/>
+        </w:rPr>
+        <w:t>Dodatnie bieguny wraz ze wzrostem ich wartości skutkują</w:t>
+      </w:r>
+      <w:r>
+        <w:rPr>
+          <w:rFonts w:eastAsiaTheme="minorEastAsia"/>
+          <w:noProof/>
+          <w:sz w:val="24"/>
+        </w:rPr>
+        <w:t xml:space="preserve"> coraz dłużej trwającym zbieganiem do stanu ustalonego, nie występują oscylacje</w:t>
+      </w:r>
+      <w:r>
+        <w:rPr>
+          <w:rFonts w:eastAsiaTheme="minorEastAsia"/>
+          <w:noProof/>
+          <w:sz w:val="24"/>
+        </w:rPr>
+        <w:t>, dodatkowo obserwuję wzrost wartości sygnału sterującego i zmiennych stanu przy narastających wartościach biegunów</w:t>
+      </w:r>
+    </w:p>
+    <w:p>
+      <w:pPr>
+        <w:pStyle w:val="Akapitzlist"/>
+        <w:numPr>
+          <w:ilvl w:val="1"/>
+          <w:numId w:val="27"/>
+        </w:numPr>
+        <w:spacing w:before="240"/>
+        <w:rPr>
+          <w:rFonts w:eastAsiaTheme="minorEastAsia"/>
+          <w:noProof/>
+          <w:sz w:val="24"/>
+        </w:rPr>
+      </w:pPr>
+      <w:r>
+        <w:rPr>
+          <w:rFonts w:eastAsiaTheme="minorEastAsia"/>
+          <w:noProof/>
+          <w:sz w:val="24"/>
+        </w:rPr>
+        <w:t>Symulacje wykazały, że m</w:t>
+      </w:r>
+      <w:r>
+        <w:rPr>
+          <w:rFonts w:eastAsiaTheme="minorEastAsia"/>
+          <w:noProof/>
+          <w:sz w:val="24"/>
+        </w:rPr>
+        <w:t>ożna przyjąć bieguny zerowe</w:t>
+      </w:r>
+      <w:r>
+        <w:rPr>
+          <w:rFonts w:eastAsiaTheme="minorEastAsia"/>
+          <w:noProof/>
+          <w:sz w:val="24"/>
+        </w:rPr>
+        <w:t>, regulator przy biegunach zerowych jest stabilny i był wręcz kandydatem na najlepszy regulator wariantu pierwszego.</w:t>
       </w:r>
     </w:p>
     <w:p>
@@ -7996,7 +8374,7 @@
           <w:sz w:val="24"/>
         </w:rPr>
         <w:lastRenderedPageBreak/>
-        <w:t>opis</w:t>
+        <w:t>Symulacje wykazały niestabilność obiektu dla modułów biegunów większych od jedności – bieguny spoza koła jednostkowego</w:t>
       </w:r>
     </w:p>
     <w:p>
@@ -8019,8 +8397,164 @@
           <w:noProof/>
           <w:sz w:val="24"/>
         </w:rPr>
-        <w:t>e</w:t>
-      </w:r>
+        <w:t>Ujemna część rzeczywista biegunu wprowadza szybkozmienne gasnące oscylacje sygnałów obserwowanych</w:t>
+      </w:r>
+    </w:p>
+    <w:p>
+      <w:pPr>
+        <w:pStyle w:val="Akapitzlist"/>
+        <w:numPr>
+          <w:ilvl w:val="2"/>
+          <w:numId w:val="27"/>
+        </w:numPr>
+        <w:spacing w:before="240"/>
+        <w:rPr>
+          <w:rFonts w:eastAsiaTheme="minorEastAsia"/>
+          <w:noProof/>
+          <w:sz w:val="24"/>
+        </w:rPr>
+      </w:pPr>
+      <w:r>
+        <w:rPr>
+          <w:rFonts w:eastAsiaTheme="minorEastAsia"/>
+          <w:noProof/>
+          <w:sz w:val="24"/>
+        </w:rPr>
+        <w:t>Wzrost czasu regulacji oraz przeregulowania przy wzroście wartości modułu cześci rzeczywistej biegunów</w:t>
+      </w:r>
+    </w:p>
+    <w:p>
+      <w:pPr>
+        <w:pStyle w:val="Akapitzlist"/>
+        <w:numPr>
+          <w:ilvl w:val="2"/>
+          <w:numId w:val="27"/>
+        </w:numPr>
+        <w:spacing w:before="240"/>
+        <w:rPr>
+          <w:rFonts w:eastAsiaTheme="minorEastAsia"/>
+          <w:noProof/>
+          <w:sz w:val="24"/>
+        </w:rPr>
+      </w:pPr>
+      <w:r>
+        <w:rPr>
+          <w:rFonts w:eastAsiaTheme="minorEastAsia"/>
+          <w:noProof/>
+          <w:sz w:val="24"/>
+        </w:rPr>
+        <w:t>Dodatkowo zaobserwowałem wzrost wartości sygnałów obserwowanych przy wyżej wymienionej zmianie bieguna</w:t>
+      </w:r>
+    </w:p>
+    <w:p>
+      <w:pPr>
+        <w:pStyle w:val="Akapitzlist"/>
+        <w:numPr>
+          <w:ilvl w:val="1"/>
+          <w:numId w:val="27"/>
+        </w:numPr>
+        <w:spacing w:before="240"/>
+        <w:rPr>
+          <w:rFonts w:eastAsiaTheme="minorEastAsia"/>
+          <w:noProof/>
+          <w:sz w:val="24"/>
+        </w:rPr>
+      </w:pPr>
+      <w:r>
+        <w:rPr>
+          <w:rFonts w:eastAsiaTheme="minorEastAsia"/>
+          <w:noProof/>
+          <w:sz w:val="24"/>
+        </w:rPr>
+        <w:t>Dodatnia część rzeczywista bieguna wprowadza wolnozmienne oscylacje</w:t>
+      </w:r>
+      <w:r>
+        <w:rPr>
+          <w:rFonts w:eastAsiaTheme="minorEastAsia"/>
+          <w:noProof/>
+          <w:sz w:val="24"/>
+        </w:rPr>
+        <w:t xml:space="preserve"> sygnałów obserwowanych</w:t>
+      </w:r>
+    </w:p>
+    <w:p>
+      <w:pPr>
+        <w:pStyle w:val="Akapitzlist"/>
+        <w:numPr>
+          <w:ilvl w:val="2"/>
+          <w:numId w:val="27"/>
+        </w:numPr>
+        <w:spacing w:before="240"/>
+        <w:rPr>
+          <w:rFonts w:eastAsiaTheme="minorEastAsia"/>
+          <w:noProof/>
+          <w:sz w:val="24"/>
+        </w:rPr>
+      </w:pPr>
+      <w:r>
+        <w:rPr>
+          <w:rFonts w:eastAsiaTheme="minorEastAsia"/>
+          <w:noProof/>
+          <w:sz w:val="24"/>
+        </w:rPr>
+        <w:t>Wzrost czasu regulacji oraz wartości sygnałów przy wyżej wzroście wartosci części rzeczywistej bieguna</w:t>
+      </w:r>
+    </w:p>
+    <w:p>
+      <w:pPr>
+        <w:pStyle w:val="Akapitzlist"/>
+        <w:numPr>
+          <w:ilvl w:val="1"/>
+          <w:numId w:val="27"/>
+        </w:numPr>
+        <w:spacing w:before="240"/>
+        <w:rPr>
+          <w:rFonts w:eastAsiaTheme="minorEastAsia"/>
+          <w:noProof/>
+          <w:sz w:val="24"/>
+        </w:rPr>
+      </w:pPr>
+      <w:r>
+        <w:rPr>
+          <w:rFonts w:eastAsiaTheme="minorEastAsia"/>
+          <w:noProof/>
+          <w:sz w:val="24"/>
+        </w:rPr>
+        <w:t>Składową urojoną badałem w zakresie „od zera w górę”, ujęcie wartości ujemnych nie miałoby sensu ze względu na występowanie pary sprzężonych biegunów.</w:t>
+      </w:r>
+    </w:p>
+    <w:p>
+      <w:pPr>
+        <w:pStyle w:val="Akapitzlist"/>
+        <w:numPr>
+          <w:ilvl w:val="1"/>
+          <w:numId w:val="27"/>
+        </w:numPr>
+        <w:spacing w:before="240"/>
+        <w:rPr>
+          <w:rFonts w:eastAsiaTheme="minorEastAsia"/>
+          <w:noProof/>
+          <w:sz w:val="24"/>
+        </w:rPr>
+      </w:pPr>
+      <w:r>
+        <w:rPr>
+          <w:rFonts w:eastAsiaTheme="minorEastAsia"/>
+          <w:noProof/>
+          <w:sz w:val="24"/>
+        </w:rPr>
+        <w:t>Narastająca część urojona wprowadza dość nieregularne oscylacje, oraz wydłuża czas regulacji, oraz jednocześnie zaobserwowałem wzrost wartości sygnałów</w:t>
+      </w:r>
+    </w:p>
+    <w:p>
+      <w:pPr>
+        <w:spacing w:before="240"/>
+        <w:rPr>
+          <w:rFonts w:eastAsiaTheme="minorEastAsia"/>
+          <w:noProof/>
+          <w:sz w:val="24"/>
+        </w:rPr>
+      </w:pPr>
     </w:p>
     <w:p>
       <w:pPr>
@@ -8075,7 +8609,181 @@
           <w:noProof/>
           <w:sz w:val="24"/>
         </w:rPr>
-        <w:t>Wariant 1: bieguny 0.1</w:t>
+        <w:t xml:space="preserve">Na podstawie </w:t>
+      </w:r>
+      <w:r>
+        <w:rPr>
+          <w:rFonts w:eastAsiaTheme="minorEastAsia"/>
+          <w:noProof/>
+          <w:sz w:val="24"/>
+        </w:rPr>
+        <w:t>analizy symulacji</w:t>
+      </w:r>
+      <w:r>
+        <w:rPr>
+          <w:rFonts w:eastAsiaTheme="minorEastAsia"/>
+          <w:noProof/>
+          <w:sz w:val="24"/>
+        </w:rPr>
+        <w:t xml:space="preserve"> wybrałem jako najlepsze wersje regulatorów:</w:t>
+      </w:r>
+    </w:p>
+    <w:p>
+      <w:pPr>
+        <w:pStyle w:val="Akapitzlist"/>
+        <w:numPr>
+          <w:ilvl w:val="2"/>
+          <w:numId w:val="27"/>
+        </w:numPr>
+        <w:spacing w:before="240"/>
+        <w:rPr>
+          <w:rFonts w:eastAsiaTheme="minorEastAsia"/>
+          <w:noProof/>
+          <w:sz w:val="24"/>
+        </w:rPr>
+      </w:pPr>
+      <w:r>
+        <w:rPr>
+          <w:rFonts w:eastAsiaTheme="minorEastAsia"/>
+          <w:noProof/>
+          <w:sz w:val="24"/>
+        </w:rPr>
+        <w:t>Dla w</w:t>
+      </w:r>
+      <w:r>
+        <w:rPr>
+          <w:rFonts w:eastAsiaTheme="minorEastAsia"/>
+          <w:noProof/>
+          <w:sz w:val="24"/>
+        </w:rPr>
+        <w:t>ariant</w:t>
+      </w:r>
+      <w:r>
+        <w:rPr>
+          <w:rFonts w:eastAsiaTheme="minorEastAsia"/>
+          <w:noProof/>
+          <w:sz w:val="24"/>
+        </w:rPr>
+        <w:t>u</w:t>
+      </w:r>
+      <w:r>
+        <w:rPr>
+          <w:rFonts w:eastAsiaTheme="minorEastAsia"/>
+          <w:noProof/>
+          <w:sz w:val="24"/>
+        </w:rPr>
+        <w:t xml:space="preserve"> </w:t>
+      </w:r>
+      <w:r>
+        <w:rPr>
+          <w:rFonts w:eastAsiaTheme="minorEastAsia"/>
+          <w:noProof/>
+          <w:sz w:val="24"/>
+        </w:rPr>
+        <w:t>pierwszego</w:t>
+      </w:r>
+      <w:r>
+        <w:rPr>
+          <w:rFonts w:eastAsiaTheme="minorEastAsia"/>
+          <w:noProof/>
+          <w:sz w:val="24"/>
+        </w:rPr>
+        <w:t xml:space="preserve">: bieguny </w:t>
+      </w:r>
+      <w:r>
+        <w:rPr>
+          <w:rFonts w:eastAsiaTheme="minorEastAsia"/>
+          <w:noProof/>
+          <w:sz w:val="24"/>
+        </w:rPr>
+        <w:t xml:space="preserve">o wartościach </w:t>
+      </w:r>
+      <w:r>
+        <w:rPr>
+          <w:rFonts w:eastAsiaTheme="minorEastAsia"/>
+          <w:noProof/>
+          <w:sz w:val="24"/>
+        </w:rPr>
+        <w:t>0.1</w:t>
+      </w:r>
+    </w:p>
+    <w:p>
+      <w:pPr>
+        <w:pStyle w:val="Akapitzlist"/>
+        <w:numPr>
+          <w:ilvl w:val="2"/>
+          <w:numId w:val="27"/>
+        </w:numPr>
+        <w:spacing w:before="240"/>
+        <w:rPr>
+          <w:rFonts w:eastAsiaTheme="minorEastAsia"/>
+          <w:noProof/>
+          <w:sz w:val="24"/>
+        </w:rPr>
+      </w:pPr>
+      <w:r>
+        <w:rPr>
+          <w:rFonts w:eastAsiaTheme="minorEastAsia"/>
+          <w:noProof/>
+          <w:sz w:val="24"/>
+        </w:rPr>
+        <w:t>Dla w</w:t>
+      </w:r>
+      <w:r>
+        <w:rPr>
+          <w:rFonts w:eastAsiaTheme="minorEastAsia"/>
+          <w:noProof/>
+          <w:sz w:val="24"/>
+        </w:rPr>
+        <w:t>ariant</w:t>
+      </w:r>
+      <w:r>
+        <w:rPr>
+          <w:rFonts w:eastAsiaTheme="minorEastAsia"/>
+          <w:noProof/>
+          <w:sz w:val="24"/>
+        </w:rPr>
+        <w:t>u drugiego</w:t>
+      </w:r>
+      <w:r>
+        <w:rPr>
+          <w:rFonts w:eastAsiaTheme="minorEastAsia"/>
+          <w:noProof/>
+          <w:sz w:val="24"/>
+        </w:rPr>
+        <w:t>:</w:t>
+      </w:r>
+      <w:r>
+        <w:rPr>
+          <w:rFonts w:eastAsiaTheme="minorEastAsia"/>
+          <w:noProof/>
+          <w:sz w:val="24"/>
+        </w:rPr>
+        <w:t xml:space="preserve"> wartości</w:t>
+      </w:r>
+      <w:r>
+        <w:rPr>
+          <w:rFonts w:eastAsiaTheme="minorEastAsia"/>
+          <w:noProof/>
+          <w:sz w:val="24"/>
+        </w:rPr>
+        <w:t xml:space="preserve"> a=0.1</w:t>
+      </w:r>
+      <w:r>
+        <w:rPr>
+          <w:rFonts w:eastAsiaTheme="minorEastAsia"/>
+          <w:noProof/>
+          <w:sz w:val="24"/>
+        </w:rPr>
+        <w:t xml:space="preserve"> i </w:t>
+      </w:r>
+      <w:r>
+        <w:rPr>
+          <w:rFonts w:eastAsiaTheme="minorEastAsia"/>
+          <w:noProof/>
+          <w:sz w:val="24"/>
+        </w:rPr>
+        <w:t>b=0.2</w:t>
       </w:r>
     </w:p>
     <w:p>
@@ -8098,23 +8806,153 @@
           <w:noProof/>
           <w:sz w:val="24"/>
         </w:rPr>
-        <w:t>Wariant 2: rzeczywisty 0.</w:t>
-      </w:r>
-      <w:r>
-        <w:rPr>
-          <w:rFonts w:eastAsiaTheme="minorEastAsia"/>
-          <w:noProof/>
-          <w:sz w:val="24"/>
-        </w:rPr>
-        <w:t>1</w:t>
-      </w:r>
-      <w:r>
-        <w:rPr>
-          <w:rFonts w:eastAsiaTheme="minorEastAsia"/>
-          <w:noProof/>
-          <w:sz w:val="24"/>
-        </w:rPr>
-        <w:t>, zespolone a=0.1 b=0.2</w:t>
+        <w:t>Analiza symulacji polegała na ocenie wartości przeregulowania, czasu regulacji, wartościach zmiennych stanu i sygnału sterującego.</w:t>
+      </w:r>
+    </w:p>
+    <w:p>
+      <w:pPr>
+        <w:pStyle w:val="Akapitzlist"/>
+        <w:numPr>
+          <w:ilvl w:val="1"/>
+          <w:numId w:val="27"/>
+        </w:numPr>
+        <w:spacing w:before="240"/>
+        <w:rPr>
+          <w:rFonts w:eastAsiaTheme="minorEastAsia"/>
+          <w:noProof/>
+          <w:sz w:val="24"/>
+        </w:rPr>
+      </w:pPr>
+      <w:r>
+        <w:rPr>
+          <w:rFonts w:eastAsiaTheme="minorEastAsia"/>
+          <w:noProof/>
+          <w:sz w:val="24"/>
+        </w:rPr>
+        <w:t xml:space="preserve">Posłużyłem się przy okazji wskaźnikiem jakości zawartym w skrypcie jako suma wagowa sugnału sterującego </w:t>
+      </w:r>
+      <w:r>
+        <w:rPr>
+          <w:rFonts w:eastAsiaTheme="minorEastAsia"/>
+          <w:noProof/>
+          <w:sz w:val="24"/>
+        </w:rPr>
+        <w:t>i zmiennych stanu</w:t>
+      </w:r>
+    </w:p>
+    <w:p>
+      <w:pPr>
+        <w:pStyle w:val="Akapitzlist"/>
+        <w:numPr>
+          <w:ilvl w:val="2"/>
+          <w:numId w:val="27"/>
+        </w:numPr>
+        <w:spacing w:before="240"/>
+        <w:rPr>
+          <w:rFonts w:eastAsiaTheme="minorEastAsia"/>
+          <w:noProof/>
+          <w:sz w:val="24"/>
+        </w:rPr>
+      </w:pPr>
+      <w:r>
+        <w:rPr>
+          <w:rFonts w:eastAsiaTheme="minorEastAsia"/>
+          <w:noProof/>
+          <w:sz w:val="24"/>
+        </w:rPr>
+        <w:t>Regulator minimalizujący dany wskaćnik jakości można wyznaczyć za pomocą wywołania funkcji Matlaba:</w:t>
+      </w:r>
+    </w:p>
+    <w:p>
+      <w:pPr>
+        <w:spacing w:before="240"/>
+        <w:jc w:val="center"/>
+        <w:rPr>
+          <w:rFonts w:eastAsiaTheme="minorEastAsia"/>
+          <w:noProof/>
+          <w:sz w:val="24"/>
+        </w:rPr>
+      </w:pPr>
+      <m:oMathPara>
+        <m:oMath>
+          <m:r>
+            <w:rPr>
+              <w:rFonts w:ascii="Cambria Math" w:eastAsiaTheme="minorEastAsia" w:hAnsi="Cambria Math"/>
+              <w:noProof/>
+              <w:sz w:val="24"/>
+            </w:rPr>
+            <m:t>[K,S,E]=dlqr(A,B,Q,R,N)</m:t>
+          </m:r>
+        </m:oMath>
+      </m:oMathPara>
+    </w:p>
+    <w:p>
+      <w:pPr>
+        <w:pStyle w:val="Akapitzlist"/>
+        <w:numPr>
+          <w:ilvl w:val="2"/>
+          <w:numId w:val="27"/>
+        </w:numPr>
+        <w:spacing w:before="240"/>
+        <w:rPr>
+          <w:rFonts w:eastAsiaTheme="minorEastAsia"/>
+          <w:noProof/>
+          <w:sz w:val="24"/>
+        </w:rPr>
+      </w:pPr>
+      <w:r>
+        <w:rPr>
+          <w:rFonts w:eastAsiaTheme="minorEastAsia"/>
+          <w:noProof/>
+          <w:sz w:val="24"/>
+        </w:rPr>
+        <w:t>Gdzie poszczególne argumenty to:</w:t>
+      </w:r>
+    </w:p>
+    <w:p>
+      <w:pPr>
+        <w:pStyle w:val="Akapitzlist"/>
+        <w:numPr>
+          <w:ilvl w:val="3"/>
+          <w:numId w:val="27"/>
+        </w:numPr>
+        <w:spacing w:before="240"/>
+        <w:rPr>
+          <w:rFonts w:eastAsiaTheme="minorEastAsia"/>
+          <w:noProof/>
+          <w:sz w:val="24"/>
+        </w:rPr>
+      </w:pPr>
+      <w:r>
+        <w:rPr>
+          <w:rFonts w:eastAsiaTheme="minorEastAsia"/>
+          <w:noProof/>
+          <w:sz w:val="24"/>
+        </w:rPr>
+        <w:t>Q, R i N to macierze wagowe</w:t>
+      </w:r>
+    </w:p>
+    <w:p>
+      <w:pPr>
+        <w:pStyle w:val="Akapitzlist"/>
+        <w:numPr>
+          <w:ilvl w:val="3"/>
+          <w:numId w:val="27"/>
+        </w:numPr>
+        <w:spacing w:before="240"/>
+        <w:rPr>
+          <w:rFonts w:eastAsiaTheme="minorEastAsia"/>
+          <w:noProof/>
+          <w:sz w:val="24"/>
+        </w:rPr>
+      </w:pPr>
+      <w:r>
+        <w:rPr>
+          <w:rFonts w:eastAsiaTheme="minorEastAsia"/>
+          <w:noProof/>
+          <w:sz w:val="24"/>
+        </w:rPr>
+        <w:t>A i B to macierze danego modelu</w:t>
       </w:r>
     </w:p>
     <w:p>
@@ -9805,6 +10643,7 @@
           <w:noProof/>
         </w:rPr>
       </w:pPr>
+      <w:bookmarkStart w:id="1" w:name="_GoBack"/>
       <w:r>
         <w:rPr>
           <w:rFonts w:eastAsiaTheme="minorEastAsia"/>
@@ -9814,8 +10653,8 @@
         <w:lastRenderedPageBreak/>
         <w:drawing>
           <wp:inline distT="0" distB="0" distL="0" distR="0">
-            <wp:extent cx="5747385" cy="3122930"/>
-            <wp:effectExtent l="0" t="0" r="5715" b="1270"/>
+            <wp:extent cx="5747385" cy="3574472"/>
+            <wp:effectExtent l="0" t="0" r="5715" b="6985"/>
             <wp:docPr id="20" name="Obraz 20"/>
             <wp:cNvGraphicFramePr>
               <a:graphicFrameLocks xmlns:a="http://schemas.openxmlformats.org/drawingml/2006/main" noChangeAspect="1"/>
@@ -9845,7 +10684,7 @@
                   <pic:spPr bwMode="auto">
                     <a:xfrm>
                       <a:off x="0" y="0"/>
-                      <a:ext cx="5747385" cy="3122930"/>
+                      <a:ext cx="5758370" cy="3581304"/>
                     </a:xfrm>
                     <a:prstGeom prst="rect">
                       <a:avLst/>
@@ -9861,6 +10700,7 @@
           </wp:inline>
         </w:drawing>
       </w:r>
+      <w:bookmarkEnd w:id="1"/>
       <w:r>
         <w:rPr>
           <w:rFonts w:eastAsiaTheme="minorEastAsia"/>
@@ -12489,15 +13329,15 @@
           <w:noProof/>
           <w:sz w:val="20"/>
         </w:rPr>
-        <w:t xml:space="preserve"> </w:t>
-      </w:r>
-      <w:r>
-        <w:rPr>
-          <w:rFonts w:eastAsiaTheme="minorEastAsia"/>
-          <w:noProof/>
-          <w:sz w:val="20"/>
-        </w:rPr>
-        <w:t xml:space="preserve">Rys. </w:t>
+        <w:t>Rys.</w:t>
+      </w:r>
+      <w:r>
+        <w:rPr>
+          <w:rFonts w:eastAsiaTheme="minorEastAsia"/>
+          <w:noProof/>
+          <w:sz w:val="20"/>
+        </w:rPr>
+        <w:t> </w:t>
       </w:r>
       <w:r>
         <w:rPr>
@@ -12513,7 +13353,31 @@
           <w:noProof/>
           <w:sz w:val="20"/>
         </w:rPr>
-        <w:t xml:space="preserve"> – Odpowiedź obserwatora </w:t>
+        <w:t> </w:t>
+      </w:r>
+      <w:r>
+        <w:rPr>
+          <w:rFonts w:eastAsiaTheme="minorEastAsia"/>
+          <w:noProof/>
+          <w:sz w:val="20"/>
+        </w:rPr>
+        <w:t>–</w:t>
+      </w:r>
+      <w:r>
+        <w:rPr>
+          <w:rFonts w:eastAsiaTheme="minorEastAsia"/>
+          <w:noProof/>
+          <w:sz w:val="20"/>
+        </w:rPr>
+        <w:t> </w:t>
+      </w:r>
+      <w:r>
+        <w:rPr>
+          <w:rFonts w:eastAsiaTheme="minorEastAsia"/>
+          <w:noProof/>
+          <w:sz w:val="20"/>
+        </w:rPr>
+        <w:t xml:space="preserve">Odpowiedź obserwatora </w:t>
       </w:r>
       <w:r>
         <w:rPr>
@@ -12605,46 +13469,6 @@
         </w:rPr>
         <w:t>8</w:t>
       </w:r>
-    </w:p>
-    <w:p>
-      <w:pPr>
-        <w:spacing w:before="240"/>
-        <w:jc w:val="right"/>
-        <w:rPr>
-          <w:rFonts w:eastAsiaTheme="minorEastAsia"/>
-          <w:noProof/>
-          <w:sz w:val="20"/>
-        </w:rPr>
-      </w:pPr>
-      <w:bookmarkStart w:id="1" w:name="_GoBack"/>
-      <w:bookmarkEnd w:id="1"/>
-    </w:p>
-    <w:p>
-      <w:pPr>
-        <w:spacing w:before="240"/>
-        <w:jc w:val="right"/>
-        <w:rPr>
-          <w:rFonts w:eastAsiaTheme="minorEastAsia"/>
-          <w:noProof/>
-          <w:sz w:val="20"/>
-        </w:rPr>
-      </w:pPr>
-    </w:p>
-    <w:p>
-      <w:pPr>
-        <w:spacing w:before="240"/>
-        <w:jc w:val="right"/>
-      </w:pPr>
-    </w:p>
-    <w:p>
-      <w:pPr>
-        <w:spacing w:before="240"/>
-        <w:rPr>
-          <w:rFonts w:eastAsiaTheme="minorEastAsia"/>
-          <w:noProof/>
-          <w:sz w:val="20"/>
-        </w:rPr>
-      </w:pPr>
     </w:p>
     <w:p>
       <w:pPr>
@@ -12660,6 +13484,14 @@
           <w:sz w:val="24"/>
         </w:rPr>
       </w:pPr>
+      <w:r>
+        <w:rPr>
+          <w:rFonts w:eastAsiaTheme="minorEastAsia"/>
+          <w:noProof/>
+          <w:sz w:val="24"/>
+        </w:rPr>
+        <w:t>Takie tam opisy</w:t>
+      </w:r>
     </w:p>
     <w:p>
       <w:pPr>
@@ -12681,11 +13513,41 @@
           <w:noProof/>
           <w:sz w:val="24"/>
         </w:rPr>
-        <w:t>e</w:t>
-      </w:r>
-    </w:p>
-    <w:p>
-      <w:pPr>
+        <w:t>Wybrane 0.0; 0.0</w:t>
+      </w:r>
+      <w:r>
+        <w:rPr>
+          <w:rFonts w:eastAsiaTheme="minorEastAsia"/>
+          <w:noProof/>
+          <w:sz w:val="24"/>
+        </w:rPr>
+        <w:t xml:space="preserve"> oraz 0.5; 0.5</w:t>
+      </w:r>
+    </w:p>
+    <w:p>
+      <w:pPr>
+        <w:rPr>
+          <w:rFonts w:eastAsiaTheme="minorEastAsia"/>
+          <w:noProof/>
+          <w:sz w:val="24"/>
+        </w:rPr>
+      </w:pPr>
+      <w:r>
+        <w:rPr>
+          <w:rFonts w:eastAsiaTheme="minorEastAsia"/>
+          <w:noProof/>
+          <w:sz w:val="24"/>
+        </w:rPr>
+        <w:br w:type="page"/>
+      </w:r>
+    </w:p>
+    <w:p>
+      <w:pPr>
+        <w:pStyle w:val="Akapitzlist"/>
+        <w:numPr>
+          <w:ilvl w:val="0"/>
+          <w:numId w:val="27"/>
+        </w:numPr>
         <w:spacing w:before="240"/>
         <w:rPr>
           <w:rFonts w:eastAsiaTheme="minorEastAsia"/>
@@ -12693,6 +13555,533 @@
           <w:sz w:val="24"/>
         </w:rPr>
       </w:pPr>
+      <w:r>
+        <w:rPr>
+          <w:rFonts w:eastAsiaTheme="minorEastAsia"/>
+          <w:b/>
+          <w:noProof/>
+          <w:sz w:val="28"/>
+        </w:rPr>
+        <w:lastRenderedPageBreak/>
+        <w:t xml:space="preserve"> Testy </w:t>
+      </w:r>
+      <w:r>
+        <w:rPr>
+          <w:rFonts w:eastAsiaTheme="minorEastAsia"/>
+          <w:b/>
+          <w:noProof/>
+          <w:sz w:val="28"/>
+        </w:rPr>
+        <w:t xml:space="preserve">najlepszych </w:t>
+      </w:r>
+      <w:r>
+        <w:rPr>
+          <w:rFonts w:eastAsiaTheme="minorEastAsia"/>
+          <w:b/>
+          <w:noProof/>
+          <w:sz w:val="28"/>
+        </w:rPr>
+        <w:t>regulator ze sprzężeniem od stanu wykorzystującym</w:t>
+      </w:r>
+      <w:r>
+        <w:rPr>
+          <w:rFonts w:eastAsiaTheme="minorEastAsia"/>
+          <w:b/>
+          <w:noProof/>
+          <w:sz w:val="28"/>
+        </w:rPr>
+        <w:t>i</w:t>
+      </w:r>
+      <w:r>
+        <w:rPr>
+          <w:rFonts w:eastAsiaTheme="minorEastAsia"/>
+          <w:b/>
+          <w:noProof/>
+          <w:sz w:val="28"/>
+        </w:rPr>
+        <w:t xml:space="preserve"> zmienne stanu odtwarzane przez obserwator zredukowanego rzędu:</w:t>
+      </w:r>
+    </w:p>
+    <w:p>
+      <w:pPr>
+        <w:spacing w:before="240"/>
+        <w:jc w:val="right"/>
+        <w:rPr>
+          <w:rFonts w:eastAsiaTheme="minorEastAsia"/>
+          <w:noProof/>
+          <w:sz w:val="20"/>
+        </w:rPr>
+      </w:pPr>
+      <w:r>
+        <w:rPr>
+          <w:rFonts w:eastAsiaTheme="minorEastAsia"/>
+          <w:noProof/>
+          <w:sz w:val="20"/>
+        </w:rPr>
+        <w:drawing>
+          <wp:inline distT="0" distB="0" distL="0" distR="0">
+            <wp:extent cx="5176842" cy="3885198"/>
+            <wp:effectExtent l="0" t="0" r="5080" b="1270"/>
+            <wp:docPr id="37" name="Obraz 37"/>
+            <wp:cNvGraphicFramePr>
+              <a:graphicFrameLocks xmlns:a="http://schemas.openxmlformats.org/drawingml/2006/main" noChangeAspect="1"/>
+            </wp:cNvGraphicFramePr>
+            <a:graphic xmlns:a="http://schemas.openxmlformats.org/drawingml/2006/main">
+              <a:graphicData uri="http://schemas.openxmlformats.org/drawingml/2006/picture">
+                <pic:pic xmlns:pic="http://schemas.openxmlformats.org/drawingml/2006/picture">
+                  <pic:nvPicPr>
+                    <pic:cNvPr id="0" name="Picture 26"/>
+                    <pic:cNvPicPr>
+                      <a:picLocks noChangeAspect="1" noChangeArrowheads="1"/>
+                    </pic:cNvPicPr>
+                  </pic:nvPicPr>
+                  <pic:blipFill>
+                    <a:blip r:embed="rId37">
+                      <a:extLst>
+                        <a:ext uri="{28A0092B-C50C-407E-A947-70E740481C1C}">
+                          <a14:useLocalDpi xmlns:a14="http://schemas.microsoft.com/office/drawing/2010/main" val="0"/>
+                        </a:ext>
+                      </a:extLst>
+                    </a:blip>
+                    <a:srcRect/>
+                    <a:stretch>
+                      <a:fillRect/>
+                    </a:stretch>
+                  </pic:blipFill>
+                  <pic:spPr bwMode="auto">
+                    <a:xfrm>
+                      <a:off x="0" y="0"/>
+                      <a:ext cx="5193907" cy="3898005"/>
+                    </a:xfrm>
+                    <a:prstGeom prst="rect">
+                      <a:avLst/>
+                    </a:prstGeom>
+                    <a:noFill/>
+                    <a:ln>
+                      <a:noFill/>
+                    </a:ln>
+                  </pic:spPr>
+                </pic:pic>
+              </a:graphicData>
+            </a:graphic>
+          </wp:inline>
+        </w:drawing>
+      </w:r>
+      <w:r>
+        <w:rPr>
+          <w:rFonts w:eastAsiaTheme="minorEastAsia"/>
+          <w:noProof/>
+          <w:sz w:val="20"/>
+        </w:rPr>
+        <w:t xml:space="preserve"> </w:t>
+      </w:r>
+      <w:r>
+        <w:rPr>
+          <w:rFonts w:eastAsiaTheme="minorEastAsia"/>
+          <w:noProof/>
+          <w:sz w:val="20"/>
+        </w:rPr>
+        <w:t>Rys.</w:t>
+      </w:r>
+      <w:r>
+        <w:rPr>
+          <w:rFonts w:eastAsiaTheme="minorEastAsia"/>
+          <w:noProof/>
+          <w:sz w:val="20"/>
+        </w:rPr>
+        <w:t> 3</w:t>
+      </w:r>
+      <w:r>
+        <w:rPr>
+          <w:rFonts w:eastAsiaTheme="minorEastAsia"/>
+          <w:noProof/>
+          <w:sz w:val="20"/>
+        </w:rPr>
+        <w:t>2</w:t>
+      </w:r>
+      <w:r>
+        <w:rPr>
+          <w:rFonts w:eastAsiaTheme="minorEastAsia"/>
+          <w:noProof/>
+          <w:sz w:val="20"/>
+        </w:rPr>
+        <w:t> </w:t>
+      </w:r>
+      <w:r>
+        <w:rPr>
+          <w:rFonts w:eastAsiaTheme="minorEastAsia"/>
+          <w:noProof/>
+          <w:sz w:val="20"/>
+        </w:rPr>
+        <w:t>– Regulator z biegunami rzeczywistymi przy obserwatorze wolnym</w:t>
+      </w:r>
+    </w:p>
+    <w:p>
+      <w:pPr>
+        <w:spacing w:before="240"/>
+        <w:jc w:val="right"/>
+        <w:rPr>
+          <w:rFonts w:eastAsiaTheme="minorEastAsia"/>
+          <w:noProof/>
+          <w:sz w:val="20"/>
+        </w:rPr>
+      </w:pPr>
+      <w:r>
+        <w:rPr>
+          <w:rFonts w:eastAsiaTheme="minorEastAsia"/>
+          <w:noProof/>
+          <w:sz w:val="20"/>
+        </w:rPr>
+        <w:drawing>
+          <wp:inline distT="0" distB="0" distL="0" distR="0">
+            <wp:extent cx="5174219" cy="3883231"/>
+            <wp:effectExtent l="0" t="0" r="7620" b="3175"/>
+            <wp:docPr id="38" name="Obraz 38"/>
+            <wp:cNvGraphicFramePr>
+              <a:graphicFrameLocks xmlns:a="http://schemas.openxmlformats.org/drawingml/2006/main" noChangeAspect="1"/>
+            </wp:cNvGraphicFramePr>
+            <a:graphic xmlns:a="http://schemas.openxmlformats.org/drawingml/2006/main">
+              <a:graphicData uri="http://schemas.openxmlformats.org/drawingml/2006/picture">
+                <pic:pic xmlns:pic="http://schemas.openxmlformats.org/drawingml/2006/picture">
+                  <pic:nvPicPr>
+                    <pic:cNvPr id="0" name="Picture 27"/>
+                    <pic:cNvPicPr>
+                      <a:picLocks noChangeAspect="1" noChangeArrowheads="1"/>
+                    </pic:cNvPicPr>
+                  </pic:nvPicPr>
+                  <pic:blipFill>
+                    <a:blip r:embed="rId38">
+                      <a:extLst>
+                        <a:ext uri="{28A0092B-C50C-407E-A947-70E740481C1C}">
+                          <a14:useLocalDpi xmlns:a14="http://schemas.microsoft.com/office/drawing/2010/main" val="0"/>
+                        </a:ext>
+                      </a:extLst>
+                    </a:blip>
+                    <a:srcRect/>
+                    <a:stretch>
+                      <a:fillRect/>
+                    </a:stretch>
+                  </pic:blipFill>
+                  <pic:spPr bwMode="auto">
+                    <a:xfrm>
+                      <a:off x="0" y="0"/>
+                      <a:ext cx="5187693" cy="3893344"/>
+                    </a:xfrm>
+                    <a:prstGeom prst="rect">
+                      <a:avLst/>
+                    </a:prstGeom>
+                    <a:noFill/>
+                    <a:ln>
+                      <a:noFill/>
+                    </a:ln>
+                  </pic:spPr>
+                </pic:pic>
+              </a:graphicData>
+            </a:graphic>
+          </wp:inline>
+        </w:drawing>
+      </w:r>
+      <w:r>
+        <w:rPr>
+          <w:rFonts w:eastAsiaTheme="minorEastAsia"/>
+          <w:noProof/>
+          <w:sz w:val="20"/>
+        </w:rPr>
+        <w:t xml:space="preserve"> </w:t>
+      </w:r>
+      <w:r>
+        <w:rPr>
+          <w:rFonts w:eastAsiaTheme="minorEastAsia"/>
+          <w:noProof/>
+          <w:sz w:val="20"/>
+        </w:rPr>
+        <w:t>Rys.</w:t>
+      </w:r>
+      <w:r>
+        <w:rPr>
+          <w:rFonts w:eastAsiaTheme="minorEastAsia"/>
+          <w:noProof/>
+          <w:sz w:val="20"/>
+        </w:rPr>
+        <w:t> 3</w:t>
+      </w:r>
+      <w:r>
+        <w:rPr>
+          <w:rFonts w:eastAsiaTheme="minorEastAsia"/>
+          <w:noProof/>
+          <w:sz w:val="20"/>
+        </w:rPr>
+        <w:t>3</w:t>
+      </w:r>
+      <w:r>
+        <w:rPr>
+          <w:rFonts w:eastAsiaTheme="minorEastAsia"/>
+          <w:noProof/>
+          <w:sz w:val="20"/>
+        </w:rPr>
+        <w:t xml:space="preserve"> – Regulator z biegunami </w:t>
+      </w:r>
+      <w:r>
+        <w:rPr>
+          <w:rFonts w:eastAsiaTheme="minorEastAsia"/>
+          <w:noProof/>
+          <w:sz w:val="20"/>
+        </w:rPr>
+        <w:t>zespolonymi</w:t>
+      </w:r>
+      <w:r>
+        <w:rPr>
+          <w:rFonts w:eastAsiaTheme="minorEastAsia"/>
+          <w:noProof/>
+          <w:sz w:val="20"/>
+        </w:rPr>
+        <w:t xml:space="preserve"> przy obserwatorze wolnym</w:t>
+      </w:r>
+    </w:p>
+    <w:p>
+      <w:pPr>
+        <w:spacing w:before="240"/>
+        <w:jc w:val="right"/>
+        <w:rPr>
+          <w:rFonts w:eastAsiaTheme="minorEastAsia"/>
+          <w:noProof/>
+          <w:sz w:val="20"/>
+        </w:rPr>
+      </w:pPr>
+      <w:r>
+        <w:rPr>
+          <w:rFonts w:eastAsiaTheme="minorEastAsia"/>
+          <w:noProof/>
+          <w:sz w:val="20"/>
+        </w:rPr>
+        <w:lastRenderedPageBreak/>
+        <w:drawing>
+          <wp:inline distT="0" distB="0" distL="0" distR="0">
+            <wp:extent cx="5454452" cy="4093544"/>
+            <wp:effectExtent l="0" t="0" r="0" b="2540"/>
+            <wp:docPr id="39" name="Obraz 39"/>
+            <wp:cNvGraphicFramePr>
+              <a:graphicFrameLocks xmlns:a="http://schemas.openxmlformats.org/drawingml/2006/main" noChangeAspect="1"/>
+            </wp:cNvGraphicFramePr>
+            <a:graphic xmlns:a="http://schemas.openxmlformats.org/drawingml/2006/main">
+              <a:graphicData uri="http://schemas.openxmlformats.org/drawingml/2006/picture">
+                <pic:pic xmlns:pic="http://schemas.openxmlformats.org/drawingml/2006/picture">
+                  <pic:nvPicPr>
+                    <pic:cNvPr id="0" name="Picture 28"/>
+                    <pic:cNvPicPr>
+                      <a:picLocks noChangeAspect="1" noChangeArrowheads="1"/>
+                    </pic:cNvPicPr>
+                  </pic:nvPicPr>
+                  <pic:blipFill>
+                    <a:blip r:embed="rId39">
+                      <a:extLst>
+                        <a:ext uri="{28A0092B-C50C-407E-A947-70E740481C1C}">
+                          <a14:useLocalDpi xmlns:a14="http://schemas.microsoft.com/office/drawing/2010/main" val="0"/>
+                        </a:ext>
+                      </a:extLst>
+                    </a:blip>
+                    <a:srcRect/>
+                    <a:stretch>
+                      <a:fillRect/>
+                    </a:stretch>
+                  </pic:blipFill>
+                  <pic:spPr bwMode="auto">
+                    <a:xfrm>
+                      <a:off x="0" y="0"/>
+                      <a:ext cx="5488156" cy="4118839"/>
+                    </a:xfrm>
+                    <a:prstGeom prst="rect">
+                      <a:avLst/>
+                    </a:prstGeom>
+                    <a:noFill/>
+                    <a:ln>
+                      <a:noFill/>
+                    </a:ln>
+                  </pic:spPr>
+                </pic:pic>
+              </a:graphicData>
+            </a:graphic>
+          </wp:inline>
+        </w:drawing>
+      </w:r>
+      <w:r>
+        <w:rPr>
+          <w:rFonts w:eastAsiaTheme="minorEastAsia"/>
+          <w:noProof/>
+          <w:sz w:val="20"/>
+        </w:rPr>
+        <w:t xml:space="preserve"> </w:t>
+      </w:r>
+      <w:r>
+        <w:rPr>
+          <w:rFonts w:eastAsiaTheme="minorEastAsia"/>
+          <w:noProof/>
+          <w:sz w:val="20"/>
+        </w:rPr>
+        <w:t>Rys.</w:t>
+      </w:r>
+      <w:r>
+        <w:rPr>
+          <w:rFonts w:eastAsiaTheme="minorEastAsia"/>
+          <w:noProof/>
+          <w:sz w:val="20"/>
+        </w:rPr>
+        <w:t> 3</w:t>
+      </w:r>
+      <w:r>
+        <w:rPr>
+          <w:rFonts w:eastAsiaTheme="minorEastAsia"/>
+          <w:noProof/>
+          <w:sz w:val="20"/>
+        </w:rPr>
+        <w:t>4</w:t>
+      </w:r>
+      <w:r>
+        <w:rPr>
+          <w:rFonts w:eastAsiaTheme="minorEastAsia"/>
+          <w:noProof/>
+          <w:sz w:val="20"/>
+        </w:rPr>
+        <w:t xml:space="preserve"> – Regulator z biegunami rzeczywistymi przy obserwatorze </w:t>
+      </w:r>
+      <w:r>
+        <w:rPr>
+          <w:rFonts w:eastAsiaTheme="minorEastAsia"/>
+          <w:noProof/>
+          <w:sz w:val="20"/>
+        </w:rPr>
+        <w:t>szybkim</w:t>
+      </w:r>
+    </w:p>
+    <w:p>
+      <w:pPr>
+        <w:spacing w:before="240"/>
+        <w:jc w:val="right"/>
+        <w:rPr>
+          <w:rFonts w:eastAsiaTheme="minorEastAsia"/>
+          <w:noProof/>
+          <w:sz w:val="20"/>
+        </w:rPr>
+      </w:pPr>
+      <w:r>
+        <w:rPr>
+          <w:rFonts w:eastAsiaTheme="minorEastAsia"/>
+          <w:noProof/>
+          <w:sz w:val="20"/>
+        </w:rPr>
+        <w:drawing>
+          <wp:inline distT="0" distB="0" distL="0" distR="0">
+            <wp:extent cx="5472802" cy="4107317"/>
+            <wp:effectExtent l="0" t="0" r="0" b="7620"/>
+            <wp:docPr id="40" name="Obraz 40"/>
+            <wp:cNvGraphicFramePr>
+              <a:graphicFrameLocks xmlns:a="http://schemas.openxmlformats.org/drawingml/2006/main" noChangeAspect="1"/>
+            </wp:cNvGraphicFramePr>
+            <a:graphic xmlns:a="http://schemas.openxmlformats.org/drawingml/2006/main">
+              <a:graphicData uri="http://schemas.openxmlformats.org/drawingml/2006/picture">
+                <pic:pic xmlns:pic="http://schemas.openxmlformats.org/drawingml/2006/picture">
+                  <pic:nvPicPr>
+                    <pic:cNvPr id="0" name="Picture 29"/>
+                    <pic:cNvPicPr>
+                      <a:picLocks noChangeAspect="1" noChangeArrowheads="1"/>
+                    </pic:cNvPicPr>
+                  </pic:nvPicPr>
+                  <pic:blipFill>
+                    <a:blip r:embed="rId40">
+                      <a:extLst>
+                        <a:ext uri="{28A0092B-C50C-407E-A947-70E740481C1C}">
+                          <a14:useLocalDpi xmlns:a14="http://schemas.microsoft.com/office/drawing/2010/main" val="0"/>
+                        </a:ext>
+                      </a:extLst>
+                    </a:blip>
+                    <a:srcRect/>
+                    <a:stretch>
+                      <a:fillRect/>
+                    </a:stretch>
+                  </pic:blipFill>
+                  <pic:spPr bwMode="auto">
+                    <a:xfrm>
+                      <a:off x="0" y="0"/>
+                      <a:ext cx="5491147" cy="4121085"/>
+                    </a:xfrm>
+                    <a:prstGeom prst="rect">
+                      <a:avLst/>
+                    </a:prstGeom>
+                    <a:noFill/>
+                    <a:ln>
+                      <a:noFill/>
+                    </a:ln>
+                  </pic:spPr>
+                </pic:pic>
+              </a:graphicData>
+            </a:graphic>
+          </wp:inline>
+        </w:drawing>
+      </w:r>
+      <w:r>
+        <w:rPr>
+          <w:rFonts w:eastAsiaTheme="minorEastAsia"/>
+          <w:noProof/>
+          <w:sz w:val="20"/>
+        </w:rPr>
+        <w:t xml:space="preserve"> </w:t>
+      </w:r>
+      <w:r>
+        <w:rPr>
+          <w:rFonts w:eastAsiaTheme="minorEastAsia"/>
+          <w:noProof/>
+          <w:sz w:val="20"/>
+        </w:rPr>
+        <w:t>Rys.</w:t>
+      </w:r>
+      <w:r>
+        <w:rPr>
+          <w:rFonts w:eastAsiaTheme="minorEastAsia"/>
+          <w:noProof/>
+          <w:sz w:val="20"/>
+        </w:rPr>
+        <w:t> 3</w:t>
+      </w:r>
+      <w:r>
+        <w:rPr>
+          <w:rFonts w:eastAsiaTheme="minorEastAsia"/>
+          <w:noProof/>
+          <w:sz w:val="20"/>
+        </w:rPr>
+        <w:t>5</w:t>
+      </w:r>
+      <w:r>
+        <w:rPr>
+          <w:rFonts w:eastAsiaTheme="minorEastAsia"/>
+          <w:noProof/>
+          <w:sz w:val="20"/>
+        </w:rPr>
+        <w:t xml:space="preserve"> – Regulator z biegunami </w:t>
+      </w:r>
+      <w:r>
+        <w:rPr>
+          <w:rFonts w:eastAsiaTheme="minorEastAsia"/>
+          <w:noProof/>
+          <w:sz w:val="20"/>
+        </w:rPr>
+        <w:t>zespolonymi</w:t>
+      </w:r>
+      <w:r>
+        <w:rPr>
+          <w:rFonts w:eastAsiaTheme="minorEastAsia"/>
+          <w:noProof/>
+          <w:sz w:val="20"/>
+        </w:rPr>
+        <w:t xml:space="preserve"> przy obserwatorze </w:t>
+      </w:r>
+      <w:r>
+        <w:rPr>
+          <w:rFonts w:eastAsiaTheme="minorEastAsia"/>
+          <w:noProof/>
+          <w:sz w:val="20"/>
+        </w:rPr>
+        <w:t>szybkim</w:t>
+      </w:r>
     </w:p>
     <w:p>
       <w:pPr>
@@ -12708,6 +14097,61 @@
           <w:sz w:val="24"/>
         </w:rPr>
       </w:pPr>
+      <w:r>
+        <w:rPr>
+          <w:rFonts w:eastAsiaTheme="minorEastAsia"/>
+          <w:noProof/>
+          <w:sz w:val="24"/>
+        </w:rPr>
+        <w:lastRenderedPageBreak/>
+        <w:t>Ee</w:t>
+      </w:r>
+    </w:p>
+    <w:p>
+      <w:pPr>
+        <w:pStyle w:val="Akapitzlist"/>
+        <w:numPr>
+          <w:ilvl w:val="1"/>
+          <w:numId w:val="27"/>
+        </w:numPr>
+        <w:spacing w:before="240"/>
+        <w:rPr>
+          <w:rFonts w:eastAsiaTheme="minorEastAsia"/>
+          <w:noProof/>
+          <w:sz w:val="24"/>
+        </w:rPr>
+      </w:pPr>
+      <w:r>
+        <w:rPr>
+          <w:rFonts w:eastAsiaTheme="minorEastAsia"/>
+          <w:noProof/>
+          <w:sz w:val="24"/>
+        </w:rPr>
+        <w:t>F</w:t>
+      </w:r>
+    </w:p>
+    <w:p>
+      <w:pPr>
+        <w:pStyle w:val="Akapitzlist"/>
+        <w:numPr>
+          <w:ilvl w:val="1"/>
+          <w:numId w:val="27"/>
+        </w:numPr>
+        <w:spacing w:before="240"/>
+        <w:rPr>
+          <w:rFonts w:eastAsiaTheme="minorEastAsia"/>
+          <w:noProof/>
+          <w:sz w:val="24"/>
+        </w:rPr>
+      </w:pPr>
+      <w:r>
+        <w:rPr>
+          <w:rFonts w:eastAsiaTheme="minorEastAsia"/>
+          <w:noProof/>
+          <w:sz w:val="24"/>
+        </w:rPr>
+        <w:t>E</w:t>
+      </w:r>
     </w:p>
     <w:p>
       <w:pPr>
@@ -14215,8 +15659,8 @@
   <w:abstractNum w:abstractNumId="15" w15:restartNumberingAfterBreak="0">
     <w:nsid w:val="2BE244B7"/>
     <w:multiLevelType w:val="hybridMultilevel"/>
-    <w:tmpl w:val="BB36796E"/>
-    <w:lvl w:ilvl="0" w:tplc="DD56E364">
+    <w:tmpl w:val="92B83BAC"/>
+    <w:lvl w:ilvl="0" w:tplc="FCE22F8E">
       <w:start w:val="1"/>
       <w:numFmt w:val="decimal"/>
       <w:lvlText w:val="%1."/>
@@ -14256,14 +15700,17 @@
         <w:rFonts w:ascii="Wingdings" w:hAnsi="Wingdings" w:hint="default"/>
       </w:rPr>
     </w:lvl>
-    <w:lvl w:ilvl="3" w:tplc="0415000F">
-      <w:start w:val="1"/>
-      <w:numFmt w:val="decimal"/>
-      <w:lvlText w:val="%4."/>
+    <w:lvl w:ilvl="3" w:tplc="04150003">
+      <w:start w:val="1"/>
+      <w:numFmt w:val="bullet"/>
+      <w:lvlText w:val="o"/>
       <w:lvlJc w:val="left"/>
       <w:pPr>
         <w:ind w:left="2520" w:hanging="360"/>
       </w:pPr>
+      <w:rPr>
+        <w:rFonts w:ascii="Courier New" w:hAnsi="Courier New" w:cs="Courier New" w:hint="default"/>
+      </w:rPr>
     </w:lvl>
     <w:lvl w:ilvl="4" w:tplc="04150019" w:tentative="1">
       <w:start w:val="1"/>
@@ -17211,7 +18658,7 @@
 </file>
 
 <file path=customXml/itemProps1.xml><?xml version="1.0" encoding="utf-8"?>
-<ds:datastoreItem xmlns:ds="http://schemas.openxmlformats.org/officeDocument/2006/customXml" ds:itemID="{62BE280C-6809-40BA-9786-DB863C43796A}">
+<ds:datastoreItem xmlns:ds="http://schemas.openxmlformats.org/officeDocument/2006/customXml" ds:itemID="{ABC6C24A-45EC-492F-B406-92761523D6CF}">
   <ds:schemaRefs>
     <ds:schemaRef ds:uri="http://schemas.openxmlformats.org/officeDocument/2006/bibliography"/>
   </ds:schemaRefs>

</xml_diff>